<commit_message>
doc: add FRs for textbook module without details
</commit_message>
<xml_diff>
--- a/req_anl.docx
+++ b/req_anl.docx
@@ -43,19 +43,8 @@
         <w:t>+访谈？</w:t>
       </w:r>
     </w:p>
-    <w:p>
-      <w:pPr>
-        <w:rPr>
-          <w:rFonts w:hint="eastAsia"/>
-        </w:rPr>
-      </w:pPr>
-    </w:p>
-    <w:p>
-      <w:pPr>
-        <w:rPr>
-          <w:rFonts w:hint="eastAsia"/>
-        </w:rPr>
-      </w:pPr>
+    <w:p/>
+    <w:p>
       <w:r>
         <w:rPr>
           <w:rFonts w:hint="eastAsia"/>
@@ -65,6 +54,9 @@
     </w:p>
     <w:p>
       <w:r>
+        <w:rPr>
+          <w:noProof/>
+        </w:rPr>
         <w:drawing>
           <wp:inline distT="0" distB="0" distL="0" distR="0" wp14:anchorId="49DF4BA0" wp14:editId="79C56ABC">
             <wp:extent cx="5274310" cy="1553210"/>
@@ -146,45 +138,248 @@
         <w:rPr>
           <w:rFonts w:hint="eastAsia"/>
         </w:rPr>
-        <w:t>教材信息&amp;获取</w:t>
-      </w:r>
-    </w:p>
-    <w:p>
-      <w:r>
-        <w:rPr>
-          <w:rFonts w:hint="eastAsia"/>
-        </w:rPr>
-        <w:t xml:space="preserve">书名 作者 出版社 版本 </w:t>
-      </w:r>
-      <w:proofErr w:type="spellStart"/>
-      <w:r>
-        <w:rPr>
-          <w:rFonts w:hint="eastAsia"/>
-        </w:rPr>
-        <w:t>isbn</w:t>
-      </w:r>
-      <w:proofErr w:type="spellEnd"/>
-      <w:r>
-        <w:rPr>
-          <w:rFonts w:hint="eastAsia"/>
-        </w:rPr>
-        <w:t>号</w:t>
-      </w:r>
-    </w:p>
-    <w:p>
-      <w:r>
-        <w:rPr>
-          <w:rFonts w:hint="eastAsia"/>
-        </w:rPr>
-        <w:t xml:space="preserve">电子书获取途径 常用电子书平台结果页面 </w:t>
-      </w:r>
-    </w:p>
-    <w:p>
+        <w:t>教材信息</w:t>
+      </w:r>
+      <w:r>
+        <w:rPr>
+          <w:rFonts w:hint="eastAsia"/>
+        </w:rPr>
+        <w:t>管理（信息显示&amp;上传）</w:t>
+      </w:r>
+    </w:p>
+    <w:p>
+      <w:r>
+        <w:rPr>
+          <w:rFonts w:hint="eastAsia"/>
+        </w:rPr>
+        <w:t>FR2.1 显示教材基本信息</w:t>
+      </w:r>
+    </w:p>
+    <w:p>
+      <w:pPr>
+        <w:ind w:firstLine="420"/>
+      </w:pPr>
+      <w:r>
+        <w:rPr>
+          <w:rFonts w:hint="eastAsia"/>
+        </w:rPr>
+        <w:t>内容：</w:t>
+      </w:r>
+      <w:r>
+        <w:rPr>
+          <w:rFonts w:hint="eastAsia"/>
+        </w:rPr>
+        <w:t>向用户</w:t>
+      </w:r>
+      <w:r>
+        <w:rPr>
+          <w:rFonts w:hint="eastAsia"/>
+        </w:rPr>
+        <w:t>显示</w:t>
+      </w:r>
+      <w:r>
+        <w:rPr>
+          <w:rFonts w:hint="eastAsia"/>
+        </w:rPr>
+        <w:t>书名</w:t>
+      </w:r>
+      <w:r>
+        <w:rPr>
+          <w:rFonts w:hint="eastAsia"/>
+        </w:rPr>
+        <w:t>、</w:t>
+      </w:r>
+      <w:r>
+        <w:rPr>
+          <w:rFonts w:hint="eastAsia"/>
+        </w:rPr>
+        <w:t>作者</w:t>
+      </w:r>
+      <w:r>
+        <w:rPr>
+          <w:rFonts w:hint="eastAsia"/>
+        </w:rPr>
+        <w:t>、</w:t>
+      </w:r>
+      <w:r>
+        <w:rPr>
+          <w:rFonts w:hint="eastAsia"/>
+        </w:rPr>
+        <w:t>出版社</w:t>
+      </w:r>
+      <w:r>
+        <w:rPr>
+          <w:rFonts w:hint="eastAsia"/>
+        </w:rPr>
+        <w:t>、</w:t>
+      </w:r>
+      <w:r>
+        <w:rPr>
+          <w:rFonts w:hint="eastAsia"/>
+        </w:rPr>
+        <w:t>版本</w:t>
+      </w:r>
+      <w:r>
+        <w:rPr>
+          <w:rFonts w:hint="eastAsia"/>
+        </w:rPr>
+        <w:t>、</w:t>
+      </w:r>
+      <w:r>
+        <w:rPr>
+          <w:rFonts w:hint="eastAsia"/>
+        </w:rPr>
+        <w:t>isbn号</w:t>
+      </w:r>
+      <w:r>
+        <w:rPr>
+          <w:rFonts w:hint="eastAsia"/>
+        </w:rPr>
+        <w:t>等信息</w:t>
+      </w:r>
+    </w:p>
+    <w:p>
+      <w:pPr>
+        <w:ind w:firstLine="420"/>
+      </w:pPr>
+      <w:r>
+        <w:rPr>
+          <w:rFonts w:hint="eastAsia"/>
+        </w:rPr>
+        <w:t>输入：</w:t>
+      </w:r>
+      <w:r>
+        <w:rPr>
+          <w:rFonts w:hint="eastAsia"/>
+        </w:rPr>
+        <w:t>无</w:t>
+      </w:r>
+    </w:p>
+    <w:p>
+      <w:pPr>
+        <w:ind w:firstLine="420"/>
+      </w:pPr>
+      <w:r>
+        <w:rPr>
+          <w:rFonts w:hint="eastAsia"/>
+        </w:rPr>
+        <w:t>输出：</w:t>
+      </w:r>
+    </w:p>
+    <w:p>
+      <w:r>
+        <w:rPr>
+          <w:rFonts w:hint="eastAsia"/>
+        </w:rPr>
+        <w:t>FR2.2 显示电子书获取途径</w:t>
+      </w:r>
+    </w:p>
+    <w:p>
+      <w:r>
+        <w:tab/>
+      </w:r>
+      <w:r>
+        <w:rPr>
+          <w:rFonts w:hint="eastAsia"/>
+        </w:rPr>
+        <w:t>内容：</w:t>
+      </w:r>
+      <w:r>
+        <w:rPr>
+          <w:rFonts w:hint="eastAsia"/>
+        </w:rPr>
+        <w:t>向用户</w:t>
+      </w:r>
+      <w:r>
+        <w:rPr>
+          <w:rFonts w:hint="eastAsia"/>
+        </w:rPr>
+        <w:t>电子书获取途径 常用电子书平台结果页面</w:t>
+      </w:r>
+    </w:p>
+    <w:p>
+      <w:pPr>
+        <w:ind w:firstLine="420"/>
+      </w:pPr>
+      <w:r>
+        <w:rPr>
+          <w:rFonts w:hint="eastAsia"/>
+        </w:rPr>
+        <w:t>输入：</w:t>
+      </w:r>
+      <w:r>
+        <w:rPr>
+          <w:rFonts w:hint="eastAsia"/>
+        </w:rPr>
+        <w:t>无</w:t>
+      </w:r>
+    </w:p>
+    <w:p>
+      <w:pPr>
+        <w:ind w:firstLine="420"/>
+        <w:rPr>
+          <w:rFonts w:hint="eastAsia"/>
+        </w:rPr>
+      </w:pPr>
+      <w:r>
+        <w:rPr>
+          <w:rFonts w:hint="eastAsia"/>
+        </w:rPr>
+        <w:t>输出：</w:t>
+      </w:r>
+    </w:p>
+    <w:p>
+      <w:pPr>
+        <w:rPr>
+          <w:rFonts w:hint="eastAsia"/>
+        </w:rPr>
+      </w:pPr>
+      <w:r>
+        <w:rPr>
+          <w:rFonts w:hint="eastAsia"/>
+        </w:rPr>
+        <w:t>FR2.3 显示实体书</w:t>
+      </w:r>
+      <w:r>
+        <w:rPr>
+          <w:rFonts w:hint="eastAsia"/>
+        </w:rPr>
+        <w:t>获取</w:t>
+      </w:r>
+      <w:r>
+        <w:rPr>
+          <w:rFonts w:hint="eastAsia"/>
+        </w:rPr>
+        <w:t>途径</w:t>
+      </w:r>
+    </w:p>
+    <w:p>
+      <w:pPr>
+        <w:ind w:firstLine="420"/>
+      </w:pPr>
+      <w:r>
+        <w:rPr>
+          <w:rFonts w:hint="eastAsia"/>
+        </w:rPr>
+        <w:t>内容：向用户</w:t>
+      </w:r>
       <w:r>
         <w:rPr>
           <w:rFonts w:hint="eastAsia"/>
         </w:rPr>
         <w:t>实体书获取途径 购物平台链接</w:t>
+      </w:r>
+      <w:r>
+        <w:rPr>
+          <w:rFonts w:hint="eastAsia"/>
+        </w:rPr>
+        <w:t>，北工大图书馆</w:t>
+      </w:r>
+      <w:r>
+        <w:rPr>
+          <w:rFonts w:hint="eastAsia"/>
+        </w:rPr>
+        <w:t>等</w:t>
       </w:r>
     </w:p>
     <w:p>
@@ -226,7 +421,148 @@
         <w:t>⬆️参考问卷</w:t>
       </w:r>
     </w:p>
-    <w:p/>
+    <w:p>
+      <w:r>
+        <w:tab/>
+      </w:r>
+      <w:r>
+        <w:rPr>
+          <w:rFonts w:hint="eastAsia"/>
+        </w:rPr>
+        <w:t>输入：</w:t>
+      </w:r>
+    </w:p>
+    <w:p>
+      <w:pPr>
+        <w:ind w:firstLine="420"/>
+      </w:pPr>
+      <w:r>
+        <w:rPr>
+          <w:rFonts w:hint="eastAsia"/>
+        </w:rPr>
+        <w:t>输出：</w:t>
+      </w:r>
+      <w:r>
+        <w:rPr>
+          <w:rFonts w:hint="eastAsia"/>
+        </w:rPr>
+        <w:t>（</w:t>
+      </w:r>
+      <w:r>
+        <w:rPr>
+          <w:rFonts w:hint="eastAsia"/>
+        </w:rPr>
+        <w:t>通过</w:t>
+      </w:r>
+      <w:r>
+        <w:rPr>
+          <w:rFonts w:hint="eastAsia"/>
+        </w:rPr>
+        <w:t>开发者平台提供的网站API得到的）价格等信息</w:t>
+      </w:r>
+    </w:p>
+    <w:p>
+      <w:r>
+        <w:rPr>
+          <w:rFonts w:hint="eastAsia"/>
+        </w:rPr>
+        <w:t>FR2.4 增加教材信息</w:t>
+      </w:r>
+    </w:p>
+    <w:p>
+      <w:r>
+        <w:tab/>
+      </w:r>
+      <w:r>
+        <w:rPr>
+          <w:rFonts w:hint="eastAsia"/>
+        </w:rPr>
+        <w:t>内容：用户和管理者自主增加对应课程、教师使用教材的信息</w:t>
+      </w:r>
+    </w:p>
+    <w:p>
+      <w:pPr>
+        <w:ind w:firstLine="420"/>
+      </w:pPr>
+      <w:r>
+        <w:rPr>
+          <w:rFonts w:hint="eastAsia"/>
+        </w:rPr>
+        <w:lastRenderedPageBreak/>
+        <w:t>输入：</w:t>
+      </w:r>
+    </w:p>
+    <w:p>
+      <w:pPr>
+        <w:ind w:firstLine="420"/>
+      </w:pPr>
+      <w:r>
+        <w:rPr>
+          <w:rFonts w:hint="eastAsia"/>
+        </w:rPr>
+        <w:t>输出：</w:t>
+      </w:r>
+    </w:p>
+    <w:p>
+      <w:r>
+        <w:rPr>
+          <w:rFonts w:hint="eastAsia"/>
+        </w:rPr>
+        <w:t>FR2.5 删除教材信息</w:t>
+      </w:r>
+    </w:p>
+    <w:p>
+      <w:r>
+        <w:tab/>
+      </w:r>
+      <w:r>
+        <w:rPr>
+          <w:rFonts w:hint="eastAsia"/>
+        </w:rPr>
+        <w:t>内容：</w:t>
+      </w:r>
+    </w:p>
+    <w:p>
+      <w:r>
+        <w:tab/>
+      </w:r>
+      <w:r>
+        <w:rPr>
+          <w:rFonts w:hint="eastAsia"/>
+        </w:rPr>
+        <w:t>输入：</w:t>
+      </w:r>
+    </w:p>
+    <w:p>
+      <w:pPr>
+        <w:rPr>
+          <w:rFonts w:hint="eastAsia"/>
+        </w:rPr>
+      </w:pPr>
+      <w:r>
+        <w:tab/>
+      </w:r>
+      <w:r>
+        <w:rPr>
+          <w:rFonts w:hint="eastAsia"/>
+        </w:rPr>
+        <w:t>输出：</w:t>
+      </w:r>
+    </w:p>
+    <w:p>
+      <w:r>
+        <w:rPr>
+          <w:rFonts w:hint="eastAsia"/>
+        </w:rPr>
+        <w:t>！</w:t>
+      </w:r>
+      <w:r>
+        <w:rPr>
+          <w:rFonts w:hint="eastAsia"/>
+        </w:rPr>
+        <w:t>问题：</w:t>
+      </w:r>
+    </w:p>
     <w:p>
       <w:pPr>
         <w:pStyle w:val="2"/>
@@ -263,7 +599,6 @@
         <w:rPr>
           <w:rFonts w:hint="eastAsia"/>
         </w:rPr>
-        <w:lastRenderedPageBreak/>
         <w:t>教材检索页面</w:t>
       </w:r>
     </w:p>
@@ -272,21 +607,7 @@
         <w:rPr>
           <w:rFonts w:hint="eastAsia"/>
         </w:rPr>
-        <w:t>导航</w:t>
-      </w:r>
-      <w:proofErr w:type="gramStart"/>
-      <w:r>
-        <w:rPr>
-          <w:rFonts w:hint="eastAsia"/>
-        </w:rPr>
-        <w:t>栏组织</w:t>
-      </w:r>
-      <w:proofErr w:type="gramEnd"/>
-      <w:r>
-        <w:rPr>
-          <w:rFonts w:hint="eastAsia"/>
-        </w:rPr>
-        <w:t>方式</w:t>
+        <w:t>导航栏组织方式</w:t>
       </w:r>
     </w:p>
     <w:p>

</xml_diff>

<commit_message>
doc: add some FRs and C for textbok module
</commit_message>
<xml_diff>
--- a/req_anl.docx
+++ b/req_anl.docx
@@ -148,9 +148,17 @@
       </w:r>
     </w:p>
     <w:p>
-      <w:r>
-        <w:rPr>
-          <w:rFonts w:hint="eastAsia"/>
+      <w:pPr>
+        <w:rPr>
+          <w:b/>
+          <w:bCs/>
+        </w:rPr>
+      </w:pPr>
+      <w:r>
+        <w:rPr>
+          <w:rFonts w:hint="eastAsia"/>
+          <w:b/>
+          <w:bCs/>
         </w:rPr>
         <w:t>FR2.1 显示教材基本信息</w:t>
       </w:r>
@@ -229,7 +237,19 @@
         <w:rPr>
           <w:rFonts w:hint="eastAsia"/>
         </w:rPr>
-        <w:t>isbn号</w:t>
+        <w:t>ISBN</w:t>
+      </w:r>
+      <w:r>
+        <w:rPr>
+          <w:rFonts w:hint="eastAsia"/>
+        </w:rPr>
+        <w:t>号</w:t>
+      </w:r>
+      <w:r>
+        <w:rPr>
+          <w:rFonts w:hint="eastAsia"/>
+        </w:rPr>
+        <w:t>、使用课程、使用教师</w:t>
       </w:r>
       <w:r>
         <w:rPr>
@@ -252,6 +272,99 @@
         <w:rPr>
           <w:rFonts w:hint="eastAsia"/>
         </w:rPr>
+        <w:t>用户点击</w:t>
+      </w:r>
+    </w:p>
+    <w:p>
+      <w:pPr>
+        <w:ind w:firstLine="420"/>
+      </w:pPr>
+      <w:r>
+        <w:rPr>
+          <w:rFonts w:hint="eastAsia"/>
+        </w:rPr>
+        <w:t>输出：</w:t>
+      </w:r>
+      <w:r>
+        <w:rPr>
+          <w:rFonts w:hint="eastAsia"/>
+        </w:rPr>
+        <w:t>书籍</w:t>
+      </w:r>
+      <w:r>
+        <w:rPr>
+          <w:rFonts w:hint="eastAsia"/>
+        </w:rPr>
+        <w:t>书名、作者、出版社、版本、ISBN号、使用课程、使用教师等信息</w:t>
+      </w:r>
+    </w:p>
+    <w:p>
+      <w:pPr>
+        <w:rPr>
+          <w:b/>
+          <w:bCs/>
+        </w:rPr>
+      </w:pPr>
+      <w:r>
+        <w:rPr>
+          <w:rFonts w:hint="eastAsia"/>
+          <w:b/>
+          <w:bCs/>
+        </w:rPr>
+        <w:t>FR2.2 显示电子书获取途径</w:t>
+      </w:r>
+    </w:p>
+    <w:p>
+      <w:pPr>
+        <w:rPr>
+          <w:rFonts w:hint="eastAsia"/>
+        </w:rPr>
+      </w:pPr>
+      <w:r>
+        <w:tab/>
+      </w:r>
+      <w:r>
+        <w:rPr>
+          <w:rFonts w:hint="eastAsia"/>
+        </w:rPr>
+        <w:t>内容：</w:t>
+      </w:r>
+      <w:r>
+        <w:rPr>
+          <w:rFonts w:hint="eastAsia"/>
+        </w:rPr>
+        <w:t>向用户</w:t>
+      </w:r>
+      <w:r>
+        <w:rPr>
+          <w:rFonts w:hint="eastAsia"/>
+        </w:rPr>
+        <w:t>展示Z-Library，Library Genius，Anna</w:t>
+      </w:r>
+      <w:r>
+        <w:t>’</w:t>
+      </w:r>
+      <w:r>
+        <w:rPr>
+          <w:rFonts w:hint="eastAsia"/>
+        </w:rPr>
+        <w:t>s Archive等电子书获取途径</w:t>
+      </w:r>
+    </w:p>
+    <w:p>
+      <w:pPr>
+        <w:ind w:firstLine="420"/>
+      </w:pPr>
+      <w:r>
+        <w:rPr>
+          <w:rFonts w:hint="eastAsia"/>
+        </w:rPr>
+        <w:t>输入：</w:t>
+      </w:r>
+      <w:r>
+        <w:rPr>
+          <w:rFonts w:hint="eastAsia"/>
+        </w:rPr>
         <w:t>无</w:t>
       </w:r>
     </w:p>
@@ -265,13 +378,117 @@
         </w:rPr>
         <w:t>输出：</w:t>
       </w:r>
-    </w:p>
-    <w:p>
-      <w:r>
-        <w:rPr>
-          <w:rFonts w:hint="eastAsia"/>
-        </w:rPr>
-        <w:t>FR2.2 显示电子书获取途径</w:t>
+      <w:r>
+        <w:rPr>
+          <w:rFonts w:hint="eastAsia"/>
+        </w:rPr>
+        <w:t>若</w:t>
+      </w:r>
+      <w:r>
+        <w:rPr>
+          <w:rFonts w:hint="eastAsia"/>
+        </w:rPr>
+        <w:t>网站</w:t>
+      </w:r>
+      <w:r>
+        <w:rPr>
+          <w:rFonts w:hint="eastAsia"/>
+        </w:rPr>
+        <w:t>有收录，显示收录并提供</w:t>
+      </w:r>
+      <w:r>
+        <w:rPr>
+          <w:rFonts w:hint="eastAsia"/>
+        </w:rPr>
+        <w:t>对应书籍页面</w:t>
+      </w:r>
+      <w:r>
+        <w:rPr>
+          <w:rFonts w:hint="eastAsia"/>
+        </w:rPr>
+        <w:t>，没有收录则显示未收录</w:t>
+      </w:r>
+    </w:p>
+    <w:p>
+      <w:pPr>
+        <w:rPr>
+          <w:b/>
+          <w:bCs/>
+        </w:rPr>
+      </w:pPr>
+      <w:r>
+        <w:rPr>
+          <w:rFonts w:hint="eastAsia"/>
+          <w:b/>
+          <w:bCs/>
+        </w:rPr>
+        <w:t>FR2.3 显示实体书</w:t>
+      </w:r>
+      <w:r>
+        <w:rPr>
+          <w:rFonts w:hint="eastAsia"/>
+          <w:b/>
+          <w:bCs/>
+        </w:rPr>
+        <w:t>获取</w:t>
+      </w:r>
+      <w:r>
+        <w:rPr>
+          <w:rFonts w:hint="eastAsia"/>
+          <w:b/>
+          <w:bCs/>
+        </w:rPr>
+        <w:t>途径</w:t>
+      </w:r>
+    </w:p>
+    <w:p>
+      <w:pPr>
+        <w:ind w:firstLine="420"/>
+        <w:rPr>
+          <w:rFonts w:hint="eastAsia"/>
+        </w:rPr>
+      </w:pPr>
+      <w:r>
+        <w:rPr>
+          <w:rFonts w:hint="eastAsia"/>
+        </w:rPr>
+        <w:t>内容：向用户</w:t>
+      </w:r>
+      <w:r>
+        <w:rPr>
+          <w:rFonts w:hint="eastAsia"/>
+        </w:rPr>
+        <w:t>实体书</w:t>
+      </w:r>
+      <w:r>
+        <w:rPr>
+          <w:rFonts w:hint="eastAsia"/>
+        </w:rPr>
+        <w:t>的淘宝、当当、京东、孔子旧书网等</w:t>
+      </w:r>
+      <w:r>
+        <w:rPr>
+          <w:rFonts w:hint="eastAsia"/>
+        </w:rPr>
+        <w:t>网站对应书记的信息</w:t>
+      </w:r>
+      <w:r>
+        <w:rPr>
+          <w:rFonts w:hint="eastAsia"/>
+        </w:rPr>
+        <w:t>，北工大图书馆</w:t>
+      </w:r>
+      <w:r>
+        <w:rPr>
+          <w:rFonts w:hint="eastAsia"/>
+        </w:rPr>
+        <w:t>对应书籍是否可借</w:t>
+      </w:r>
+      <w:r>
+        <w:rPr>
+          <w:rFonts w:hint="eastAsia"/>
+        </w:rPr>
+        <w:t>等</w:t>
       </w:r>
     </w:p>
     <w:p>
@@ -282,19 +499,13 @@
         <w:rPr>
           <w:rFonts w:hint="eastAsia"/>
         </w:rPr>
-        <w:t>内容：</w:t>
-      </w:r>
-      <w:r>
-        <w:rPr>
-          <w:rFonts w:hint="eastAsia"/>
-        </w:rPr>
-        <w:t>向用户</w:t>
-      </w:r>
-      <w:r>
-        <w:rPr>
-          <w:rFonts w:hint="eastAsia"/>
-        </w:rPr>
-        <w:t>电子书获取途径 常用电子书平台结果页面</w:t>
+        <w:t>输入：</w:t>
+      </w:r>
+      <w:r>
+        <w:rPr>
+          <w:rFonts w:hint="eastAsia"/>
+        </w:rPr>
+        <w:t>无</w:t>
       </w:r>
     </w:p>
     <w:p>
@@ -305,168 +516,62 @@
         <w:rPr>
           <w:rFonts w:hint="eastAsia"/>
         </w:rPr>
-        <w:t>输入：</w:t>
-      </w:r>
-      <w:r>
-        <w:rPr>
-          <w:rFonts w:hint="eastAsia"/>
-        </w:rPr>
-        <w:t>无</w:t>
-      </w:r>
-    </w:p>
-    <w:p>
-      <w:pPr>
-        <w:ind w:firstLine="420"/>
-        <w:rPr>
-          <w:rFonts w:hint="eastAsia"/>
-        </w:rPr>
-      </w:pPr>
-      <w:r>
-        <w:rPr>
-          <w:rFonts w:hint="eastAsia"/>
-        </w:rPr>
         <w:t>输出：</w:t>
       </w:r>
-    </w:p>
-    <w:p>
-      <w:pPr>
-        <w:rPr>
-          <w:rFonts w:hint="eastAsia"/>
-        </w:rPr>
-      </w:pPr>
-      <w:r>
-        <w:rPr>
-          <w:rFonts w:hint="eastAsia"/>
-        </w:rPr>
-        <w:t>FR2.3 显示实体书</w:t>
-      </w:r>
-      <w:r>
-        <w:rPr>
-          <w:rFonts w:hint="eastAsia"/>
-        </w:rPr>
-        <w:t>获取</w:t>
-      </w:r>
-      <w:r>
-        <w:rPr>
-          <w:rFonts w:hint="eastAsia"/>
-        </w:rPr>
-        <w:t>途径</w:t>
-      </w:r>
-    </w:p>
-    <w:p>
-      <w:pPr>
-        <w:ind w:firstLine="420"/>
-      </w:pPr>
-      <w:r>
-        <w:rPr>
-          <w:rFonts w:hint="eastAsia"/>
-        </w:rPr>
-        <w:t>内容：向用户</w:t>
-      </w:r>
-      <w:r>
-        <w:rPr>
-          <w:rFonts w:hint="eastAsia"/>
-        </w:rPr>
-        <w:t>实体书获取途径 购物平台链接</w:t>
-      </w:r>
-      <w:r>
-        <w:rPr>
-          <w:rFonts w:hint="eastAsia"/>
-        </w:rPr>
-        <w:t>，北工大图书馆</w:t>
-      </w:r>
-      <w:r>
-        <w:rPr>
-          <w:rFonts w:hint="eastAsia"/>
-        </w:rPr>
-        <w:t>等</w:t>
-      </w:r>
-    </w:p>
-    <w:p>
-      <w:r>
-        <w:rPr>
-          <w:rFonts w:hint="eastAsia"/>
-        </w:rPr>
-        <w:tab/>
-      </w:r>
-      <w:r>
-        <w:rPr>
-          <w:rFonts w:hint="eastAsia"/>
-        </w:rPr>
-        <w:tab/>
-      </w:r>
-      <w:r>
-        <w:rPr>
-          <w:rFonts w:hint="eastAsia"/>
-        </w:rPr>
-        <w:tab/>
-      </w:r>
-      <w:r>
-        <w:rPr>
-          <w:rFonts w:hint="eastAsia"/>
-        </w:rPr>
-        <w:tab/>
-      </w:r>
-      <w:r>
-        <w:rPr>
-          <w:rFonts w:hint="eastAsia"/>
-        </w:rPr>
-        <w:tab/>
-      </w:r>
-      <w:r>
-        <w:rPr>
-          <w:rFonts w:hint="eastAsia"/>
-        </w:rPr>
-        <w:tab/>
-        <w:t>⬆️参考问卷</w:t>
-      </w:r>
-    </w:p>
-    <w:p>
-      <w:r>
-        <w:tab/>
-      </w:r>
-      <w:r>
-        <w:rPr>
-          <w:rFonts w:hint="eastAsia"/>
-        </w:rPr>
-        <w:t>输入：</w:t>
-      </w:r>
-    </w:p>
-    <w:p>
-      <w:pPr>
-        <w:ind w:firstLine="420"/>
-      </w:pPr>
-      <w:r>
-        <w:rPr>
-          <w:rFonts w:hint="eastAsia"/>
-        </w:rPr>
-        <w:t>输出：</w:t>
-      </w:r>
-      <w:r>
-        <w:rPr>
-          <w:rFonts w:hint="eastAsia"/>
-        </w:rPr>
-        <w:t>（</w:t>
-      </w:r>
-      <w:r>
-        <w:rPr>
-          <w:rFonts w:hint="eastAsia"/>
-        </w:rPr>
-        <w:t>通过</w:t>
-      </w:r>
-      <w:r>
-        <w:rPr>
-          <w:rFonts w:hint="eastAsia"/>
-        </w:rPr>
-        <w:t>开发者平台提供的网站API得到的）价格等信息</w:t>
-      </w:r>
-    </w:p>
-    <w:p>
-      <w:r>
-        <w:rPr>
-          <w:rFonts w:hint="eastAsia"/>
-        </w:rPr>
-        <w:t>FR2.4 增加教材信息</w:t>
+      <w:r>
+        <w:rPr>
+          <w:rFonts w:hint="eastAsia"/>
+        </w:rPr>
+        <w:t>商品</w:t>
+      </w:r>
+      <w:r>
+        <w:rPr>
+          <w:rFonts w:hint="eastAsia"/>
+        </w:rPr>
+        <w:t>价格</w:t>
+      </w:r>
+      <w:r>
+        <w:rPr>
+          <w:rFonts w:hint="eastAsia"/>
+        </w:rPr>
+        <w:t>、</w:t>
+      </w:r>
+      <w:r>
+        <w:rPr>
+          <w:rFonts w:hint="eastAsia"/>
+        </w:rPr>
+        <w:t>图书馆是否可借</w:t>
+      </w:r>
+      <w:r>
+        <w:rPr>
+          <w:rFonts w:hint="eastAsia"/>
+        </w:rPr>
+        <w:t>等信息</w:t>
+      </w:r>
+      <w:r>
+        <w:rPr>
+          <w:rFonts w:hint="eastAsia"/>
+        </w:rPr>
+        <w:t>，</w:t>
+      </w:r>
+      <w:r>
+        <w:t xml:space="preserve"> </w:t>
+      </w:r>
+    </w:p>
+    <w:p>
+      <w:pPr>
+        <w:rPr>
+          <w:b/>
+          <w:bCs/>
+        </w:rPr>
+      </w:pPr>
+      <w:r>
+        <w:rPr>
+          <w:rFonts w:hint="eastAsia"/>
+          <w:b/>
+          <w:bCs/>
+        </w:rPr>
+        <w:t>FR2.4 增加教材</w:t>
       </w:r>
     </w:p>
     <w:p>
@@ -491,6 +596,12 @@
         <w:lastRenderedPageBreak/>
         <w:t>输入：</w:t>
       </w:r>
+      <w:r>
+        <w:rPr>
+          <w:rFonts w:hint="eastAsia"/>
+        </w:rPr>
+        <w:t>书籍ISBN号，使用课程，使用教师姓名</w:t>
+      </w:r>
     </w:p>
     <w:p>
       <w:pPr>
@@ -502,13 +613,27 @@
         </w:rPr>
         <w:t>输出：</w:t>
       </w:r>
-    </w:p>
-    <w:p>
-      <w:r>
-        <w:rPr>
-          <w:rFonts w:hint="eastAsia"/>
-        </w:rPr>
-        <w:t>FR2.5 删除教材信息</w:t>
+      <w:r>
+        <w:rPr>
+          <w:rFonts w:hint="eastAsia"/>
+        </w:rPr>
+        <w:t>若添加成功则弹出窗口提示成功，失败则弹出窗口提示失败</w:t>
+      </w:r>
+    </w:p>
+    <w:p>
+      <w:pPr>
+        <w:rPr>
+          <w:b/>
+          <w:bCs/>
+        </w:rPr>
+      </w:pPr>
+      <w:r>
+        <w:rPr>
+          <w:rFonts w:hint="eastAsia"/>
+          <w:b/>
+          <w:bCs/>
+        </w:rPr>
+        <w:t>FR2.5 删除教材</w:t>
       </w:r>
     </w:p>
     <w:p>
@@ -521,6 +646,18 @@
         </w:rPr>
         <w:t>内容：</w:t>
       </w:r>
+      <w:r>
+        <w:rPr>
+          <w:rFonts w:hint="eastAsia"/>
+        </w:rPr>
+        <w:t>用户、</w:t>
+      </w:r>
+      <w:r>
+        <w:rPr>
+          <w:rFonts w:hint="eastAsia"/>
+        </w:rPr>
+        <w:t>网站管理者及开发人员删除教材信息</w:t>
+      </w:r>
     </w:p>
     <w:p>
       <w:r>
@@ -532,13 +669,14 @@
         </w:rPr>
         <w:t>输入：</w:t>
       </w:r>
-    </w:p>
-    <w:p>
-      <w:pPr>
-        <w:rPr>
-          <w:rFonts w:hint="eastAsia"/>
-        </w:rPr>
-      </w:pPr>
+      <w:r>
+        <w:rPr>
+          <w:rFonts w:hint="eastAsia"/>
+        </w:rPr>
+        <w:t>选择删除</w:t>
+      </w:r>
+    </w:p>
+    <w:p>
       <w:r>
         <w:tab/>
       </w:r>
@@ -548,6 +686,181 @@
         </w:rPr>
         <w:t>输出：</w:t>
       </w:r>
+      <w:r>
+        <w:rPr>
+          <w:rFonts w:hint="eastAsia"/>
+        </w:rPr>
+        <w:t>若添加成功则弹出窗口提示成功，失败则弹出窗口提示失败</w:t>
+      </w:r>
+    </w:p>
+    <w:p>
+      <w:pPr>
+        <w:rPr>
+          <w:b/>
+          <w:bCs/>
+        </w:rPr>
+      </w:pPr>
+      <w:r>
+        <w:rPr>
+          <w:rFonts w:hint="eastAsia"/>
+          <w:b/>
+          <w:bCs/>
+        </w:rPr>
+        <w:t>FR2.</w:t>
+      </w:r>
+      <w:r>
+        <w:rPr>
+          <w:rFonts w:hint="eastAsia"/>
+          <w:b/>
+          <w:bCs/>
+        </w:rPr>
+        <w:t>6</w:t>
+      </w:r>
+      <w:r>
+        <w:rPr>
+          <w:rFonts w:hint="eastAsia"/>
+          <w:b/>
+          <w:bCs/>
+        </w:rPr>
+        <w:t xml:space="preserve"> </w:t>
+      </w:r>
+      <w:r>
+        <w:rPr>
+          <w:rFonts w:hint="eastAsia"/>
+          <w:b/>
+          <w:bCs/>
+        </w:rPr>
+        <w:t>修改</w:t>
+      </w:r>
+      <w:r>
+        <w:rPr>
+          <w:rFonts w:hint="eastAsia"/>
+          <w:b/>
+          <w:bCs/>
+        </w:rPr>
+        <w:t>教材信息</w:t>
+      </w:r>
+    </w:p>
+    <w:p>
+      <w:r>
+        <w:tab/>
+      </w:r>
+      <w:r>
+        <w:rPr>
+          <w:rFonts w:hint="eastAsia"/>
+        </w:rPr>
+        <w:t>内容：</w:t>
+      </w:r>
+      <w:r>
+        <w:rPr>
+          <w:rFonts w:hint="eastAsia"/>
+        </w:rPr>
+        <w:t>用户、</w:t>
+      </w:r>
+      <w:r>
+        <w:rPr>
+          <w:rFonts w:hint="eastAsia"/>
+        </w:rPr>
+        <w:t>网站管理者及开发人员</w:t>
+      </w:r>
+      <w:r>
+        <w:rPr>
+          <w:rFonts w:hint="eastAsia"/>
+        </w:rPr>
+        <w:t>修改</w:t>
+      </w:r>
+      <w:r>
+        <w:rPr>
+          <w:rFonts w:hint="eastAsia"/>
+        </w:rPr>
+        <w:t>教材信息</w:t>
+      </w:r>
+    </w:p>
+    <w:p>
+      <w:r>
+        <w:tab/>
+      </w:r>
+      <w:r>
+        <w:rPr>
+          <w:rFonts w:hint="eastAsia"/>
+        </w:rPr>
+        <w:t>输入：</w:t>
+      </w:r>
+      <w:r>
+        <w:rPr>
+          <w:rFonts w:hint="eastAsia"/>
+        </w:rPr>
+        <w:t>需要修改信息</w:t>
+      </w:r>
+    </w:p>
+    <w:p>
+      <w:r>
+        <w:tab/>
+      </w:r>
+      <w:r>
+        <w:rPr>
+          <w:rFonts w:hint="eastAsia"/>
+        </w:rPr>
+        <w:t>输出：</w:t>
+      </w:r>
+      <w:r>
+        <w:rPr>
+          <w:rFonts w:hint="eastAsia"/>
+        </w:rPr>
+        <w:t>若添加成功则弹出窗口提示成功，失败则弹出窗口提示失败</w:t>
+      </w:r>
+    </w:p>
+    <w:p>
+      <w:pPr>
+        <w:rPr>
+          <w:b/>
+          <w:bCs/>
+        </w:rPr>
+      </w:pPr>
+      <w:r>
+        <w:rPr>
+          <w:rFonts w:hint="eastAsia"/>
+          <w:b/>
+          <w:bCs/>
+        </w:rPr>
+        <w:t>C2.1</w:t>
+      </w:r>
+      <w:r>
+        <w:rPr>
+          <w:rFonts w:hint="eastAsia"/>
+          <w:b/>
+          <w:bCs/>
+        </w:rPr>
+        <w:t xml:space="preserve"> 教材约束</w:t>
+      </w:r>
+    </w:p>
+    <w:p>
+      <w:r>
+        <w:rPr>
+          <w:b/>
+          <w:bCs/>
+        </w:rPr>
+        <w:tab/>
+      </w:r>
+      <w:r>
+        <w:rPr>
+          <w:rFonts w:hint="eastAsia"/>
+        </w:rPr>
+        <w:t>内容</w:t>
+      </w:r>
+      <w:r>
+        <w:rPr>
+          <w:rFonts w:hint="eastAsia"/>
+        </w:rPr>
+        <w:t>：每本教材、每个课程、每个教师三个信息完全相同的只能存在一个</w:t>
+      </w:r>
+    </w:p>
+    <w:p>
+      <w:pPr>
+        <w:rPr>
+          <w:rFonts w:hint="eastAsia"/>
+        </w:rPr>
+      </w:pPr>
     </w:p>
     <w:p>
       <w:r>
@@ -568,6 +881,12 @@
         </w:rPr>
         <w:t>通过API获取什么信息（价格等？）？</w:t>
       </w:r>
+      <w:r>
+        <w:rPr>
+          <w:rFonts w:hint="eastAsia"/>
+        </w:rPr>
+        <w:t>图书馆的需求？</w:t>
+      </w:r>
     </w:p>
     <w:p>
       <w:pPr>
@@ -613,21 +932,7 @@
         <w:rPr>
           <w:rFonts w:hint="eastAsia"/>
         </w:rPr>
-        <w:t>导航</w:t>
-      </w:r>
-      <w:proofErr w:type="gramStart"/>
-      <w:r>
-        <w:rPr>
-          <w:rFonts w:hint="eastAsia"/>
-        </w:rPr>
-        <w:t>栏组织</w:t>
-      </w:r>
-      <w:proofErr w:type="gramEnd"/>
-      <w:r>
-        <w:rPr>
-          <w:rFonts w:hint="eastAsia"/>
-        </w:rPr>
-        <w:t>方式</w:t>
+        <w:t>导航栏组织方式</w:t>
       </w:r>
     </w:p>
     <w:p>

</xml_diff>

<commit_message>
doc:add the requirements of forum
</commit_message>
<xml_diff>
--- a/req_anl.docx
+++ b/req_anl.docx
@@ -1027,76 +1027,71 @@
         </w:rPr>
         <w:t>FR3.6 计算用户信用分</w:t>
       </w:r>
+    </w:p>
+    <w:p>
+      <w:pPr>
+        <w:ind w:firstLine="420"/>
+        <w:rPr>
+          <w:rFonts w:hint="default" w:eastAsiaTheme="minorEastAsia"/>
+          <w:lang w:val="en-US" w:eastAsia="zh-CN"/>
+        </w:rPr>
+      </w:pPr>
+      <w:r>
+        <w:rPr>
+          <w:rFonts w:hint="eastAsia"/>
+        </w:rPr>
+        <w:t>内容：</w:t>
+      </w:r>
+      <w:r>
+        <w:rPr>
+          <w:rFonts w:hint="eastAsia"/>
+          <w:lang w:val="en-US" w:eastAsia="zh-CN"/>
+        </w:rPr>
+        <w:t>设置适当计算方法，如1.评论被点赞多少次就增加一定的信用分；2.被举报或存在违规行为时降低信用分；3.用户信息越完备，信用分越高；4.一定时期内无违规行为，给予一定的信用分作为奖励；5.创建用户时基础信用分一致，信用分存在上限，超出时不再累计。</w:t>
+      </w:r>
+    </w:p>
+    <w:p>
+      <w:pPr>
+        <w:ind w:firstLine="420"/>
+        <w:rPr>
+          <w:rFonts w:hint="default" w:eastAsiaTheme="minorEastAsia"/>
+          <w:lang w:val="en-US" w:eastAsia="zh-CN"/>
+        </w:rPr>
+      </w:pPr>
+      <w:r>
+        <w:rPr>
+          <w:rFonts w:hint="eastAsia"/>
+        </w:rPr>
+        <w:t>输入：</w:t>
+      </w:r>
+      <w:r>
+        <w:rPr>
+          <w:rFonts w:hint="eastAsia"/>
+          <w:lang w:val="en-US" w:eastAsia="zh-CN"/>
+        </w:rPr>
+        <w:t>被点赞次数、违规次数、用户信息完备状态、原始信用分</w:t>
+      </w:r>
+    </w:p>
+    <w:p>
+      <w:pPr>
+        <w:ind w:firstLine="420"/>
+      </w:pPr>
+      <w:r>
+        <w:rPr>
+          <w:rFonts w:hint="eastAsia"/>
+        </w:rPr>
+        <w:t>输出：</w:t>
+      </w:r>
+      <w:r>
+        <w:rPr>
+          <w:rFonts w:hint="eastAsia"/>
+          <w:lang w:val="en-US" w:eastAsia="zh-CN"/>
+        </w:rPr>
+        <w:t>用户信用分</w:t>
+      </w:r>
       <w:bookmarkStart w:id="0" w:name="_GoBack"/>
       <w:bookmarkEnd w:id="0"/>
     </w:p>
-    <w:p>
-      <w:pPr>
-        <w:ind w:firstLine="420"/>
-        <w:rPr>
-          <w:rFonts w:hint="default" w:eastAsiaTheme="minorEastAsia"/>
-          <w:lang w:val="en-US" w:eastAsia="zh-CN"/>
-        </w:rPr>
-      </w:pPr>
-      <w:r>
-        <w:rPr>
-          <w:rFonts w:hint="eastAsia"/>
-        </w:rPr>
-        <w:t>内容：</w:t>
-      </w:r>
-      <w:r>
-        <w:rPr>
-          <w:rFonts w:hint="eastAsia"/>
-          <w:lang w:val="en-US" w:eastAsia="zh-CN"/>
-        </w:rPr>
-        <w:t>设置适当计算方法，如1.评论被点赞多少次就增加一定的信用分；2.被举报或存在违规行为时降低信用分；3.用户信息越完备，信用分越高；4.一定时期内无违规行为，给予一定的信用分作为奖励；5.创建用户时基础信用分一致，信用分存在上限，超出时不再累计。</w:t>
-      </w:r>
-    </w:p>
-    <w:p>
-      <w:pPr>
-        <w:ind w:firstLine="420"/>
-        <w:rPr>
-          <w:rFonts w:hint="default" w:eastAsiaTheme="minorEastAsia"/>
-          <w:lang w:val="en-US" w:eastAsia="zh-CN"/>
-        </w:rPr>
-      </w:pPr>
-      <w:r>
-        <w:rPr>
-          <w:rFonts w:hint="eastAsia"/>
-        </w:rPr>
-        <w:t>输入：</w:t>
-      </w:r>
-      <w:r>
-        <w:rPr>
-          <w:rFonts w:hint="eastAsia"/>
-          <w:lang w:val="en-US" w:eastAsia="zh-CN"/>
-        </w:rPr>
-        <w:t>被点赞次数、违规次数、用户信息完备状态、原始信用分</w:t>
-      </w:r>
-    </w:p>
-    <w:p>
-      <w:pPr>
-        <w:ind w:firstLine="420"/>
-        <w:rPr>
-          <w:rFonts w:hint="eastAsia" w:eastAsiaTheme="minorEastAsia"/>
-          <w:lang w:val="en-US" w:eastAsia="zh-CN"/>
-        </w:rPr>
-      </w:pPr>
-      <w:r>
-        <w:rPr>
-          <w:rFonts w:hint="eastAsia"/>
-        </w:rPr>
-        <w:t>输出：</w:t>
-      </w:r>
-      <w:r>
-        <w:rPr>
-          <w:rFonts w:hint="eastAsia"/>
-          <w:lang w:val="en-US" w:eastAsia="zh-CN"/>
-        </w:rPr>
-        <w:t>用户信用分</w:t>
-      </w:r>
-    </w:p>
-    <w:p/>
     <w:p/>
     <w:p>
       <w:pPr>
@@ -1202,8 +1197,8 @@
     <w:lsdException w:uiPriority="99" w:name="Normal Indent"/>
     <w:lsdException w:uiPriority="99" w:name="footnote text"/>
     <w:lsdException w:uiPriority="99" w:name="annotation text"/>
-    <w:lsdException w:uiPriority="99" w:semiHidden="0" w:name="header"/>
-    <w:lsdException w:uiPriority="99" w:semiHidden="0" w:name="footer"/>
+    <w:lsdException w:qFormat="1" w:uiPriority="99" w:semiHidden="0" w:name="header"/>
+    <w:lsdException w:qFormat="1" w:uiPriority="99" w:semiHidden="0" w:name="footer"/>
     <w:lsdException w:uiPriority="99" w:name="index heading"/>
     <w:lsdException w:qFormat="1" w:uiPriority="35" w:name="caption"/>
     <w:lsdException w:uiPriority="99" w:name="table of figures"/>
@@ -1274,7 +1269,7 @@
     <w:lsdException w:uiPriority="99" w:name="HTML Sample"/>
     <w:lsdException w:uiPriority="99" w:name="HTML Typewriter"/>
     <w:lsdException w:uiPriority="99" w:name="HTML Variable"/>
-    <w:lsdException w:uiPriority="99" w:name="Normal Table"/>
+    <w:lsdException w:qFormat="1" w:uiPriority="99" w:name="Normal Table"/>
     <w:lsdException w:uiPriority="99" w:name="annotation subject"/>
     <w:lsdException w:uiPriority="99" w:name="Table Simple 1"/>
     <w:lsdException w:uiPriority="99" w:name="Table Simple 2"/>
@@ -1488,8 +1483,10 @@
   </w:style>
   <w:style w:type="table" w:default="1" w:styleId="7">
     <w:name w:val="Normal Table"/>
+    <w:autoRedefine/>
     <w:semiHidden/>
     <w:unhideWhenUsed/>
+    <w:qFormat/>
     <w:uiPriority w:val="99"/>
     <w:tblPr>
       <w:tblCellMar>
@@ -1504,7 +1501,9 @@
     <w:name w:val="footer"/>
     <w:basedOn w:val="1"/>
     <w:link w:val="11"/>
+    <w:autoRedefine/>
     <w:unhideWhenUsed/>
+    <w:qFormat/>
     <w:uiPriority w:val="99"/>
     <w:pPr>
       <w:tabs>
@@ -1523,7 +1522,9 @@
     <w:name w:val="header"/>
     <w:basedOn w:val="1"/>
     <w:link w:val="10"/>
+    <w:autoRedefine/>
     <w:unhideWhenUsed/>
+    <w:qFormat/>
     <w:uiPriority w:val="99"/>
     <w:pPr>
       <w:tabs>
@@ -1543,6 +1544,7 @@
     <w:basedOn w:val="1"/>
     <w:next w:val="1"/>
     <w:link w:val="12"/>
+    <w:autoRedefine/>
     <w:qFormat/>
     <w:uiPriority w:val="11"/>
     <w:pPr>
@@ -1562,6 +1564,8 @@
     <w:name w:val="标题 1 字符"/>
     <w:basedOn w:val="8"/>
     <w:link w:val="2"/>
+    <w:autoRedefine/>
+    <w:qFormat/>
     <w:uiPriority w:val="9"/>
     <w:rPr>
       <w:b/>
@@ -1575,6 +1579,8 @@
     <w:name w:val="页眉 字符"/>
     <w:basedOn w:val="8"/>
     <w:link w:val="5"/>
+    <w:autoRedefine/>
+    <w:qFormat/>
     <w:uiPriority w:val="99"/>
     <w:rPr>
       <w:sz w:val="18"/>
@@ -1585,6 +1591,8 @@
     <w:name w:val="页脚 字符"/>
     <w:basedOn w:val="8"/>
     <w:link w:val="4"/>
+    <w:autoRedefine/>
+    <w:qFormat/>
     <w:uiPriority w:val="99"/>
     <w:rPr>
       <w:sz w:val="18"/>
@@ -1595,6 +1603,8 @@
     <w:name w:val="副标题 字符"/>
     <w:basedOn w:val="8"/>
     <w:link w:val="6"/>
+    <w:autoRedefine/>
+    <w:qFormat/>
     <w:uiPriority w:val="11"/>
     <w:rPr>
       <w:b/>
@@ -1608,6 +1618,8 @@
     <w:name w:val="标题 2 字符"/>
     <w:basedOn w:val="8"/>
     <w:link w:val="3"/>
+    <w:autoRedefine/>
+    <w:qFormat/>
     <w:uiPriority w:val="9"/>
     <w:rPr>
       <w:rFonts w:asciiTheme="majorHAnsi" w:hAnsiTheme="majorHAnsi" w:eastAsiaTheme="majorEastAsia" w:cstheme="majorBidi"/>

</xml_diff>

<commit_message>
doc: rephrase and add details to user info module and texbook module
</commit_message>
<xml_diff>
--- a/req_anl.docx
+++ b/req_anl.docx
@@ -1,6 +1,6 @@
 
 <file path=word/document.xml><?xml version="1.0" encoding="utf-8"?>
-<w:document xmlns:wpc="http://schemas.microsoft.com/office/word/2010/wordprocessingCanvas" xmlns:cx="http://schemas.microsoft.com/office/drawing/2014/chartex" xmlns:cx1="http://schemas.microsoft.com/office/drawing/2015/9/8/chartex" xmlns:cx2="http://schemas.microsoft.com/office/drawing/2015/10/21/chartex" xmlns:cx3="http://schemas.microsoft.com/office/drawing/2016/5/9/chartex" xmlns:cx4="http://schemas.microsoft.com/office/drawing/2016/5/10/chartex" xmlns:cx5="http://schemas.microsoft.com/office/drawing/2016/5/11/chartex" xmlns:cx6="http://schemas.microsoft.com/office/drawing/2016/5/12/chartex" xmlns:cx7="http://schemas.microsoft.com/office/drawing/2016/5/13/chartex" xmlns:cx8="http://schemas.microsoft.com/office/drawing/2016/5/14/chartex" xmlns:mc="http://schemas.openxmlformats.org/markup-compatibility/2006" xmlns:aink="http://schemas.microsoft.com/office/drawing/2016/ink" xmlns:am3d="http://schemas.microsoft.com/office/drawing/2017/model3d" xmlns:o="urn:schemas-microsoft-com:office:office" xmlns:oel="http://schemas.microsoft.com/office/2019/extlst" xmlns:r="http://schemas.openxmlformats.org/officeDocument/2006/relationships" xmlns:m="http://schemas.openxmlformats.org/officeDocument/2006/math" xmlns:v="urn:schemas-microsoft-com:vml" xmlns:wp14="http://schemas.microsoft.com/office/word/2010/wordprocessingDrawing" xmlns:wp="http://schemas.openxmlformats.org/drawingml/2006/wordprocessingDrawing" xmlns:w10="urn:schemas-microsoft-com:office:word" xmlns:w="http://schemas.openxmlformats.org/wordprocessingml/2006/main" xmlns:w14="http://schemas.microsoft.com/office/word/2010/wordml" xmlns:w15="http://schemas.microsoft.com/office/word/2012/wordml" xmlns:w16cex="http://schemas.microsoft.com/office/word/2018/wordml/cex" xmlns:w16cid="http://schemas.microsoft.com/office/word/2016/wordml/cid" xmlns:w16="http://schemas.microsoft.com/office/word/2018/wordml" xmlns:w16sdtdh="http://schemas.microsoft.com/office/word/2020/wordml/sdtdatahash" xmlns:w16se="http://schemas.microsoft.com/office/word/2015/wordml/symex" xmlns:wpg="http://schemas.microsoft.com/office/word/2010/wordprocessingGroup" xmlns:wpi="http://schemas.microsoft.com/office/word/2010/wordprocessingInk" xmlns:wne="http://schemas.microsoft.com/office/word/2006/wordml" xmlns:wps="http://schemas.microsoft.com/office/word/2010/wordprocessingShape" mc:Ignorable="w14 w15 w16se w16cid w16 w16cex w16sdtdh wp14">
+<w:document xmlns:wpc="http://schemas.microsoft.com/office/word/2010/wordprocessingCanvas" xmlns:cx="http://schemas.microsoft.com/office/drawing/2014/chartex" xmlns:cx1="http://schemas.microsoft.com/office/drawing/2015/9/8/chartex" xmlns:cx2="http://schemas.microsoft.com/office/drawing/2015/10/21/chartex" xmlns:cx3="http://schemas.microsoft.com/office/drawing/2016/5/9/chartex" xmlns:cx4="http://schemas.microsoft.com/office/drawing/2016/5/10/chartex" xmlns:cx5="http://schemas.microsoft.com/office/drawing/2016/5/11/chartex" xmlns:cx6="http://schemas.microsoft.com/office/drawing/2016/5/12/chartex" xmlns:cx7="http://schemas.microsoft.com/office/drawing/2016/5/13/chartex" xmlns:cx8="http://schemas.microsoft.com/office/drawing/2016/5/14/chartex" xmlns:mc="http://schemas.openxmlformats.org/markup-compatibility/2006" xmlns:aink="http://schemas.microsoft.com/office/drawing/2016/ink" xmlns:am3d="http://schemas.microsoft.com/office/drawing/2017/model3d" xmlns:o="urn:schemas-microsoft-com:office:office" xmlns:oel="http://schemas.microsoft.com/office/2019/extlst" xmlns:r="http://schemas.openxmlformats.org/officeDocument/2006/relationships" xmlns:m="http://schemas.openxmlformats.org/officeDocument/2006/math" xmlns:v="urn:schemas-microsoft-com:vml" xmlns:wp14="http://schemas.microsoft.com/office/word/2010/wordprocessingDrawing" xmlns:wp="http://schemas.openxmlformats.org/drawingml/2006/wordprocessingDrawing" xmlns:w10="urn:schemas-microsoft-com:office:word" xmlns:w="http://schemas.openxmlformats.org/wordprocessingml/2006/main" xmlns:w14="http://schemas.microsoft.com/office/word/2010/wordml" xmlns:w15="http://schemas.microsoft.com/office/word/2012/wordml" xmlns:w16cex="http://schemas.microsoft.com/office/word/2018/wordml/cex" xmlns:w16cid="http://schemas.microsoft.com/office/word/2016/wordml/cid" xmlns:w16="http://schemas.microsoft.com/office/word/2018/wordml" xmlns:w16du="http://schemas.microsoft.com/office/word/2023/wordml/word16du" xmlns:w16sdtdh="http://schemas.microsoft.com/office/word/2020/wordml/sdtdatahash" xmlns:w16se="http://schemas.microsoft.com/office/word/2015/wordml/symex" xmlns:wpg="http://schemas.microsoft.com/office/word/2010/wordprocessingGroup" xmlns:wpi="http://schemas.microsoft.com/office/word/2010/wordprocessingInk" xmlns:wne="http://schemas.microsoft.com/office/word/2006/wordml" xmlns:wps="http://schemas.microsoft.com/office/word/2010/wordprocessingShape" mc:Ignorable="w14 w15 w16se w16cid w16 w16cex w16sdtdh w16du wp14">
   <w:body>
     <w:p>
       <w:pPr>
@@ -28,7 +28,20 @@
         <w:rPr>
           <w:rFonts w:hint="eastAsia"/>
         </w:rPr>
-        <w:t>需求获取方式：问卷+访谈？</w:t>
+        <w:t>需求获取方式：问卷</w:t>
+      </w:r>
+    </w:p>
+    <w:p>
+      <w:r>
+        <w:rPr>
+          <w:rFonts w:hint="eastAsia"/>
+        </w:rPr>
+        <w:t>问卷结果：密码BJUT</w:t>
+      </w:r>
+    </w:p>
+    <w:p>
+      <w:r>
+        <w:t>https://www.wjx.cn/wjx/activitystat/verifyreportpassword.aspx?viewtype=1&amp;activity=260310655&amp;type=1</w:t>
       </w:r>
     </w:p>
     <w:p/>
@@ -41,6 +54,11 @@
       </w:r>
     </w:p>
     <w:p>
+      <w:pPr>
+        <w:rPr>
+          <w:rFonts w:hint="eastAsia"/>
+        </w:rPr>
+      </w:pPr>
       <w:r>
         <w:rPr>
           <w:noProof/>
@@ -108,15 +126,15 @@
           <w:b/>
           <w:bCs/>
         </w:rPr>
-        <w:t>FR</w:t>
-      </w:r>
-      <w:r>
-        <w:rPr>
-          <w:rFonts w:hint="eastAsia"/>
-          <w:b/>
-          <w:bCs/>
-        </w:rPr>
-        <w:t>1.1  个人信息</w:t>
+        <w:t>FR1.</w:t>
+      </w:r>
+      <w:r>
+        <w:rPr>
+          <w:rFonts w:hint="eastAsia"/>
+          <w:b/>
+          <w:bCs/>
+        </w:rPr>
+        <w:t>1 注册功能</w:t>
       </w:r>
     </w:p>
     <w:p>
@@ -133,32 +151,316 @@
         <w:rPr>
           <w:rFonts w:hint="eastAsia"/>
         </w:rPr>
-        <w:t>：个人信息（直接显示出来的）包括：昵称、学部、专业、年级、头像</w:t>
-      </w:r>
-      <w:r>
-        <w:rPr>
-          <w:rFonts w:hint="eastAsia"/>
-        </w:rPr>
-        <w:t>、用户信誉分</w:t>
-      </w:r>
-    </w:p>
-    <w:p>
-      <w:pPr>
-        <w:ind w:firstLine="420"/>
-      </w:pPr>
-      <w:r>
-        <w:rPr>
-          <w:rFonts w:hint="eastAsia"/>
-        </w:rPr>
-        <w:t>输入：用户通过自己个性化和实际信息输入个人信息</w:t>
-      </w:r>
-    </w:p>
-    <w:p>
-      <w:pPr>
-        <w:ind w:firstLine="420"/>
-        <w:rPr>
-          <w:rFonts w:hint="eastAsia"/>
-        </w:rPr>
+        <w:t>：用户</w:t>
+      </w:r>
+      <w:r>
+        <w:rPr>
+          <w:rFonts w:hint="eastAsia"/>
+        </w:rPr>
+        <w:t>填写必要信息后可成为网站注册用户，可以进行评论</w:t>
+      </w:r>
+    </w:p>
+    <w:p>
+      <w:pPr>
+        <w:ind w:firstLine="420"/>
+      </w:pPr>
+      <w:r>
+        <w:rPr>
+          <w:rFonts w:hint="eastAsia"/>
+        </w:rPr>
+        <w:t>输入：</w:t>
+      </w:r>
+      <w:r>
+        <w:rPr>
+          <w:rFonts w:hint="eastAsia"/>
+        </w:rPr>
+        <w:t>邮箱、</w:t>
+      </w:r>
+      <w:r>
+        <w:rPr>
+          <w:rFonts w:hint="eastAsia"/>
+        </w:rPr>
+        <w:t>昵称、学部、专业、年级</w:t>
+      </w:r>
+      <w:r>
+        <w:rPr>
+          <w:rFonts w:hint="eastAsia"/>
+        </w:rPr>
+        <w:t>、密码</w:t>
+      </w:r>
+      <w:r>
+        <w:rPr>
+          <w:rFonts w:hint="eastAsia"/>
+        </w:rPr>
+        <w:t>等相关信息</w:t>
+      </w:r>
+    </w:p>
+    <w:p>
+      <w:pPr>
+        <w:ind w:firstLine="420"/>
+      </w:pPr>
+      <w:r>
+        <w:rPr>
+          <w:rFonts w:hint="eastAsia"/>
+        </w:rPr>
+        <w:t>输出：</w:t>
+      </w:r>
+      <w:r>
+        <w:rPr>
+          <w:rFonts w:hint="eastAsia"/>
+        </w:rPr>
+        <w:t>若成功注册则弹出成功信息，反之弹出错误信息</w:t>
+      </w:r>
+    </w:p>
+    <w:p>
+      <w:pPr>
+        <w:rPr>
+          <w:b/>
+          <w:bCs/>
+        </w:rPr>
+      </w:pPr>
+    </w:p>
+    <w:p>
+      <w:pPr>
+        <w:rPr>
+          <w:b/>
+          <w:bCs/>
+        </w:rPr>
+      </w:pPr>
+      <w:r>
+        <w:rPr>
+          <w:rFonts w:hint="eastAsia"/>
+          <w:b/>
+          <w:bCs/>
+        </w:rPr>
+        <w:t>FR1.</w:t>
+      </w:r>
+      <w:r>
+        <w:rPr>
+          <w:rFonts w:hint="eastAsia"/>
+          <w:b/>
+          <w:bCs/>
+        </w:rPr>
+        <w:t>2</w:t>
+      </w:r>
+      <w:r>
+        <w:rPr>
+          <w:rFonts w:hint="eastAsia"/>
+          <w:b/>
+          <w:bCs/>
+        </w:rPr>
+        <w:t xml:space="preserve"> </w:t>
+      </w:r>
+      <w:r>
+        <w:rPr>
+          <w:rFonts w:hint="eastAsia"/>
+          <w:b/>
+          <w:bCs/>
+        </w:rPr>
+        <w:t>登录</w:t>
+      </w:r>
+      <w:r>
+        <w:rPr>
+          <w:rFonts w:hint="eastAsia"/>
+          <w:b/>
+          <w:bCs/>
+        </w:rPr>
+        <w:t>功能</w:t>
+      </w:r>
+    </w:p>
+    <w:p>
+      <w:pPr>
+        <w:ind w:firstLine="420"/>
+      </w:pPr>
+      <w:r>
+        <w:rPr>
+          <w:rFonts w:hint="eastAsia"/>
+        </w:rPr>
+        <w:t>内容</w:t>
+      </w:r>
+      <w:r>
+        <w:rPr>
+          <w:rFonts w:hint="eastAsia"/>
+        </w:rPr>
+        <w:t>：</w:t>
+      </w:r>
+      <w:r>
+        <w:rPr>
+          <w:rFonts w:hint="eastAsia"/>
+        </w:rPr>
+        <w:t>已注册</w:t>
+      </w:r>
+      <w:r>
+        <w:rPr>
+          <w:rFonts w:hint="eastAsia"/>
+        </w:rPr>
+        <w:t>用户</w:t>
+      </w:r>
+    </w:p>
+    <w:p>
+      <w:pPr>
+        <w:ind w:firstLine="420"/>
+      </w:pPr>
+      <w:r>
+        <w:rPr>
+          <w:rFonts w:hint="eastAsia"/>
+        </w:rPr>
+        <w:t>输入：邮箱</w:t>
+      </w:r>
+      <w:r>
+        <w:rPr>
+          <w:rFonts w:hint="eastAsia"/>
+        </w:rPr>
+        <w:t>或昵称、密码</w:t>
+      </w:r>
+    </w:p>
+    <w:p>
+      <w:pPr>
+        <w:ind w:firstLine="420"/>
+      </w:pPr>
+      <w:r>
+        <w:rPr>
+          <w:rFonts w:hint="eastAsia"/>
+        </w:rPr>
+        <w:t>输出：若成功</w:t>
+      </w:r>
+      <w:r>
+        <w:rPr>
+          <w:rFonts w:hint="eastAsia"/>
+        </w:rPr>
+        <w:t>登录</w:t>
+      </w:r>
+      <w:r>
+        <w:rPr>
+          <w:rFonts w:hint="eastAsia"/>
+        </w:rPr>
+        <w:t>则弹出成功信息，反之弹出错误信息</w:t>
+      </w:r>
+    </w:p>
+    <w:p>
+      <w:pPr>
+        <w:rPr>
+          <w:rFonts w:hint="eastAsia"/>
+          <w:b/>
+          <w:bCs/>
+        </w:rPr>
+      </w:pPr>
+    </w:p>
+    <w:p>
+      <w:pPr>
+        <w:rPr>
+          <w:b/>
+          <w:bCs/>
+        </w:rPr>
+      </w:pPr>
+      <w:r>
+        <w:rPr>
+          <w:rFonts w:hint="eastAsia"/>
+          <w:b/>
+          <w:bCs/>
+        </w:rPr>
+        <w:t>FR1.</w:t>
+      </w:r>
+      <w:r>
+        <w:rPr>
+          <w:rFonts w:hint="eastAsia"/>
+          <w:b/>
+          <w:bCs/>
+        </w:rPr>
+        <w:t>3</w:t>
+      </w:r>
+      <w:r>
+        <w:rPr>
+          <w:rFonts w:hint="eastAsia"/>
+          <w:b/>
+          <w:bCs/>
+        </w:rPr>
+        <w:t xml:space="preserve">  </w:t>
+      </w:r>
+      <w:r>
+        <w:rPr>
+          <w:rFonts w:hint="eastAsia"/>
+          <w:b/>
+          <w:bCs/>
+        </w:rPr>
+        <w:t>修改用户</w:t>
+      </w:r>
+      <w:r>
+        <w:rPr>
+          <w:rFonts w:hint="eastAsia"/>
+          <w:b/>
+          <w:bCs/>
+        </w:rPr>
+        <w:t>信息</w:t>
+      </w:r>
+    </w:p>
+    <w:p>
+      <w:pPr>
+        <w:ind w:firstLine="420"/>
+      </w:pPr>
+      <w:r>
+        <w:rPr>
+          <w:rFonts w:hint="eastAsia"/>
+        </w:rPr>
+        <w:t>内容</w:t>
+      </w:r>
+      <w:r>
+        <w:rPr>
+          <w:rFonts w:hint="eastAsia"/>
+        </w:rPr>
+        <w:t>：</w:t>
+      </w:r>
+      <w:r>
+        <w:rPr>
+          <w:rFonts w:hint="eastAsia"/>
+        </w:rPr>
+        <w:t>修改</w:t>
+      </w:r>
+      <w:r>
+        <w:rPr>
+          <w:rFonts w:hint="eastAsia"/>
+        </w:rPr>
+        <w:t>个人信息</w:t>
+      </w:r>
+      <w:r>
+        <w:rPr>
+          <w:rFonts w:hint="eastAsia"/>
+        </w:rPr>
+        <w:t>如</w:t>
+      </w:r>
+      <w:r>
+        <w:rPr>
+          <w:rFonts w:hint="eastAsia"/>
+        </w:rPr>
+        <w:t>昵称、学部、专业、年级、头像</w:t>
+      </w:r>
+    </w:p>
+    <w:p>
+      <w:pPr>
+        <w:ind w:firstLine="420"/>
+      </w:pPr>
+      <w:r>
+        <w:rPr>
+          <w:rFonts w:hint="eastAsia"/>
+        </w:rPr>
+        <w:t>输入：用户输入</w:t>
+      </w:r>
+      <w:r>
+        <w:rPr>
+          <w:rFonts w:hint="eastAsia"/>
+        </w:rPr>
+        <w:t>希望修改的</w:t>
+      </w:r>
+      <w:r>
+        <w:rPr>
+          <w:rFonts w:hint="eastAsia"/>
+        </w:rPr>
+        <w:t>个人信息</w:t>
+      </w:r>
+    </w:p>
+    <w:p>
+      <w:pPr>
+        <w:ind w:firstLine="420"/>
       </w:pPr>
       <w:r>
         <w:rPr>
@@ -167,13 +469,7 @@
         <w:t>输出：用户的个人信息</w:t>
       </w:r>
     </w:p>
-    <w:p>
-      <w:pPr>
-        <w:rPr>
-          <w:rFonts w:hint="eastAsia"/>
-        </w:rPr>
-      </w:pPr>
-    </w:p>
+    <w:p/>
     <w:p>
       <w:pPr>
         <w:rPr>
@@ -195,15 +491,39 @@
           <w:b/>
           <w:bCs/>
         </w:rPr>
-        <w:t xml:space="preserve">2 </w:t>
-      </w:r>
-      <w:r>
-        <w:rPr>
-          <w:rFonts w:hint="eastAsia"/>
-          <w:b/>
-          <w:bCs/>
-        </w:rPr>
-        <w:t>收藏夹</w:t>
+        <w:t>4</w:t>
+      </w:r>
+      <w:r>
+        <w:rPr>
+          <w:rFonts w:hint="eastAsia"/>
+          <w:b/>
+          <w:bCs/>
+        </w:rPr>
+        <w:t xml:space="preserve"> </w:t>
+      </w:r>
+      <w:r>
+        <w:rPr>
+          <w:rFonts w:hint="eastAsia"/>
+          <w:b/>
+          <w:bCs/>
+        </w:rPr>
+        <w:t>显示</w:t>
+      </w:r>
+      <w:r>
+        <w:rPr>
+          <w:rFonts w:hint="eastAsia"/>
+          <w:b/>
+          <w:bCs/>
+        </w:rPr>
+        <w:t>收藏</w:t>
+      </w:r>
+      <w:r>
+        <w:rPr>
+          <w:rFonts w:hint="eastAsia"/>
+          <w:b/>
+          <w:bCs/>
+        </w:rPr>
+        <w:t>功能</w:t>
       </w:r>
     </w:p>
     <w:p>
@@ -214,7 +534,13 @@
         <w:rPr>
           <w:rFonts w:hint="eastAsia"/>
         </w:rPr>
-        <w:t>内容：用户个人收藏的教材、教材电子版资料</w:t>
+        <w:t>内容：用户收藏的教材、</w:t>
+      </w:r>
+      <w:r>
+        <w:rPr>
+          <w:rFonts w:hint="eastAsia"/>
+        </w:rPr>
+        <w:t>课程等</w:t>
       </w:r>
     </w:p>
     <w:p>
@@ -225,7 +551,13 @@
         <w:rPr>
           <w:rFonts w:hint="eastAsia"/>
         </w:rPr>
-        <w:t>输入：用户自行选择收藏的教材、电子版教材</w:t>
+        <w:t>输入：</w:t>
+      </w:r>
+      <w:r>
+        <w:rPr>
+          <w:rFonts w:hint="eastAsia"/>
+        </w:rPr>
+        <w:t>无</w:t>
       </w:r>
     </w:p>
     <w:p>
@@ -236,22 +568,36 @@
         <w:rPr>
           <w:rFonts w:hint="eastAsia"/>
         </w:rPr>
-        <w:t>输出：显示该用户所收藏的教材以及电子版教材</w:t>
-      </w:r>
-    </w:p>
-    <w:p>
-      <w:pPr>
-        <w:rPr>
-          <w:b/>
-          <w:bCs/>
-        </w:rPr>
-      </w:pPr>
-      <w:r>
-        <w:rPr>
-          <w:rFonts w:hint="eastAsia"/>
-          <w:b/>
-          <w:bCs/>
-        </w:rPr>
+        <w:t>输出：该用户所收藏的教材以及</w:t>
+      </w:r>
+      <w:r>
+        <w:rPr>
+          <w:rFonts w:hint="eastAsia"/>
+        </w:rPr>
+        <w:t>课程等</w:t>
+      </w:r>
+    </w:p>
+    <w:p>
+      <w:pPr>
+        <w:rPr>
+          <w:rFonts w:hint="eastAsia"/>
+        </w:rPr>
+      </w:pPr>
+    </w:p>
+    <w:p>
+      <w:pPr>
+        <w:rPr>
+          <w:b/>
+          <w:bCs/>
+        </w:rPr>
+      </w:pPr>
+      <w:r>
+        <w:rPr>
+          <w:rFonts w:hint="eastAsia"/>
+          <w:b/>
+          <w:bCs/>
+        </w:rPr>
+        <w:lastRenderedPageBreak/>
         <w:t>FR1.</w:t>
       </w:r>
       <w:r>
@@ -260,7 +606,7 @@
           <w:b/>
           <w:bCs/>
         </w:rPr>
-        <w:t>3</w:t>
+        <w:t>5</w:t>
       </w:r>
       <w:r>
         <w:rPr>
@@ -276,6 +622,14 @@
           <w:b/>
           <w:bCs/>
         </w:rPr>
+        <w:t>显示</w:t>
+      </w:r>
+      <w:r>
+        <w:rPr>
+          <w:rFonts w:hint="eastAsia"/>
+          <w:b/>
+          <w:bCs/>
+        </w:rPr>
         <w:t>历史评论记录</w:t>
       </w:r>
     </w:p>
@@ -301,11 +655,6 @@
       </w:r>
     </w:p>
     <w:p>
-      <w:pPr>
-        <w:rPr>
-          <w:rFonts w:hint="eastAsia"/>
-        </w:rPr>
-      </w:pPr>
       <w:r>
         <w:tab/>
       </w:r>
@@ -323,11 +672,6 @@
       </w:r>
     </w:p>
     <w:p>
-      <w:pPr>
-        <w:rPr>
-          <w:rFonts w:hint="eastAsia"/>
-        </w:rPr>
-      </w:pPr>
       <w:r>
         <w:tab/>
       </w:r>
@@ -341,34 +685,44 @@
     <w:p>
       <w:pPr>
         <w:rPr>
-          <w:rFonts w:hint="eastAsia"/>
-          <w:b/>
-          <w:bCs/>
-        </w:rPr>
-      </w:pPr>
-    </w:p>
-    <w:p>
-      <w:pPr>
-        <w:rPr>
-          <w:b/>
-          <w:bCs/>
-        </w:rPr>
-      </w:pPr>
-      <w:r>
-        <w:rPr>
-          <w:rFonts w:hint="eastAsia"/>
-          <w:b/>
-          <w:bCs/>
-        </w:rPr>
-        <w:t>C1  注册约束</w:t>
-      </w:r>
-    </w:p>
-    <w:p>
-      <w:pPr>
-        <w:rPr>
-          <w:rFonts w:hint="eastAsia"/>
-        </w:rPr>
-      </w:pPr>
+          <w:b/>
+          <w:bCs/>
+        </w:rPr>
+      </w:pPr>
+    </w:p>
+    <w:p>
+      <w:pPr>
+        <w:rPr>
+          <w:b/>
+          <w:bCs/>
+        </w:rPr>
+      </w:pPr>
+      <w:r>
+        <w:rPr>
+          <w:rFonts w:hint="eastAsia"/>
+          <w:b/>
+          <w:bCs/>
+        </w:rPr>
+        <w:t>C1</w:t>
+      </w:r>
+      <w:r>
+        <w:rPr>
+          <w:rFonts w:hint="eastAsia"/>
+          <w:b/>
+          <w:bCs/>
+        </w:rPr>
+        <w:t>.1</w:t>
+      </w:r>
+      <w:r>
+        <w:rPr>
+          <w:rFonts w:hint="eastAsia"/>
+          <w:b/>
+          <w:bCs/>
+        </w:rPr>
+        <w:t xml:space="preserve">  注册约束</w:t>
+      </w:r>
+    </w:p>
+    <w:p>
       <w:r>
         <w:rPr>
           <w:b/>
@@ -380,13 +734,24 @@
         <w:rPr>
           <w:rFonts w:hint="eastAsia"/>
         </w:rPr>
-        <w:t>内容：每个学号只能在该网站上注册一个账号</w:t>
-      </w:r>
-    </w:p>
-    <w:p>
-      <w:pPr>
-        <w:rPr>
-          <w:rFonts w:hint="eastAsia"/>
+        <w:t>内容：每个</w:t>
+      </w:r>
+      <w:r>
+        <w:rPr>
+          <w:rFonts w:hint="eastAsia"/>
+        </w:rPr>
+        <w:t>邮箱</w:t>
+      </w:r>
+      <w:r>
+        <w:rPr>
+          <w:rFonts w:hint="eastAsia"/>
+        </w:rPr>
+        <w:t>只能在该网站上注册一个账号</w:t>
+      </w:r>
+    </w:p>
+    <w:p>
+      <w:pPr>
+        <w:rPr>
           <w:b/>
           <w:bCs/>
         </w:rPr>
@@ -407,428 +772,570 @@
         <w:rPr>
           <w:rFonts w:hint="eastAsia"/>
         </w:rPr>
+        <w:t>教材信息管理</w:t>
+      </w:r>
+    </w:p>
+    <w:p>
+      <w:pPr>
+        <w:rPr>
+          <w:b/>
+          <w:bCs/>
+        </w:rPr>
+      </w:pPr>
+      <w:r>
+        <w:rPr>
+          <w:rFonts w:hint="eastAsia"/>
+          <w:b/>
+          <w:bCs/>
+        </w:rPr>
+        <w:t>FR2.1 显示教材基本信息</w:t>
+      </w:r>
+    </w:p>
+    <w:p>
+      <w:pPr>
+        <w:ind w:firstLine="420"/>
+      </w:pPr>
+      <w:r>
+        <w:rPr>
+          <w:rFonts w:hint="eastAsia"/>
+        </w:rPr>
+        <w:t>内容：向用户显示书名、作者、出版社、版本、ISBN号、使用课程、使用教师等信息</w:t>
+      </w:r>
+    </w:p>
+    <w:p>
+      <w:pPr>
+        <w:ind w:firstLine="420"/>
+      </w:pPr>
+      <w:r>
+        <w:rPr>
+          <w:rFonts w:hint="eastAsia"/>
+        </w:rPr>
+        <w:t>输入：用户点击</w:t>
+      </w:r>
+    </w:p>
+    <w:p>
+      <w:pPr>
+        <w:ind w:firstLine="420"/>
+      </w:pPr>
+      <w:r>
+        <w:rPr>
+          <w:rFonts w:hint="eastAsia"/>
+        </w:rPr>
+        <w:t>输出：书籍书名、作者、出版社、版本、ISBN号、使用课程、使用教师等信息</w:t>
+      </w:r>
+    </w:p>
+    <w:p>
+      <w:pPr>
+        <w:rPr>
+          <w:b/>
+          <w:bCs/>
+        </w:rPr>
+      </w:pPr>
+      <w:r>
+        <w:rPr>
+          <w:rFonts w:hint="eastAsia"/>
+          <w:b/>
+          <w:bCs/>
+        </w:rPr>
+        <w:t>FR2.2 显示电子书获取途径</w:t>
+      </w:r>
+    </w:p>
+    <w:p>
+      <w:r>
+        <w:tab/>
+      </w:r>
+      <w:r>
+        <w:rPr>
+          <w:rFonts w:hint="eastAsia"/>
+        </w:rPr>
+        <w:t>内容：向用户展示Z-Library，Library Genius，Anna</w:t>
+      </w:r>
+      <w:r>
+        <w:t>’</w:t>
+      </w:r>
+      <w:r>
+        <w:rPr>
+          <w:rFonts w:hint="eastAsia"/>
+        </w:rPr>
+        <w:t>s Archive等电子书获取途径</w:t>
+      </w:r>
+    </w:p>
+    <w:p>
+      <w:pPr>
+        <w:ind w:firstLine="420"/>
+      </w:pPr>
+      <w:r>
+        <w:rPr>
+          <w:rFonts w:hint="eastAsia"/>
+        </w:rPr>
+        <w:t>输入：无</w:t>
+      </w:r>
+    </w:p>
+    <w:p>
+      <w:pPr>
+        <w:ind w:firstLine="420"/>
+      </w:pPr>
+      <w:r>
+        <w:rPr>
+          <w:rFonts w:hint="eastAsia"/>
+        </w:rPr>
+        <w:t>输出：若网站有收录，显示收录并提供对应书籍页面，没有收录则显示未收录</w:t>
+      </w:r>
+    </w:p>
+    <w:p>
+      <w:pPr>
+        <w:rPr>
+          <w:b/>
+          <w:bCs/>
+        </w:rPr>
+      </w:pPr>
+      <w:r>
+        <w:rPr>
+          <w:rFonts w:hint="eastAsia"/>
+          <w:b/>
+          <w:bCs/>
+        </w:rPr>
+        <w:t>FR2.3 显示实体书获取途径</w:t>
+      </w:r>
+    </w:p>
+    <w:p>
+      <w:pPr>
+        <w:ind w:firstLine="420"/>
+      </w:pPr>
+      <w:r>
+        <w:rPr>
+          <w:rFonts w:hint="eastAsia"/>
+        </w:rPr>
+        <w:t>内容：向用户实体书的淘宝、当当、京东、孔子旧书网等网站对应书记的信息，北工大图书馆对应书籍是否可借等</w:t>
+      </w:r>
+    </w:p>
+    <w:p>
+      <w:r>
+        <w:tab/>
+      </w:r>
+      <w:r>
+        <w:rPr>
+          <w:rFonts w:hint="eastAsia"/>
+        </w:rPr>
+        <w:t>输入：无</w:t>
+      </w:r>
+    </w:p>
+    <w:p>
+      <w:pPr>
+        <w:ind w:firstLine="420"/>
+      </w:pPr>
+      <w:r>
+        <w:rPr>
+          <w:rFonts w:hint="eastAsia"/>
+        </w:rPr>
+        <w:t>输出：商品价格、图书馆是否可借等信息，</w:t>
+      </w:r>
+      <w:r>
+        <w:t xml:space="preserve"> </w:t>
+      </w:r>
+    </w:p>
+    <w:p>
+      <w:pPr>
+        <w:rPr>
+          <w:b/>
+          <w:bCs/>
+        </w:rPr>
+      </w:pPr>
+      <w:r>
+        <w:rPr>
+          <w:rFonts w:hint="eastAsia"/>
+          <w:b/>
+          <w:bCs/>
+        </w:rPr>
+        <w:t>FR2.4 增加教材</w:t>
+      </w:r>
+    </w:p>
+    <w:p>
+      <w:r>
+        <w:tab/>
+      </w:r>
+      <w:r>
+        <w:rPr>
+          <w:rFonts w:hint="eastAsia"/>
+        </w:rPr>
+        <w:t>内容：用户和管理者自主增加对应课程、教师使用教材的信息</w:t>
+      </w:r>
+    </w:p>
+    <w:p>
+      <w:pPr>
+        <w:ind w:firstLine="420"/>
+      </w:pPr>
+      <w:r>
+        <w:rPr>
+          <w:rFonts w:hint="eastAsia"/>
+        </w:rPr>
+        <w:t>输入：书籍ISBN号，使用课程，使用教师姓名</w:t>
+      </w:r>
+    </w:p>
+    <w:p>
+      <w:pPr>
+        <w:ind w:firstLine="420"/>
+      </w:pPr>
+      <w:r>
+        <w:rPr>
+          <w:rFonts w:hint="eastAsia"/>
+        </w:rPr>
+        <w:t>输出：若添加成功则弹出窗口提示成功，失败则弹出窗口提示失败</w:t>
+      </w:r>
+    </w:p>
+    <w:p>
+      <w:pPr>
+        <w:rPr>
+          <w:b/>
+          <w:bCs/>
+        </w:rPr>
+      </w:pPr>
+      <w:r>
+        <w:rPr>
+          <w:rFonts w:hint="eastAsia"/>
+          <w:b/>
+          <w:bCs/>
+        </w:rPr>
+        <w:t>FR2.5 删除教材</w:t>
+      </w:r>
+    </w:p>
+    <w:p>
+      <w:r>
+        <w:tab/>
+      </w:r>
+      <w:r>
+        <w:rPr>
+          <w:rFonts w:hint="eastAsia"/>
+        </w:rPr>
+        <w:t>内容：用户、网站管理者及开发人员删除教材信息</w:t>
+      </w:r>
+    </w:p>
+    <w:p>
+      <w:r>
+        <w:tab/>
+      </w:r>
+      <w:r>
+        <w:rPr>
+          <w:rFonts w:hint="eastAsia"/>
+        </w:rPr>
+        <w:t>输入：选择删除</w:t>
+      </w:r>
+    </w:p>
+    <w:p>
+      <w:r>
+        <w:tab/>
+      </w:r>
+      <w:r>
+        <w:rPr>
+          <w:rFonts w:hint="eastAsia"/>
+        </w:rPr>
+        <w:t>输出：若添加成功则弹出窗口提示成功，失败则弹出窗口提示失败</w:t>
+      </w:r>
+    </w:p>
+    <w:p>
+      <w:pPr>
+        <w:rPr>
+          <w:b/>
+          <w:bCs/>
+        </w:rPr>
+      </w:pPr>
+      <w:r>
+        <w:rPr>
+          <w:rFonts w:hint="eastAsia"/>
+          <w:b/>
+          <w:bCs/>
+        </w:rPr>
+        <w:t>FR2.6 修改教材信息</w:t>
+      </w:r>
+    </w:p>
+    <w:p>
+      <w:r>
+        <w:tab/>
+      </w:r>
+      <w:r>
+        <w:rPr>
+          <w:rFonts w:hint="eastAsia"/>
+        </w:rPr>
+        <w:t>内容：用户、网站管理者及开发人员修改教材信息</w:t>
+      </w:r>
+    </w:p>
+    <w:p>
+      <w:r>
+        <w:tab/>
+      </w:r>
+      <w:r>
+        <w:rPr>
+          <w:rFonts w:hint="eastAsia"/>
+        </w:rPr>
+        <w:t>输入：需要修改信息</w:t>
+      </w:r>
+    </w:p>
+    <w:p>
+      <w:r>
+        <w:tab/>
+      </w:r>
+      <w:r>
+        <w:rPr>
+          <w:rFonts w:hint="eastAsia"/>
+        </w:rPr>
+        <w:t>输出：若添加成功则弹出窗口提示成功，失败则弹出窗口提示失败</w:t>
+      </w:r>
+    </w:p>
+    <w:p>
+      <w:pPr>
+        <w:rPr>
+          <w:b/>
+          <w:bCs/>
+        </w:rPr>
+      </w:pPr>
+      <w:r>
+        <w:rPr>
+          <w:rFonts w:hint="eastAsia"/>
+          <w:b/>
+          <w:bCs/>
+        </w:rPr>
+        <w:t>FR2.7 上传教材</w:t>
+      </w:r>
+      <w:r>
+        <w:rPr>
+          <w:rFonts w:hint="eastAsia"/>
+          <w:b/>
+          <w:bCs/>
+        </w:rPr>
+        <w:t>、课程资源</w:t>
+      </w:r>
+    </w:p>
+    <w:p>
+      <w:r>
+        <w:rPr>
+          <w:b/>
+          <w:bCs/>
+        </w:rPr>
+        <w:tab/>
+      </w:r>
+      <w:r>
+        <w:rPr>
+          <w:rFonts w:hint="eastAsia"/>
+        </w:rPr>
+        <w:t>内容：</w:t>
+      </w:r>
+      <w:r>
+        <w:rPr>
+          <w:rFonts w:hint="eastAsia"/>
+        </w:rPr>
+        <w:t>用户分享拥有的</w:t>
+      </w:r>
+      <w:r>
+        <w:rPr>
+          <w:rFonts w:hint="eastAsia"/>
+        </w:rPr>
+        <w:t>电子</w:t>
+      </w:r>
+      <w:r>
+        <w:rPr>
+          <w:rFonts w:hint="eastAsia"/>
+        </w:rPr>
+        <w:t>教材</w:t>
+      </w:r>
+      <w:r>
+        <w:rPr>
+          <w:rFonts w:hint="eastAsia"/>
+        </w:rPr>
+        <w:t>、课程笔记等资源</w:t>
+      </w:r>
+    </w:p>
+    <w:p>
+      <w:r>
+        <w:tab/>
+      </w:r>
+      <w:r>
+        <w:rPr>
+          <w:rFonts w:hint="eastAsia"/>
+        </w:rPr>
+        <w:t>输入：</w:t>
+      </w:r>
+      <w:r>
+        <w:rPr>
+          <w:rFonts w:hint="eastAsia"/>
+        </w:rPr>
+        <w:t>资</w:t>
+      </w:r>
+      <w:r>
+        <w:rPr>
+          <w:rFonts w:hint="eastAsia"/>
+        </w:rPr>
+        <w:t>源</w:t>
+      </w:r>
+      <w:r>
+        <w:rPr>
+          <w:rFonts w:hint="eastAsia"/>
+        </w:rPr>
+        <w:t>的链接</w:t>
+      </w:r>
+      <w:r>
+        <w:rPr>
+          <w:rFonts w:hint="eastAsia"/>
+        </w:rPr>
+        <w:t>、文件</w:t>
+      </w:r>
+      <w:r>
+        <w:rPr>
+          <w:rFonts w:hint="eastAsia"/>
+        </w:rPr>
+        <w:t>等</w:t>
+      </w:r>
+    </w:p>
+    <w:p>
+      <w:r>
+        <w:tab/>
+      </w:r>
+      <w:r>
+        <w:rPr>
+          <w:rFonts w:hint="eastAsia"/>
+        </w:rPr>
+        <w:t>输出：</w:t>
+      </w:r>
+      <w:r>
+        <w:rPr>
+          <w:rFonts w:hint="eastAsia"/>
+        </w:rPr>
+        <w:t>若添加成功则弹出窗口提示成功，失败则弹出窗口提示失败</w:t>
+      </w:r>
+    </w:p>
+    <w:p>
+      <w:pPr>
+        <w:rPr>
+          <w:b/>
+          <w:bCs/>
+        </w:rPr>
+      </w:pPr>
+      <w:r>
+        <w:rPr>
+          <w:rFonts w:hint="eastAsia"/>
+          <w:b/>
+          <w:bCs/>
+        </w:rPr>
+        <w:t xml:space="preserve">FR2.7 </w:t>
+      </w:r>
+      <w:r>
+        <w:rPr>
+          <w:rFonts w:hint="eastAsia"/>
+          <w:b/>
+          <w:bCs/>
+        </w:rPr>
+        <w:t>显示共享</w:t>
+      </w:r>
+      <w:r>
+        <w:rPr>
+          <w:rFonts w:hint="eastAsia"/>
+          <w:b/>
+          <w:bCs/>
+        </w:rPr>
+        <w:t>教材资料</w:t>
+      </w:r>
+    </w:p>
+    <w:p>
+      <w:r>
+        <w:rPr>
+          <w:b/>
+          <w:bCs/>
+        </w:rPr>
+        <w:tab/>
+      </w:r>
+      <w:r>
+        <w:rPr>
+          <w:rFonts w:hint="eastAsia"/>
+        </w:rPr>
+        <w:t>内容：</w:t>
+      </w:r>
+      <w:r>
+        <w:rPr>
+          <w:rFonts w:hint="eastAsia"/>
+        </w:rPr>
+        <w:t>显示由用户上传的教材、课程资源</w:t>
+      </w:r>
+    </w:p>
+    <w:p>
+      <w:r>
+        <w:tab/>
+      </w:r>
+      <w:r>
+        <w:rPr>
+          <w:rFonts w:hint="eastAsia"/>
+        </w:rPr>
+        <w:t>输入：</w:t>
+      </w:r>
+      <w:r>
+        <w:rPr>
+          <w:rFonts w:hint="eastAsia"/>
+        </w:rPr>
+        <w:t>无</w:t>
+      </w:r>
+    </w:p>
+    <w:p>
+      <w:r>
         <w:lastRenderedPageBreak/>
-        <w:t>教材信息管理（信息显示&amp;上传）</w:t>
-      </w:r>
-    </w:p>
-    <w:p>
-      <w:pPr>
-        <w:rPr>
-          <w:b/>
-          <w:bCs/>
-        </w:rPr>
-      </w:pPr>
-      <w:r>
-        <w:rPr>
-          <w:rFonts w:hint="eastAsia"/>
-          <w:b/>
-          <w:bCs/>
-        </w:rPr>
-        <w:t>FR2.1 显示教材基本信息</w:t>
-      </w:r>
-    </w:p>
-    <w:p>
-      <w:pPr>
-        <w:ind w:firstLine="420"/>
-      </w:pPr>
-      <w:r>
-        <w:rPr>
-          <w:rFonts w:hint="eastAsia"/>
-        </w:rPr>
-        <w:t>内容：向用户显示书名、作者、出版社、版本、ISBN号、使用课程、使用教师等信息</w:t>
-      </w:r>
-    </w:p>
-    <w:p>
-      <w:pPr>
-        <w:ind w:firstLine="420"/>
-      </w:pPr>
-      <w:r>
-        <w:rPr>
-          <w:rFonts w:hint="eastAsia"/>
-        </w:rPr>
-        <w:t>输入：用户点击</w:t>
-      </w:r>
-    </w:p>
-    <w:p>
-      <w:pPr>
-        <w:ind w:firstLine="420"/>
-      </w:pPr>
-      <w:r>
-        <w:rPr>
-          <w:rFonts w:hint="eastAsia"/>
-        </w:rPr>
-        <w:t>输出：书籍书名、作者、出版社、版本、ISBN号、使用课程、使用教师等信息</w:t>
-      </w:r>
-    </w:p>
-    <w:p>
-      <w:pPr>
-        <w:rPr>
-          <w:b/>
-          <w:bCs/>
-        </w:rPr>
-      </w:pPr>
-      <w:r>
-        <w:rPr>
-          <w:rFonts w:hint="eastAsia"/>
-          <w:b/>
-          <w:bCs/>
-        </w:rPr>
-        <w:t>FR2.2 显示电子书获取途径</w:t>
-      </w:r>
-    </w:p>
-    <w:p>
-      <w:r>
         <w:tab/>
       </w:r>
       <w:r>
         <w:rPr>
           <w:rFonts w:hint="eastAsia"/>
         </w:rPr>
-        <w:t>内容：向用户展示Z-Library，Library Genius，Anna</w:t>
-      </w:r>
-      <w:r>
-        <w:t>’</w:t>
-      </w:r>
-      <w:r>
-        <w:rPr>
-          <w:rFonts w:hint="eastAsia"/>
-        </w:rPr>
-        <w:t>s Archive等电子书获取途径</w:t>
-      </w:r>
-    </w:p>
-    <w:p>
-      <w:pPr>
-        <w:ind w:firstLine="420"/>
-      </w:pPr>
-      <w:r>
-        <w:rPr>
-          <w:rFonts w:hint="eastAsia"/>
-        </w:rPr>
-        <w:t>输入：无</w:t>
-      </w:r>
-    </w:p>
-    <w:p>
-      <w:pPr>
-        <w:ind w:firstLine="420"/>
-      </w:pPr>
-      <w:r>
-        <w:rPr>
-          <w:rFonts w:hint="eastAsia"/>
-        </w:rPr>
-        <w:t>输出：若网站有收录，显示收录并提供对应书籍页面，没有收录则显示未收录</w:t>
-      </w:r>
-    </w:p>
-    <w:p>
-      <w:pPr>
-        <w:rPr>
-          <w:b/>
-          <w:bCs/>
-        </w:rPr>
-      </w:pPr>
-      <w:r>
-        <w:rPr>
-          <w:rFonts w:hint="eastAsia"/>
-          <w:b/>
-          <w:bCs/>
-        </w:rPr>
-        <w:t>FR2.3 显示实体书获取途径</w:t>
-      </w:r>
-    </w:p>
-    <w:p>
-      <w:pPr>
-        <w:ind w:firstLine="420"/>
-      </w:pPr>
-      <w:r>
-        <w:rPr>
-          <w:rFonts w:hint="eastAsia"/>
-        </w:rPr>
-        <w:t>内容：向用户实体书的淘宝、当当、京东、孔子旧书网等网站对应书记的信息，北工大图书馆对应书籍是否可借等</w:t>
-      </w:r>
-    </w:p>
-    <w:p>
-      <w:r>
+        <w:t>输出：</w:t>
+      </w:r>
+      <w:r>
+        <w:rPr>
+          <w:rFonts w:hint="eastAsia"/>
+        </w:rPr>
+        <w:t>由用户上传的教材、课程资源</w:t>
+      </w:r>
+      <w:r>
+        <w:rPr>
+          <w:rFonts w:hint="eastAsia"/>
+        </w:rPr>
+        <w:t>列表及下载连接</w:t>
+      </w:r>
+    </w:p>
+    <w:p>
+      <w:pPr>
+        <w:rPr>
+          <w:rFonts w:hint="eastAsia"/>
+        </w:rPr>
+      </w:pPr>
+    </w:p>
+    <w:p>
+      <w:pPr>
+        <w:rPr>
+          <w:b/>
+          <w:bCs/>
+        </w:rPr>
+      </w:pPr>
+      <w:r>
+        <w:rPr>
+          <w:rFonts w:hint="eastAsia"/>
+          <w:b/>
+          <w:bCs/>
+        </w:rPr>
+        <w:t>C2.1 教材约束</w:t>
+      </w:r>
+    </w:p>
+    <w:p>
+      <w:r>
+        <w:rPr>
+          <w:b/>
+          <w:bCs/>
+        </w:rPr>
         <w:tab/>
       </w:r>
       <w:r>
         <w:rPr>
           <w:rFonts w:hint="eastAsia"/>
         </w:rPr>
-        <w:t>输入：无</w:t>
-      </w:r>
-    </w:p>
-    <w:p>
-      <w:pPr>
-        <w:ind w:firstLine="420"/>
-      </w:pPr>
-      <w:r>
-        <w:rPr>
-          <w:rFonts w:hint="eastAsia"/>
-        </w:rPr>
-        <w:t>输出：商品价格、图书馆是否可借等信息，</w:t>
-      </w:r>
-      <w:r>
-        <w:t xml:space="preserve"> </w:t>
-      </w:r>
-    </w:p>
-    <w:p>
-      <w:pPr>
-        <w:rPr>
-          <w:b/>
-          <w:bCs/>
-        </w:rPr>
-      </w:pPr>
-      <w:r>
-        <w:rPr>
-          <w:rFonts w:hint="eastAsia"/>
-          <w:b/>
-          <w:bCs/>
-        </w:rPr>
-        <w:t>FR2.4 增加教材</w:t>
-      </w:r>
-    </w:p>
-    <w:p>
-      <w:r>
-        <w:tab/>
-      </w:r>
-      <w:r>
-        <w:rPr>
-          <w:rFonts w:hint="eastAsia"/>
-        </w:rPr>
-        <w:t>内容：用户和管理者自主增加对应课程、教师使用教材的信息</w:t>
-      </w:r>
-    </w:p>
-    <w:p>
-      <w:pPr>
-        <w:ind w:firstLine="420"/>
-      </w:pPr>
-      <w:r>
-        <w:rPr>
-          <w:rFonts w:hint="eastAsia"/>
-        </w:rPr>
-        <w:t>输入：书籍ISBN号，使用课程，使用教师姓名</w:t>
-      </w:r>
-    </w:p>
-    <w:p>
-      <w:pPr>
-        <w:ind w:firstLine="420"/>
-      </w:pPr>
-      <w:r>
-        <w:rPr>
-          <w:rFonts w:hint="eastAsia"/>
-        </w:rPr>
-        <w:t>输出：若添加成功则弹出窗口提示成功，失败则弹出窗口提示失败</w:t>
-      </w:r>
-    </w:p>
-    <w:p>
-      <w:pPr>
-        <w:rPr>
-          <w:b/>
-          <w:bCs/>
-        </w:rPr>
-      </w:pPr>
-      <w:r>
-        <w:rPr>
-          <w:rFonts w:hint="eastAsia"/>
-          <w:b/>
-          <w:bCs/>
-        </w:rPr>
-        <w:t>FR2.5 删除教材</w:t>
-      </w:r>
-    </w:p>
-    <w:p>
-      <w:r>
-        <w:tab/>
-      </w:r>
-      <w:r>
-        <w:rPr>
-          <w:rFonts w:hint="eastAsia"/>
-        </w:rPr>
-        <w:t>内容：用户、网站管理者及开发人员删除教材信息</w:t>
-      </w:r>
-    </w:p>
-    <w:p>
-      <w:r>
-        <w:tab/>
-      </w:r>
-      <w:r>
-        <w:rPr>
-          <w:rFonts w:hint="eastAsia"/>
-        </w:rPr>
-        <w:t>输入：选择删除</w:t>
-      </w:r>
-    </w:p>
-    <w:p>
-      <w:r>
-        <w:tab/>
-      </w:r>
-      <w:r>
-        <w:rPr>
-          <w:rFonts w:hint="eastAsia"/>
-        </w:rPr>
-        <w:t>输出：若添加成功则弹出窗口提示成功，失败则弹出窗口提示失败</w:t>
-      </w:r>
-    </w:p>
-    <w:p>
-      <w:pPr>
-        <w:rPr>
-          <w:b/>
-          <w:bCs/>
-        </w:rPr>
-      </w:pPr>
-      <w:r>
-        <w:rPr>
-          <w:rFonts w:hint="eastAsia"/>
-          <w:b/>
-          <w:bCs/>
-        </w:rPr>
-        <w:t>FR2.6 修改教材信息</w:t>
-      </w:r>
-    </w:p>
-    <w:p>
-      <w:r>
-        <w:tab/>
-      </w:r>
-      <w:r>
-        <w:rPr>
-          <w:rFonts w:hint="eastAsia"/>
-        </w:rPr>
-        <w:t>内容：用户、网站管理者及开发人员修改教材信息</w:t>
-      </w:r>
-    </w:p>
-    <w:p>
-      <w:r>
-        <w:tab/>
-      </w:r>
-      <w:r>
-        <w:rPr>
-          <w:rFonts w:hint="eastAsia"/>
-        </w:rPr>
-        <w:t>输入：需要修改信息</w:t>
-      </w:r>
-    </w:p>
-    <w:p>
-      <w:r>
-        <w:tab/>
-      </w:r>
-      <w:r>
-        <w:rPr>
-          <w:rFonts w:hint="eastAsia"/>
-        </w:rPr>
-        <w:t>输出：若添加成功则弹出窗口提示成功，失败则弹出窗口提示失败</w:t>
-      </w:r>
-    </w:p>
-    <w:p>
-      <w:pPr>
-        <w:rPr>
-          <w:b/>
-          <w:bCs/>
-        </w:rPr>
-      </w:pPr>
-      <w:r>
-        <w:rPr>
-          <w:rFonts w:hint="eastAsia"/>
-          <w:b/>
-          <w:bCs/>
-        </w:rPr>
-        <w:t>FR2.7 上传教材资料</w:t>
-      </w:r>
-    </w:p>
-    <w:p>
-      <w:r>
-        <w:rPr>
-          <w:b/>
-          <w:bCs/>
-        </w:rPr>
-        <w:tab/>
-      </w:r>
-      <w:r>
-        <w:rPr>
-          <w:rFonts w:hint="eastAsia"/>
-        </w:rPr>
-        <w:t>内容：</w:t>
-      </w:r>
-      <w:r>
-        <w:rPr>
-          <w:rFonts w:hint="eastAsia"/>
-        </w:rPr>
-        <w:t>用户可分享拥有的教材电子版资料</w:t>
-      </w:r>
-    </w:p>
-    <w:p>
-      <w:r>
-        <w:tab/>
-      </w:r>
-      <w:r>
-        <w:rPr>
-          <w:rFonts w:hint="eastAsia"/>
-        </w:rPr>
-        <w:t>输入：</w:t>
-      </w:r>
-      <w:r>
-        <w:rPr>
-          <w:rFonts w:hint="eastAsia"/>
-        </w:rPr>
-        <w:t>资料的链接等</w:t>
-      </w:r>
-    </w:p>
-    <w:p>
-      <w:r>
-        <w:tab/>
-      </w:r>
-      <w:r>
-        <w:rPr>
-          <w:rFonts w:hint="eastAsia"/>
-        </w:rPr>
-        <w:t>输出：</w:t>
-      </w:r>
-      <w:r>
-        <w:rPr>
-          <w:rFonts w:hint="eastAsia"/>
-        </w:rPr>
-        <w:t>若添加成功则弹出窗口提示成功，失败则弹出窗口提示失败</w:t>
-      </w:r>
-    </w:p>
-    <w:p>
-      <w:pPr>
-        <w:rPr>
-          <w:b/>
-          <w:bCs/>
-        </w:rPr>
-      </w:pPr>
-      <w:r>
-        <w:rPr>
-          <w:rFonts w:hint="eastAsia"/>
-          <w:b/>
-          <w:bCs/>
-        </w:rPr>
-        <w:t>C2.1 教材约束</w:t>
-      </w:r>
-    </w:p>
-    <w:p>
-      <w:r>
-        <w:rPr>
-          <w:b/>
-          <w:bCs/>
-        </w:rPr>
-        <w:tab/>
-      </w:r>
-      <w:r>
-        <w:rPr>
-          <w:rFonts w:hint="eastAsia"/>
-        </w:rPr>
         <w:t>内容：每本教材、每个课程、每个教师三个信息完全相同的只能存在一个</w:t>
       </w:r>
     </w:p>
     <w:p/>
     <w:p>
-      <w:r>
-        <w:rPr>
-          <w:rFonts w:hint="eastAsia"/>
-        </w:rPr>
-        <w:t>！问题：通过API获取什么信息（价格等？）？图书馆的需求？</w:t>
-      </w:r>
-    </w:p>
-    <w:p>
       <w:pPr>
         <w:pStyle w:val="2"/>
       </w:pPr>
@@ -901,7 +1408,6 @@
           <w:b/>
           <w:bCs/>
         </w:rPr>
-        <w:lastRenderedPageBreak/>
         <w:t>FR3.2 用户评论</w:t>
       </w:r>
     </w:p>
@@ -1172,6 +1678,7 @@
         <w:rPr>
           <w:rFonts w:hint="eastAsia"/>
         </w:rPr>
+        <w:lastRenderedPageBreak/>
         <w:t>教材检索页面</w:t>
       </w:r>
     </w:p>
@@ -1203,7 +1710,7 @@
 </file>
 
 <file path=word/numbering.xml><?xml version="1.0" encoding="utf-8"?>
-<w:numbering xmlns:wpc="http://schemas.microsoft.com/office/word/2010/wordprocessingCanvas" xmlns:cx="http://schemas.microsoft.com/office/drawing/2014/chartex" xmlns:cx1="http://schemas.microsoft.com/office/drawing/2015/9/8/chartex" xmlns:cx2="http://schemas.microsoft.com/office/drawing/2015/10/21/chartex" xmlns:cx3="http://schemas.microsoft.com/office/drawing/2016/5/9/chartex" xmlns:cx4="http://schemas.microsoft.com/office/drawing/2016/5/10/chartex" xmlns:cx5="http://schemas.microsoft.com/office/drawing/2016/5/11/chartex" xmlns:cx6="http://schemas.microsoft.com/office/drawing/2016/5/12/chartex" xmlns:cx7="http://schemas.microsoft.com/office/drawing/2016/5/13/chartex" xmlns:cx8="http://schemas.microsoft.com/office/drawing/2016/5/14/chartex" xmlns:mc="http://schemas.openxmlformats.org/markup-compatibility/2006" xmlns:aink="http://schemas.microsoft.com/office/drawing/2016/ink" xmlns:am3d="http://schemas.microsoft.com/office/drawing/2017/model3d" xmlns:o="urn:schemas-microsoft-com:office:office" xmlns:oel="http://schemas.microsoft.com/office/2019/extlst" xmlns:r="http://schemas.openxmlformats.org/officeDocument/2006/relationships" xmlns:m="http://schemas.openxmlformats.org/officeDocument/2006/math" xmlns:v="urn:schemas-microsoft-com:vml" xmlns:wp14="http://schemas.microsoft.com/office/word/2010/wordprocessingDrawing" xmlns:wp="http://schemas.openxmlformats.org/drawingml/2006/wordprocessingDrawing" xmlns:w10="urn:schemas-microsoft-com:office:word" xmlns:w="http://schemas.openxmlformats.org/wordprocessingml/2006/main" xmlns:w14="http://schemas.microsoft.com/office/word/2010/wordml" xmlns:w15="http://schemas.microsoft.com/office/word/2012/wordml" xmlns:w16cex="http://schemas.microsoft.com/office/word/2018/wordml/cex" xmlns:w16cid="http://schemas.microsoft.com/office/word/2016/wordml/cid" xmlns:w16="http://schemas.microsoft.com/office/word/2018/wordml" xmlns:w16sdtdh="http://schemas.microsoft.com/office/word/2020/wordml/sdtdatahash" xmlns:w16se="http://schemas.microsoft.com/office/word/2015/wordml/symex" xmlns:wpg="http://schemas.microsoft.com/office/word/2010/wordprocessingGroup" xmlns:wpi="http://schemas.microsoft.com/office/word/2010/wordprocessingInk" xmlns:wne="http://schemas.microsoft.com/office/word/2006/wordml" xmlns:wps="http://schemas.microsoft.com/office/word/2010/wordprocessingShape" mc:Ignorable="w14 w15 w16se w16cid w16 w16cex w16sdtdh wp14">
+<w:numbering xmlns:wpc="http://schemas.microsoft.com/office/word/2010/wordprocessingCanvas" xmlns:cx="http://schemas.microsoft.com/office/drawing/2014/chartex" xmlns:cx1="http://schemas.microsoft.com/office/drawing/2015/9/8/chartex" xmlns:cx2="http://schemas.microsoft.com/office/drawing/2015/10/21/chartex" xmlns:cx3="http://schemas.microsoft.com/office/drawing/2016/5/9/chartex" xmlns:cx4="http://schemas.microsoft.com/office/drawing/2016/5/10/chartex" xmlns:cx5="http://schemas.microsoft.com/office/drawing/2016/5/11/chartex" xmlns:cx6="http://schemas.microsoft.com/office/drawing/2016/5/12/chartex" xmlns:cx7="http://schemas.microsoft.com/office/drawing/2016/5/13/chartex" xmlns:cx8="http://schemas.microsoft.com/office/drawing/2016/5/14/chartex" xmlns:mc="http://schemas.openxmlformats.org/markup-compatibility/2006" xmlns:aink="http://schemas.microsoft.com/office/drawing/2016/ink" xmlns:am3d="http://schemas.microsoft.com/office/drawing/2017/model3d" xmlns:o="urn:schemas-microsoft-com:office:office" xmlns:oel="http://schemas.microsoft.com/office/2019/extlst" xmlns:r="http://schemas.openxmlformats.org/officeDocument/2006/relationships" xmlns:m="http://schemas.openxmlformats.org/officeDocument/2006/math" xmlns:v="urn:schemas-microsoft-com:vml" xmlns:wp14="http://schemas.microsoft.com/office/word/2010/wordprocessingDrawing" xmlns:wp="http://schemas.openxmlformats.org/drawingml/2006/wordprocessingDrawing" xmlns:w10="urn:schemas-microsoft-com:office:word" xmlns:w="http://schemas.openxmlformats.org/wordprocessingml/2006/main" xmlns:w14="http://schemas.microsoft.com/office/word/2010/wordml" xmlns:w15="http://schemas.microsoft.com/office/word/2012/wordml" xmlns:w16cex="http://schemas.microsoft.com/office/word/2018/wordml/cex" xmlns:w16cid="http://schemas.microsoft.com/office/word/2016/wordml/cid" xmlns:w16="http://schemas.microsoft.com/office/word/2018/wordml" xmlns:w16du="http://schemas.microsoft.com/office/word/2023/wordml/word16du" xmlns:w16sdtdh="http://schemas.microsoft.com/office/word/2020/wordml/sdtdatahash" xmlns:w16se="http://schemas.microsoft.com/office/word/2015/wordml/symex" xmlns:wpg="http://schemas.microsoft.com/office/word/2010/wordprocessingGroup" xmlns:wpi="http://schemas.microsoft.com/office/word/2010/wordprocessingInk" xmlns:wne="http://schemas.microsoft.com/office/word/2006/wordml" xmlns:wps="http://schemas.microsoft.com/office/word/2010/wordprocessingShape" mc:Ignorable="w14 w15 w16se w16cid w16 w16cex w16sdtdh w16du wp14">
   <w:abstractNum w:abstractNumId="0" w15:restartNumberingAfterBreak="0">
     <w:nsid w:val="BCCAA8F5"/>
     <w:multiLevelType w:val="singleLevel"/>
@@ -1227,7 +1734,7 @@
 </file>
 
 <file path=word/styles.xml><?xml version="1.0" encoding="utf-8"?>
-<w:styles xmlns:mc="http://schemas.openxmlformats.org/markup-compatibility/2006" xmlns:r="http://schemas.openxmlformats.org/officeDocument/2006/relationships" xmlns:w="http://schemas.openxmlformats.org/wordprocessingml/2006/main" xmlns:w14="http://schemas.microsoft.com/office/word/2010/wordml" xmlns:w15="http://schemas.microsoft.com/office/word/2012/wordml" xmlns:w16cex="http://schemas.microsoft.com/office/word/2018/wordml/cex" xmlns:w16cid="http://schemas.microsoft.com/office/word/2016/wordml/cid" xmlns:w16="http://schemas.microsoft.com/office/word/2018/wordml" xmlns:w16sdtdh="http://schemas.microsoft.com/office/word/2020/wordml/sdtdatahash" xmlns:w16se="http://schemas.microsoft.com/office/word/2015/wordml/symex" mc:Ignorable="w14 w15 w16se w16cid w16 w16cex w16sdtdh">
+<w:styles xmlns:mc="http://schemas.openxmlformats.org/markup-compatibility/2006" xmlns:r="http://schemas.openxmlformats.org/officeDocument/2006/relationships" xmlns:w="http://schemas.openxmlformats.org/wordprocessingml/2006/main" xmlns:w14="http://schemas.microsoft.com/office/word/2010/wordml" xmlns:w15="http://schemas.microsoft.com/office/word/2012/wordml" xmlns:w16cex="http://schemas.microsoft.com/office/word/2018/wordml/cex" xmlns:w16cid="http://schemas.microsoft.com/office/word/2016/wordml/cid" xmlns:w16="http://schemas.microsoft.com/office/word/2018/wordml" xmlns:w16du="http://schemas.microsoft.com/office/word/2023/wordml/word16du" xmlns:w16sdtdh="http://schemas.microsoft.com/office/word/2020/wordml/sdtdatahash" xmlns:w16se="http://schemas.microsoft.com/office/word/2015/wordml/symex" mc:Ignorable="w14 w15 w16se w16cid w16 w16cex w16sdtdh w16du">
   <w:docDefaults>
     <w:rPrDefault>
       <w:rPr>

</xml_diff>

<commit_message>
doc: add details to user info and textbook modules
</commit_message>
<xml_diff>
--- a/req_anl.docx
+++ b/req_anl.docx
@@ -54,11 +54,6 @@
       </w:r>
     </w:p>
     <w:p>
-      <w:pPr>
-        <w:rPr>
-          <w:rFonts w:hint="eastAsia"/>
-        </w:rPr>
-      </w:pPr>
       <w:r>
         <w:rPr>
           <w:noProof/>
@@ -126,6 +121,168 @@
           <w:b/>
           <w:bCs/>
         </w:rPr>
+        <w:t>FR1.1 注册功能</w:t>
+      </w:r>
+    </w:p>
+    <w:p>
+      <w:pPr>
+        <w:ind w:firstLine="420"/>
+      </w:pPr>
+      <w:r>
+        <w:rPr>
+          <w:rFonts w:hint="eastAsia"/>
+        </w:rPr>
+        <w:t>内容</w:t>
+      </w:r>
+      <w:r>
+        <w:rPr>
+          <w:rFonts w:hint="eastAsia"/>
+        </w:rPr>
+        <w:t>：用户</w:t>
+      </w:r>
+      <w:r>
+        <w:rPr>
+          <w:rFonts w:hint="eastAsia"/>
+        </w:rPr>
+        <w:t>填写必要信息后可成为网站注册用户，可以进行评论</w:t>
+      </w:r>
+    </w:p>
+    <w:p>
+      <w:pPr>
+        <w:ind w:firstLine="420"/>
+      </w:pPr>
+      <w:r>
+        <w:rPr>
+          <w:rFonts w:hint="eastAsia"/>
+        </w:rPr>
+        <w:t>输入：</w:t>
+      </w:r>
+      <w:r>
+        <w:rPr>
+          <w:rFonts w:hint="eastAsia"/>
+        </w:rPr>
+        <w:t>邮箱、昵称、学部、专业、年级</w:t>
+      </w:r>
+      <w:r>
+        <w:rPr>
+          <w:rFonts w:hint="eastAsia"/>
+        </w:rPr>
+        <w:t>、密码</w:t>
+      </w:r>
+      <w:r>
+        <w:rPr>
+          <w:rFonts w:hint="eastAsia"/>
+        </w:rPr>
+        <w:t>等相关信息</w:t>
+      </w:r>
+    </w:p>
+    <w:p>
+      <w:pPr>
+        <w:ind w:firstLine="420"/>
+      </w:pPr>
+      <w:r>
+        <w:rPr>
+          <w:rFonts w:hint="eastAsia"/>
+        </w:rPr>
+        <w:t>输出：</w:t>
+      </w:r>
+      <w:r>
+        <w:rPr>
+          <w:rFonts w:hint="eastAsia"/>
+        </w:rPr>
+        <w:t>若成功注册则弹出成功信息，反之弹出错误信息</w:t>
+      </w:r>
+    </w:p>
+    <w:p>
+      <w:pPr>
+        <w:rPr>
+          <w:b/>
+          <w:bCs/>
+        </w:rPr>
+      </w:pPr>
+    </w:p>
+    <w:p>
+      <w:pPr>
+        <w:rPr>
+          <w:b/>
+          <w:bCs/>
+        </w:rPr>
+      </w:pPr>
+      <w:r>
+        <w:rPr>
+          <w:rFonts w:hint="eastAsia"/>
+          <w:b/>
+          <w:bCs/>
+        </w:rPr>
+        <w:t>FR1.2 登录功能</w:t>
+      </w:r>
+    </w:p>
+    <w:p>
+      <w:pPr>
+        <w:ind w:firstLine="420"/>
+      </w:pPr>
+      <w:r>
+        <w:rPr>
+          <w:rFonts w:hint="eastAsia"/>
+        </w:rPr>
+        <w:t>内容</w:t>
+      </w:r>
+      <w:r>
+        <w:rPr>
+          <w:rFonts w:hint="eastAsia"/>
+        </w:rPr>
+        <w:t>：已注册用户</w:t>
+      </w:r>
+      <w:r>
+        <w:rPr>
+          <w:rFonts w:hint="eastAsia"/>
+        </w:rPr>
+        <w:t>登录</w:t>
+      </w:r>
+    </w:p>
+    <w:p>
+      <w:pPr>
+        <w:ind w:firstLine="420"/>
+      </w:pPr>
+      <w:r>
+        <w:rPr>
+          <w:rFonts w:hint="eastAsia"/>
+        </w:rPr>
+        <w:t>输入：邮箱或昵称、密码</w:t>
+      </w:r>
+    </w:p>
+    <w:p>
+      <w:pPr>
+        <w:ind w:firstLine="420"/>
+      </w:pPr>
+      <w:r>
+        <w:rPr>
+          <w:rFonts w:hint="eastAsia"/>
+        </w:rPr>
+        <w:t>输出：若成功登录则弹出成功信息，反之弹出错误信息</w:t>
+      </w:r>
+    </w:p>
+    <w:p>
+      <w:pPr>
+        <w:rPr>
+          <w:b/>
+          <w:bCs/>
+        </w:rPr>
+      </w:pPr>
+    </w:p>
+    <w:p>
+      <w:pPr>
+        <w:rPr>
+          <w:b/>
+          <w:bCs/>
+        </w:rPr>
+      </w:pPr>
+      <w:r>
+        <w:rPr>
+          <w:rFonts w:hint="eastAsia"/>
+          <w:b/>
+          <w:bCs/>
+        </w:rPr>
         <w:t>FR1.</w:t>
       </w:r>
       <w:r>
@@ -134,7 +291,31 @@
           <w:b/>
           <w:bCs/>
         </w:rPr>
-        <w:t>1 注册功能</w:t>
+        <w:t>3</w:t>
+      </w:r>
+      <w:r>
+        <w:rPr>
+          <w:rFonts w:hint="eastAsia"/>
+          <w:b/>
+          <w:bCs/>
+        </w:rPr>
+        <w:t xml:space="preserve">  </w:t>
+      </w:r>
+      <w:r>
+        <w:rPr>
+          <w:rFonts w:hint="eastAsia"/>
+          <w:b/>
+          <w:bCs/>
+        </w:rPr>
+        <w:t>修改用户</w:t>
+      </w:r>
+      <w:r>
+        <w:rPr>
+          <w:rFonts w:hint="eastAsia"/>
+          <w:b/>
+          <w:bCs/>
+        </w:rPr>
+        <w:t>信息</w:t>
       </w:r>
     </w:p>
     <w:p>
@@ -151,19 +332,195 @@
         <w:rPr>
           <w:rFonts w:hint="eastAsia"/>
         </w:rPr>
-        <w:t>：用户</w:t>
-      </w:r>
-      <w:r>
-        <w:rPr>
-          <w:rFonts w:hint="eastAsia"/>
-        </w:rPr>
-        <w:t>填写必要信息后可成为网站注册用户，可以进行评论</w:t>
-      </w:r>
-    </w:p>
-    <w:p>
-      <w:pPr>
-        <w:ind w:firstLine="420"/>
-      </w:pPr>
+        <w:t>：</w:t>
+      </w:r>
+      <w:r>
+        <w:rPr>
+          <w:rFonts w:hint="eastAsia"/>
+        </w:rPr>
+        <w:t>修改</w:t>
+      </w:r>
+      <w:r>
+        <w:rPr>
+          <w:rFonts w:hint="eastAsia"/>
+        </w:rPr>
+        <w:t>个人信息</w:t>
+      </w:r>
+      <w:r>
+        <w:rPr>
+          <w:rFonts w:hint="eastAsia"/>
+        </w:rPr>
+        <w:t>如</w:t>
+      </w:r>
+      <w:r>
+        <w:rPr>
+          <w:rFonts w:hint="eastAsia"/>
+        </w:rPr>
+        <w:t>昵称、学部、专业、年级、头像</w:t>
+      </w:r>
+      <w:r>
+        <w:rPr>
+          <w:rFonts w:hint="eastAsia"/>
+        </w:rPr>
+        <w:t>，编辑部分信息是否</w:t>
+      </w:r>
+      <w:r>
+        <w:rPr>
+          <w:rFonts w:hint="eastAsia"/>
+        </w:rPr>
+        <w:t>向他人展示</w:t>
+      </w:r>
+    </w:p>
+    <w:p>
+      <w:pPr>
+        <w:ind w:firstLine="420"/>
+      </w:pPr>
+      <w:r>
+        <w:rPr>
+          <w:rFonts w:hint="eastAsia"/>
+        </w:rPr>
+        <w:t>输入：用户输入</w:t>
+      </w:r>
+      <w:r>
+        <w:rPr>
+          <w:rFonts w:hint="eastAsia"/>
+        </w:rPr>
+        <w:t>希望修改的</w:t>
+      </w:r>
+      <w:r>
+        <w:rPr>
+          <w:rFonts w:hint="eastAsia"/>
+        </w:rPr>
+        <w:t>个人信息</w:t>
+      </w:r>
+    </w:p>
+    <w:p>
+      <w:pPr>
+        <w:ind w:firstLine="420"/>
+      </w:pPr>
+      <w:r>
+        <w:rPr>
+          <w:rFonts w:hint="eastAsia"/>
+        </w:rPr>
+        <w:t>输出：用户的</w:t>
+      </w:r>
+      <w:r>
+        <w:rPr>
+          <w:rFonts w:hint="eastAsia"/>
+        </w:rPr>
+        <w:t>必要</w:t>
+      </w:r>
+      <w:r>
+        <w:rPr>
+          <w:rFonts w:hint="eastAsia"/>
+        </w:rPr>
+        <w:t>信息</w:t>
+      </w:r>
+      <w:r>
+        <w:rPr>
+          <w:rFonts w:hint="eastAsia"/>
+        </w:rPr>
+        <w:t>和希望</w:t>
+      </w:r>
+      <w:r>
+        <w:rPr>
+          <w:rFonts w:hint="eastAsia"/>
+        </w:rPr>
+        <w:t>展示</w:t>
+      </w:r>
+      <w:r>
+        <w:rPr>
+          <w:rFonts w:hint="eastAsia"/>
+        </w:rPr>
+        <w:t>的信息</w:t>
+      </w:r>
+    </w:p>
+    <w:p/>
+    <w:p>
+      <w:pPr>
+        <w:rPr>
+          <w:b/>
+          <w:bCs/>
+        </w:rPr>
+      </w:pPr>
+      <w:r>
+        <w:rPr>
+          <w:rFonts w:hint="eastAsia"/>
+          <w:b/>
+          <w:bCs/>
+        </w:rPr>
+        <w:t>FR1.</w:t>
+      </w:r>
+      <w:r>
+        <w:rPr>
+          <w:rFonts w:hint="eastAsia"/>
+          <w:b/>
+          <w:bCs/>
+        </w:rPr>
+        <w:t>4</w:t>
+      </w:r>
+      <w:r>
+        <w:rPr>
+          <w:rFonts w:hint="eastAsia"/>
+          <w:b/>
+          <w:bCs/>
+        </w:rPr>
+        <w:t xml:space="preserve"> </w:t>
+      </w:r>
+      <w:r>
+        <w:rPr>
+          <w:rFonts w:hint="eastAsia"/>
+          <w:b/>
+          <w:bCs/>
+        </w:rPr>
+        <w:t>显示</w:t>
+      </w:r>
+      <w:r>
+        <w:rPr>
+          <w:rFonts w:hint="eastAsia"/>
+          <w:b/>
+          <w:bCs/>
+        </w:rPr>
+        <w:t>用户</w:t>
+      </w:r>
+      <w:r>
+        <w:rPr>
+          <w:rFonts w:hint="eastAsia"/>
+          <w:b/>
+          <w:bCs/>
+        </w:rPr>
+        <w:t>收藏</w:t>
+      </w:r>
+      <w:r>
+        <w:rPr>
+          <w:rFonts w:hint="eastAsia"/>
+          <w:b/>
+          <w:bCs/>
+        </w:rPr>
+        <w:t>功能</w:t>
+      </w:r>
+    </w:p>
+    <w:p>
+      <w:r>
+        <w:tab/>
+      </w:r>
+      <w:r>
+        <w:rPr>
+          <w:rFonts w:hint="eastAsia"/>
+        </w:rPr>
+        <w:t>内容：用户收藏的教材、</w:t>
+      </w:r>
+      <w:r>
+        <w:rPr>
+          <w:rFonts w:hint="eastAsia"/>
+        </w:rPr>
+        <w:t>课程等</w:t>
+      </w:r>
+    </w:p>
+    <w:p>
+      <w:r>
+        <w:tab/>
+      </w:r>
       <w:r>
         <w:rPr>
           <w:rFonts w:hint="eastAsia"/>
@@ -174,66 +531,238 @@
         <w:rPr>
           <w:rFonts w:hint="eastAsia"/>
         </w:rPr>
-        <w:t>邮箱、</w:t>
-      </w:r>
-      <w:r>
-        <w:rPr>
-          <w:rFonts w:hint="eastAsia"/>
-        </w:rPr>
-        <w:t>昵称、学部、专业、年级</w:t>
-      </w:r>
-      <w:r>
-        <w:rPr>
-          <w:rFonts w:hint="eastAsia"/>
-        </w:rPr>
-        <w:t>、密码</w:t>
-      </w:r>
-      <w:r>
-        <w:rPr>
-          <w:rFonts w:hint="eastAsia"/>
-        </w:rPr>
-        <w:t>等相关信息</w:t>
-      </w:r>
-    </w:p>
-    <w:p>
-      <w:pPr>
-        <w:ind w:firstLine="420"/>
-      </w:pPr>
-      <w:r>
-        <w:rPr>
-          <w:rFonts w:hint="eastAsia"/>
-        </w:rPr>
-        <w:t>输出：</w:t>
-      </w:r>
-      <w:r>
-        <w:rPr>
-          <w:rFonts w:hint="eastAsia"/>
-        </w:rPr>
-        <w:t>若成功注册则弹出成功信息，反之弹出错误信息</w:t>
-      </w:r>
-    </w:p>
-    <w:p>
-      <w:pPr>
-        <w:rPr>
-          <w:b/>
-          <w:bCs/>
-        </w:rPr>
-      </w:pPr>
-    </w:p>
-    <w:p>
-      <w:pPr>
-        <w:rPr>
-          <w:b/>
-          <w:bCs/>
-        </w:rPr>
-      </w:pPr>
-      <w:r>
-        <w:rPr>
-          <w:rFonts w:hint="eastAsia"/>
-          <w:b/>
-          <w:bCs/>
-        </w:rPr>
-        <w:t>FR1.</w:t>
+        <w:t>无</w:t>
+      </w:r>
+    </w:p>
+    <w:p>
+      <w:r>
+        <w:tab/>
+      </w:r>
+      <w:r>
+        <w:rPr>
+          <w:rFonts w:hint="eastAsia"/>
+        </w:rPr>
+        <w:t>输出：该用户所收藏的教材以及</w:t>
+      </w:r>
+      <w:r>
+        <w:rPr>
+          <w:rFonts w:hint="eastAsia"/>
+        </w:rPr>
+        <w:t>课程等</w:t>
+      </w:r>
+    </w:p>
+    <w:p/>
+    <w:p>
+      <w:pPr>
+        <w:rPr>
+          <w:b/>
+          <w:bCs/>
+        </w:rPr>
+      </w:pPr>
+      <w:r>
+        <w:rPr>
+          <w:rFonts w:hint="eastAsia"/>
+          <w:b/>
+          <w:bCs/>
+        </w:rPr>
+        <w:t>FR1.5 显示用户信息</w:t>
+      </w:r>
+    </w:p>
+    <w:p>
+      <w:r>
+        <w:rPr>
+          <w:b/>
+          <w:bCs/>
+        </w:rPr>
+        <w:tab/>
+      </w:r>
+      <w:r>
+        <w:rPr>
+          <w:rFonts w:hint="eastAsia"/>
+        </w:rPr>
+        <w:t>内容：显示其他用户</w:t>
+      </w:r>
+      <w:r>
+        <w:rPr>
+          <w:rFonts w:hint="eastAsia"/>
+        </w:rPr>
+        <w:t>的昵称、信誉分、学部、专业、年级、历史评论记录等必要基本信息和</w:t>
+      </w:r>
+      <w:r>
+        <w:rPr>
+          <w:rFonts w:hint="eastAsia"/>
+        </w:rPr>
+        <w:t>希望展示的信息</w:t>
+      </w:r>
+    </w:p>
+    <w:p>
+      <w:pPr>
+        <w:ind w:firstLine="420"/>
+      </w:pPr>
+      <w:r>
+        <w:rPr>
+          <w:rFonts w:hint="eastAsia"/>
+        </w:rPr>
+        <w:t>输入：点击等显示用户信息的请求</w:t>
+      </w:r>
+    </w:p>
+    <w:p>
+      <w:pPr>
+        <w:ind w:firstLine="420"/>
+      </w:pPr>
+      <w:r>
+        <w:rPr>
+          <w:rFonts w:hint="eastAsia"/>
+        </w:rPr>
+        <w:t>输出：用户</w:t>
+      </w:r>
+      <w:r>
+        <w:rPr>
+          <w:rFonts w:hint="eastAsia"/>
+        </w:rPr>
+        <w:t>必要基本</w:t>
+      </w:r>
+      <w:r>
+        <w:rPr>
+          <w:rFonts w:hint="eastAsia"/>
+        </w:rPr>
+        <w:t>信息</w:t>
+      </w:r>
+      <w:r>
+        <w:rPr>
+          <w:rFonts w:hint="eastAsia"/>
+        </w:rPr>
+        <w:t>和</w:t>
+      </w:r>
+      <w:r>
+        <w:rPr>
+          <w:rFonts w:hint="eastAsia"/>
+        </w:rPr>
+        <w:t>该用户在该网站上的历史评论记录，显示该评论所评论的教材、以及该评论的内容，同时显示该条评论的点赞数量</w:t>
+      </w:r>
+      <w:r>
+        <w:rPr>
+          <w:rFonts w:hint="eastAsia"/>
+        </w:rPr>
+        <w:t>。（</w:t>
+      </w:r>
+      <w:r>
+        <w:rPr>
+          <w:rFonts w:hint="eastAsia"/>
+        </w:rPr>
+        <w:t>先罗列几条历史评论，后也可点击更多评论选项查看所有历史评论</w:t>
+      </w:r>
+      <w:r>
+        <w:rPr>
+          <w:rFonts w:hint="eastAsia"/>
+        </w:rPr>
+        <w:t>）</w:t>
+      </w:r>
+    </w:p>
+    <w:p>
+      <w:pPr>
+        <w:rPr>
+          <w:b/>
+          <w:bCs/>
+        </w:rPr>
+      </w:pPr>
+    </w:p>
+    <w:p>
+      <w:pPr>
+        <w:rPr>
+          <w:b/>
+          <w:bCs/>
+        </w:rPr>
+      </w:pPr>
+      <w:r>
+        <w:rPr>
+          <w:rFonts w:hint="eastAsia"/>
+          <w:b/>
+          <w:bCs/>
+        </w:rPr>
+        <w:t>C1</w:t>
+      </w:r>
+      <w:r>
+        <w:rPr>
+          <w:rFonts w:hint="eastAsia"/>
+          <w:b/>
+          <w:bCs/>
+        </w:rPr>
+        <w:t>.1</w:t>
+      </w:r>
+      <w:r>
+        <w:rPr>
+          <w:rFonts w:hint="eastAsia"/>
+          <w:b/>
+          <w:bCs/>
+        </w:rPr>
+        <w:t xml:space="preserve">  注册约束</w:t>
+      </w:r>
+    </w:p>
+    <w:p>
+      <w:r>
+        <w:rPr>
+          <w:b/>
+          <w:bCs/>
+        </w:rPr>
+        <w:tab/>
+      </w:r>
+      <w:r>
+        <w:rPr>
+          <w:rFonts w:hint="eastAsia"/>
+        </w:rPr>
+        <w:t>内容：每个</w:t>
+      </w:r>
+      <w:r>
+        <w:rPr>
+          <w:rFonts w:hint="eastAsia"/>
+        </w:rPr>
+        <w:t>邮箱</w:t>
+      </w:r>
+      <w:r>
+        <w:rPr>
+          <w:rFonts w:hint="eastAsia"/>
+        </w:rPr>
+        <w:t>只能在该网站上注册一个账号</w:t>
+      </w:r>
+    </w:p>
+    <w:p>
+      <w:pPr>
+        <w:rPr>
+          <w:b/>
+          <w:bCs/>
+        </w:rPr>
+      </w:pPr>
+      <w:r>
+        <w:rPr>
+          <w:b/>
+          <w:bCs/>
+        </w:rPr>
+        <w:tab/>
+      </w:r>
+    </w:p>
+    <w:p>
+      <w:pPr>
+        <w:rPr>
+          <w:b/>
+          <w:bCs/>
+        </w:rPr>
+      </w:pPr>
+      <w:r>
+        <w:rPr>
+          <w:rFonts w:hint="eastAsia"/>
+          <w:b/>
+          <w:bCs/>
+        </w:rPr>
+        <w:t>C1</w:t>
+      </w:r>
+      <w:r>
+        <w:rPr>
+          <w:rFonts w:hint="eastAsia"/>
+          <w:b/>
+          <w:bCs/>
+        </w:rPr>
+        <w:t>.</w:t>
       </w:r>
       <w:r>
         <w:rPr>
@@ -249,281 +778,238 @@
           <w:b/>
           <w:bCs/>
         </w:rPr>
+        <w:t xml:space="preserve">  </w:t>
+      </w:r>
+      <w:r>
+        <w:rPr>
+          <w:rFonts w:hint="eastAsia"/>
+          <w:b/>
+          <w:bCs/>
+        </w:rPr>
+        <w:t>登录</w:t>
+      </w:r>
+      <w:r>
+        <w:rPr>
+          <w:rFonts w:hint="eastAsia"/>
+          <w:b/>
+          <w:bCs/>
+        </w:rPr>
+        <w:t>约束</w:t>
+      </w:r>
+    </w:p>
+    <w:p>
+      <w:r>
+        <w:rPr>
+          <w:b/>
+          <w:bCs/>
+        </w:rPr>
+        <w:tab/>
+      </w:r>
+      <w:r>
+        <w:rPr>
+          <w:rFonts w:hint="eastAsia"/>
+        </w:rPr>
+        <w:t>内容：</w:t>
+      </w:r>
+      <w:r>
+        <w:rPr>
+          <w:rFonts w:hint="eastAsia"/>
+        </w:rPr>
+        <w:t>用户必须已注册</w:t>
+      </w:r>
+    </w:p>
+    <w:p>
+      <w:pPr>
+        <w:rPr>
+          <w:b/>
+          <w:bCs/>
+        </w:rPr>
+      </w:pPr>
+    </w:p>
+    <w:p>
+      <w:pPr>
+        <w:pStyle w:val="2"/>
+      </w:pPr>
+      <w:r>
+        <w:rPr>
+          <w:rFonts w:hint="eastAsia"/>
+        </w:rPr>
+        <w:t>教材信息管理</w:t>
+      </w:r>
+    </w:p>
+    <w:p>
+      <w:pPr>
+        <w:rPr>
+          <w:b/>
+          <w:bCs/>
+        </w:rPr>
+      </w:pPr>
+      <w:r>
+        <w:rPr>
+          <w:rFonts w:hint="eastAsia"/>
+          <w:b/>
+          <w:bCs/>
+        </w:rPr>
+        <w:t>FR2.1 显示教材基本信息</w:t>
+      </w:r>
+    </w:p>
+    <w:p>
+      <w:pPr>
+        <w:ind w:firstLine="420"/>
+      </w:pPr>
+      <w:r>
+        <w:rPr>
+          <w:rFonts w:hint="eastAsia"/>
+        </w:rPr>
+        <w:t>内容：向用户显示书名、作者、出版社、版本、ISBN号、使用课程、使用教师等信息</w:t>
+      </w:r>
+    </w:p>
+    <w:p>
+      <w:pPr>
+        <w:ind w:firstLine="420"/>
+      </w:pPr>
+      <w:r>
+        <w:rPr>
+          <w:rFonts w:hint="eastAsia"/>
+        </w:rPr>
+        <w:t>输入：用户点击</w:t>
+      </w:r>
+    </w:p>
+    <w:p>
+      <w:pPr>
+        <w:ind w:firstLine="420"/>
+      </w:pPr>
+      <w:r>
+        <w:rPr>
+          <w:rFonts w:hint="eastAsia"/>
+        </w:rPr>
+        <w:t>输出：书籍书名、作者、出版社、版本、ISBN号、使用课程、使用教师等信息</w:t>
+      </w:r>
+    </w:p>
+    <w:p>
+      <w:pPr>
+        <w:rPr>
+          <w:b/>
+          <w:bCs/>
+        </w:rPr>
+      </w:pPr>
+      <w:r>
+        <w:rPr>
+          <w:rFonts w:hint="eastAsia"/>
+          <w:b/>
+          <w:bCs/>
+        </w:rPr>
+        <w:t>FR2.2 显示电子书获取途径</w:t>
+      </w:r>
+    </w:p>
+    <w:p>
+      <w:r>
+        <w:tab/>
+      </w:r>
+      <w:r>
+        <w:rPr>
+          <w:rFonts w:hint="eastAsia"/>
+        </w:rPr>
+        <w:t>内容：向用户展示Z-Library，Library Genius，Anna</w:t>
+      </w:r>
+      <w:r>
+        <w:t>’</w:t>
+      </w:r>
+      <w:r>
+        <w:rPr>
+          <w:rFonts w:hint="eastAsia"/>
+        </w:rPr>
+        <w:t>s Archive等电子书获取途径</w:t>
+      </w:r>
+    </w:p>
+    <w:p>
+      <w:pPr>
+        <w:ind w:firstLine="420"/>
+      </w:pPr>
+      <w:r>
+        <w:rPr>
+          <w:rFonts w:hint="eastAsia"/>
+        </w:rPr>
+        <w:t>输入：无</w:t>
+      </w:r>
+    </w:p>
+    <w:p>
+      <w:pPr>
+        <w:ind w:firstLine="420"/>
+      </w:pPr>
+      <w:r>
+        <w:rPr>
+          <w:rFonts w:hint="eastAsia"/>
+        </w:rPr>
+        <w:t>输出：若网站有收录，显示收录并提供对应书籍页面，没有收录则显示未收录</w:t>
+      </w:r>
+    </w:p>
+    <w:p>
+      <w:pPr>
+        <w:rPr>
+          <w:b/>
+          <w:bCs/>
+        </w:rPr>
+      </w:pPr>
+      <w:r>
+        <w:rPr>
+          <w:rFonts w:hint="eastAsia"/>
+          <w:b/>
+          <w:bCs/>
+        </w:rPr>
+        <w:t>FR2.3 显示实体书获取途径</w:t>
+      </w:r>
+    </w:p>
+    <w:p>
+      <w:pPr>
+        <w:ind w:firstLine="420"/>
+      </w:pPr>
+      <w:r>
+        <w:rPr>
+          <w:rFonts w:hint="eastAsia"/>
+        </w:rPr>
+        <w:t>内容：向用户实体书的淘宝、当当、京东、孔子旧书网等网站对应书记的信息，北工大图书馆对应书籍是否可借等</w:t>
+      </w:r>
+    </w:p>
+    <w:p>
+      <w:r>
+        <w:tab/>
+      </w:r>
+      <w:r>
+        <w:rPr>
+          <w:rFonts w:hint="eastAsia"/>
+        </w:rPr>
+        <w:t>输入：无</w:t>
+      </w:r>
+    </w:p>
+    <w:p>
+      <w:pPr>
+        <w:ind w:firstLine="420"/>
+      </w:pPr>
+      <w:r>
+        <w:rPr>
+          <w:rFonts w:hint="eastAsia"/>
+        </w:rPr>
+        <w:t>输出：商品价格、图书馆是否可借等信息，</w:t>
+      </w:r>
+      <w:r>
         <w:t xml:space="preserve"> </w:t>
       </w:r>
-      <w:r>
-        <w:rPr>
-          <w:rFonts w:hint="eastAsia"/>
-          <w:b/>
-          <w:bCs/>
-        </w:rPr>
-        <w:t>登录</w:t>
-      </w:r>
-      <w:r>
-        <w:rPr>
-          <w:rFonts w:hint="eastAsia"/>
-          <w:b/>
-          <w:bCs/>
-        </w:rPr>
-        <w:t>功能</w:t>
-      </w:r>
-    </w:p>
-    <w:p>
-      <w:pPr>
-        <w:ind w:firstLine="420"/>
-      </w:pPr>
-      <w:r>
-        <w:rPr>
-          <w:rFonts w:hint="eastAsia"/>
-        </w:rPr>
-        <w:t>内容</w:t>
-      </w:r>
-      <w:r>
-        <w:rPr>
-          <w:rFonts w:hint="eastAsia"/>
-        </w:rPr>
-        <w:t>：</w:t>
-      </w:r>
-      <w:r>
-        <w:rPr>
-          <w:rFonts w:hint="eastAsia"/>
-        </w:rPr>
-        <w:t>已注册</w:t>
-      </w:r>
-      <w:r>
-        <w:rPr>
-          <w:rFonts w:hint="eastAsia"/>
-        </w:rPr>
-        <w:t>用户</w:t>
-      </w:r>
-    </w:p>
-    <w:p>
-      <w:pPr>
-        <w:ind w:firstLine="420"/>
-      </w:pPr>
-      <w:r>
-        <w:rPr>
-          <w:rFonts w:hint="eastAsia"/>
-        </w:rPr>
-        <w:t>输入：邮箱</w:t>
-      </w:r>
-      <w:r>
-        <w:rPr>
-          <w:rFonts w:hint="eastAsia"/>
-        </w:rPr>
-        <w:t>或昵称、密码</w:t>
-      </w:r>
-    </w:p>
-    <w:p>
-      <w:pPr>
-        <w:ind w:firstLine="420"/>
-      </w:pPr>
-      <w:r>
-        <w:rPr>
-          <w:rFonts w:hint="eastAsia"/>
-        </w:rPr>
-        <w:t>输出：若成功</w:t>
-      </w:r>
-      <w:r>
-        <w:rPr>
-          <w:rFonts w:hint="eastAsia"/>
-        </w:rPr>
-        <w:t>登录</w:t>
-      </w:r>
-      <w:r>
-        <w:rPr>
-          <w:rFonts w:hint="eastAsia"/>
-        </w:rPr>
-        <w:t>则弹出成功信息，反之弹出错误信息</w:t>
-      </w:r>
-    </w:p>
-    <w:p>
-      <w:pPr>
-        <w:rPr>
-          <w:rFonts w:hint="eastAsia"/>
-          <w:b/>
-          <w:bCs/>
-        </w:rPr>
-      </w:pPr>
-    </w:p>
-    <w:p>
-      <w:pPr>
-        <w:rPr>
-          <w:b/>
-          <w:bCs/>
-        </w:rPr>
-      </w:pPr>
-      <w:r>
-        <w:rPr>
-          <w:rFonts w:hint="eastAsia"/>
-          <w:b/>
-          <w:bCs/>
-        </w:rPr>
-        <w:t>FR1.</w:t>
-      </w:r>
-      <w:r>
-        <w:rPr>
-          <w:rFonts w:hint="eastAsia"/>
-          <w:b/>
-          <w:bCs/>
-        </w:rPr>
-        <w:t>3</w:t>
-      </w:r>
-      <w:r>
-        <w:rPr>
-          <w:rFonts w:hint="eastAsia"/>
-          <w:b/>
-          <w:bCs/>
-        </w:rPr>
-        <w:t xml:space="preserve">  </w:t>
-      </w:r>
-      <w:r>
-        <w:rPr>
-          <w:rFonts w:hint="eastAsia"/>
-          <w:b/>
-          <w:bCs/>
-        </w:rPr>
-        <w:t>修改用户</w:t>
-      </w:r>
-      <w:r>
-        <w:rPr>
-          <w:rFonts w:hint="eastAsia"/>
-          <w:b/>
-          <w:bCs/>
-        </w:rPr>
-        <w:t>信息</w:t>
-      </w:r>
-    </w:p>
-    <w:p>
-      <w:pPr>
-        <w:ind w:firstLine="420"/>
-      </w:pPr>
-      <w:r>
-        <w:rPr>
-          <w:rFonts w:hint="eastAsia"/>
-        </w:rPr>
-        <w:t>内容</w:t>
-      </w:r>
-      <w:r>
-        <w:rPr>
-          <w:rFonts w:hint="eastAsia"/>
-        </w:rPr>
-        <w:t>：</w:t>
-      </w:r>
-      <w:r>
-        <w:rPr>
-          <w:rFonts w:hint="eastAsia"/>
-        </w:rPr>
-        <w:t>修改</w:t>
-      </w:r>
-      <w:r>
-        <w:rPr>
-          <w:rFonts w:hint="eastAsia"/>
-        </w:rPr>
-        <w:t>个人信息</w:t>
-      </w:r>
-      <w:r>
-        <w:rPr>
-          <w:rFonts w:hint="eastAsia"/>
-        </w:rPr>
-        <w:t>如</w:t>
-      </w:r>
-      <w:r>
-        <w:rPr>
-          <w:rFonts w:hint="eastAsia"/>
-        </w:rPr>
-        <w:t>昵称、学部、专业、年级、头像</w:t>
-      </w:r>
-    </w:p>
-    <w:p>
-      <w:pPr>
-        <w:ind w:firstLine="420"/>
-      </w:pPr>
-      <w:r>
-        <w:rPr>
-          <w:rFonts w:hint="eastAsia"/>
-        </w:rPr>
-        <w:t>输入：用户输入</w:t>
-      </w:r>
-      <w:r>
-        <w:rPr>
-          <w:rFonts w:hint="eastAsia"/>
-        </w:rPr>
-        <w:t>希望修改的</w:t>
-      </w:r>
-      <w:r>
-        <w:rPr>
-          <w:rFonts w:hint="eastAsia"/>
-        </w:rPr>
-        <w:t>个人信息</w:t>
-      </w:r>
-    </w:p>
-    <w:p>
-      <w:pPr>
-        <w:ind w:firstLine="420"/>
-      </w:pPr>
-      <w:r>
-        <w:rPr>
-          <w:rFonts w:hint="eastAsia"/>
-        </w:rPr>
-        <w:t>输出：用户的个人信息</w:t>
-      </w:r>
-    </w:p>
-    <w:p/>
-    <w:p>
-      <w:pPr>
-        <w:rPr>
-          <w:b/>
-          <w:bCs/>
-        </w:rPr>
-      </w:pPr>
-      <w:r>
-        <w:rPr>
-          <w:rFonts w:hint="eastAsia"/>
-          <w:b/>
-          <w:bCs/>
-        </w:rPr>
-        <w:t>FR1.</w:t>
-      </w:r>
-      <w:r>
-        <w:rPr>
-          <w:rFonts w:hint="eastAsia"/>
-          <w:b/>
-          <w:bCs/>
-        </w:rPr>
-        <w:t>4</w:t>
-      </w:r>
-      <w:r>
-        <w:rPr>
-          <w:rFonts w:hint="eastAsia"/>
-          <w:b/>
-          <w:bCs/>
-        </w:rPr>
-        <w:t xml:space="preserve"> </w:t>
-      </w:r>
-      <w:r>
-        <w:rPr>
-          <w:rFonts w:hint="eastAsia"/>
-          <w:b/>
-          <w:bCs/>
-        </w:rPr>
-        <w:t>显示</w:t>
-      </w:r>
-      <w:r>
-        <w:rPr>
-          <w:rFonts w:hint="eastAsia"/>
-          <w:b/>
-          <w:bCs/>
-        </w:rPr>
-        <w:t>收藏</w:t>
-      </w:r>
-      <w:r>
-        <w:rPr>
-          <w:rFonts w:hint="eastAsia"/>
-          <w:b/>
-          <w:bCs/>
-        </w:rPr>
-        <w:t>功能</w:t>
+    </w:p>
+    <w:p>
+      <w:pPr>
+        <w:rPr>
+          <w:b/>
+          <w:bCs/>
+        </w:rPr>
+      </w:pPr>
+      <w:r>
+        <w:rPr>
+          <w:rFonts w:hint="eastAsia"/>
+          <w:b/>
+          <w:bCs/>
+        </w:rPr>
+        <w:t>FR2.4 增加教材</w:t>
       </w:r>
     </w:p>
     <w:p>
@@ -534,13 +1020,45 @@
         <w:rPr>
           <w:rFonts w:hint="eastAsia"/>
         </w:rPr>
-        <w:t>内容：用户收藏的教材、</w:t>
-      </w:r>
-      <w:r>
-        <w:rPr>
-          <w:rFonts w:hint="eastAsia"/>
-        </w:rPr>
-        <w:t>课程等</w:t>
+        <w:t>内容：用户和管理者自主增加对应课程、教师使用教材的信息</w:t>
+      </w:r>
+    </w:p>
+    <w:p>
+      <w:pPr>
+        <w:ind w:firstLine="420"/>
+      </w:pPr>
+      <w:r>
+        <w:rPr>
+          <w:rFonts w:hint="eastAsia"/>
+        </w:rPr>
+        <w:t>输入：书籍ISBN号，使用课程，使用教师姓名</w:t>
+      </w:r>
+    </w:p>
+    <w:p>
+      <w:pPr>
+        <w:ind w:firstLine="420"/>
+      </w:pPr>
+      <w:r>
+        <w:rPr>
+          <w:rFonts w:hint="eastAsia"/>
+        </w:rPr>
+        <w:t>输出：若添加成功则弹出窗口提示成功，失败则弹出窗口提示失败</w:t>
+      </w:r>
+    </w:p>
+    <w:p>
+      <w:pPr>
+        <w:rPr>
+          <w:b/>
+          <w:bCs/>
+        </w:rPr>
+      </w:pPr>
+      <w:r>
+        <w:rPr>
+          <w:rFonts w:hint="eastAsia"/>
+          <w:b/>
+          <w:bCs/>
+        </w:rPr>
+        <w:t>FR2.5 删除教材</w:t>
       </w:r>
     </w:p>
     <w:p>
@@ -551,13 +1069,7 @@
         <w:rPr>
           <w:rFonts w:hint="eastAsia"/>
         </w:rPr>
-        <w:t>输入：</w:t>
-      </w:r>
-      <w:r>
-        <w:rPr>
-          <w:rFonts w:hint="eastAsia"/>
-        </w:rPr>
-        <w:t>无</w:t>
+        <w:t>内容：用户、网站管理者及开发人员删除教材信息</w:t>
       </w:r>
     </w:p>
     <w:p>
@@ -568,90 +1080,34 @@
         <w:rPr>
           <w:rFonts w:hint="eastAsia"/>
         </w:rPr>
-        <w:t>输出：该用户所收藏的教材以及</w:t>
-      </w:r>
-      <w:r>
-        <w:rPr>
-          <w:rFonts w:hint="eastAsia"/>
-        </w:rPr>
-        <w:t>课程等</w:t>
-      </w:r>
-    </w:p>
-    <w:p>
-      <w:pPr>
-        <w:rPr>
-          <w:rFonts w:hint="eastAsia"/>
-        </w:rPr>
-      </w:pPr>
-    </w:p>
-    <w:p>
-      <w:pPr>
-        <w:rPr>
-          <w:b/>
-          <w:bCs/>
-        </w:rPr>
-      </w:pPr>
-      <w:r>
-        <w:rPr>
-          <w:rFonts w:hint="eastAsia"/>
-          <w:b/>
-          <w:bCs/>
-        </w:rPr>
-        <w:lastRenderedPageBreak/>
-        <w:t>FR1.</w:t>
-      </w:r>
-      <w:r>
-        <w:rPr>
-          <w:rFonts w:hint="eastAsia"/>
-          <w:b/>
-          <w:bCs/>
-        </w:rPr>
-        <w:t>5</w:t>
-      </w:r>
-      <w:r>
-        <w:rPr>
-          <w:rFonts w:hint="eastAsia"/>
-          <w:b/>
-          <w:bCs/>
-        </w:rPr>
-        <w:t xml:space="preserve"> </w:t>
-      </w:r>
-      <w:r>
-        <w:rPr>
-          <w:rFonts w:hint="eastAsia"/>
-          <w:b/>
-          <w:bCs/>
-        </w:rPr>
-        <w:t>显示</w:t>
-      </w:r>
-      <w:r>
-        <w:rPr>
-          <w:rFonts w:hint="eastAsia"/>
-          <w:b/>
-          <w:bCs/>
-        </w:rPr>
-        <w:t>历史评论记录</w:t>
-      </w:r>
-    </w:p>
-    <w:p>
-      <w:r>
-        <w:rPr>
-          <w:b/>
-          <w:bCs/>
-        </w:rPr>
+        <w:t>输入：选择删除</w:t>
+      </w:r>
+    </w:p>
+    <w:p>
+      <w:r>
         <w:tab/>
       </w:r>
       <w:r>
         <w:rPr>
           <w:rFonts w:hint="eastAsia"/>
         </w:rPr>
-        <w:t>内容：该用户在该网站上的历史评论记录，显示该评论所评论的教材、以及该评论的内容</w:t>
-      </w:r>
-      <w:r>
-        <w:rPr>
-          <w:rFonts w:hint="eastAsia"/>
-        </w:rPr>
-        <w:t>，同时显示该条评论的点赞数量</w:t>
+        <w:t>输出：若添加成功则弹出窗口提示成功，失败则弹出窗口提示失败</w:t>
+      </w:r>
+    </w:p>
+    <w:p>
+      <w:pPr>
+        <w:rPr>
+          <w:b/>
+          <w:bCs/>
+        </w:rPr>
+      </w:pPr>
+      <w:r>
+        <w:rPr>
+          <w:rFonts w:hint="eastAsia"/>
+          <w:b/>
+          <w:bCs/>
+        </w:rPr>
+        <w:t>FR2.6 修改教材信息</w:t>
       </w:r>
     </w:p>
     <w:p>
@@ -662,13 +1118,7 @@
         <w:rPr>
           <w:rFonts w:hint="eastAsia"/>
         </w:rPr>
-        <w:t>输入：</w:t>
-      </w:r>
-      <w:r>
-        <w:rPr>
-          <w:rFonts w:hint="eastAsia"/>
-        </w:rPr>
-        <w:t>无</w:t>
+        <w:t>内容：用户、网站管理者及开发人员修改教材信息</w:t>
       </w:r>
     </w:p>
     <w:p>
@@ -679,307 +1129,17 @@
         <w:rPr>
           <w:rFonts w:hint="eastAsia"/>
         </w:rPr>
-        <w:t>输出：先罗列几条历史评论，后也可点击更多评论选项查看所有历史评论</w:t>
-      </w:r>
-    </w:p>
-    <w:p>
-      <w:pPr>
-        <w:rPr>
-          <w:b/>
-          <w:bCs/>
-        </w:rPr>
-      </w:pPr>
-    </w:p>
-    <w:p>
-      <w:pPr>
-        <w:rPr>
-          <w:b/>
-          <w:bCs/>
-        </w:rPr>
-      </w:pPr>
-      <w:r>
-        <w:rPr>
-          <w:rFonts w:hint="eastAsia"/>
-          <w:b/>
-          <w:bCs/>
-        </w:rPr>
-        <w:t>C1</w:t>
-      </w:r>
-      <w:r>
-        <w:rPr>
-          <w:rFonts w:hint="eastAsia"/>
-          <w:b/>
-          <w:bCs/>
-        </w:rPr>
-        <w:t>.1</w:t>
-      </w:r>
-      <w:r>
-        <w:rPr>
-          <w:rFonts w:hint="eastAsia"/>
-          <w:b/>
-          <w:bCs/>
-        </w:rPr>
-        <w:t xml:space="preserve">  注册约束</w:t>
-      </w:r>
-    </w:p>
-    <w:p>
-      <w:r>
-        <w:rPr>
-          <w:b/>
-          <w:bCs/>
-        </w:rPr>
+        <w:t>输入：需要修改信息</w:t>
+      </w:r>
+    </w:p>
+    <w:p>
+      <w:r>
         <w:tab/>
       </w:r>
       <w:r>
         <w:rPr>
           <w:rFonts w:hint="eastAsia"/>
         </w:rPr>
-        <w:t>内容：每个</w:t>
-      </w:r>
-      <w:r>
-        <w:rPr>
-          <w:rFonts w:hint="eastAsia"/>
-        </w:rPr>
-        <w:t>邮箱</w:t>
-      </w:r>
-      <w:r>
-        <w:rPr>
-          <w:rFonts w:hint="eastAsia"/>
-        </w:rPr>
-        <w:t>只能在该网站上注册一个账号</w:t>
-      </w:r>
-    </w:p>
-    <w:p>
-      <w:pPr>
-        <w:rPr>
-          <w:b/>
-          <w:bCs/>
-        </w:rPr>
-      </w:pPr>
-      <w:r>
-        <w:rPr>
-          <w:b/>
-          <w:bCs/>
-        </w:rPr>
-        <w:tab/>
-      </w:r>
-    </w:p>
-    <w:p>
-      <w:pPr>
-        <w:pStyle w:val="2"/>
-      </w:pPr>
-      <w:r>
-        <w:rPr>
-          <w:rFonts w:hint="eastAsia"/>
-        </w:rPr>
-        <w:t>教材信息管理</w:t>
-      </w:r>
-    </w:p>
-    <w:p>
-      <w:pPr>
-        <w:rPr>
-          <w:b/>
-          <w:bCs/>
-        </w:rPr>
-      </w:pPr>
-      <w:r>
-        <w:rPr>
-          <w:rFonts w:hint="eastAsia"/>
-          <w:b/>
-          <w:bCs/>
-        </w:rPr>
-        <w:t>FR2.1 显示教材基本信息</w:t>
-      </w:r>
-    </w:p>
-    <w:p>
-      <w:pPr>
-        <w:ind w:firstLine="420"/>
-      </w:pPr>
-      <w:r>
-        <w:rPr>
-          <w:rFonts w:hint="eastAsia"/>
-        </w:rPr>
-        <w:t>内容：向用户显示书名、作者、出版社、版本、ISBN号、使用课程、使用教师等信息</w:t>
-      </w:r>
-    </w:p>
-    <w:p>
-      <w:pPr>
-        <w:ind w:firstLine="420"/>
-      </w:pPr>
-      <w:r>
-        <w:rPr>
-          <w:rFonts w:hint="eastAsia"/>
-        </w:rPr>
-        <w:t>输入：用户点击</w:t>
-      </w:r>
-    </w:p>
-    <w:p>
-      <w:pPr>
-        <w:ind w:firstLine="420"/>
-      </w:pPr>
-      <w:r>
-        <w:rPr>
-          <w:rFonts w:hint="eastAsia"/>
-        </w:rPr>
-        <w:t>输出：书籍书名、作者、出版社、版本、ISBN号、使用课程、使用教师等信息</w:t>
-      </w:r>
-    </w:p>
-    <w:p>
-      <w:pPr>
-        <w:rPr>
-          <w:b/>
-          <w:bCs/>
-        </w:rPr>
-      </w:pPr>
-      <w:r>
-        <w:rPr>
-          <w:rFonts w:hint="eastAsia"/>
-          <w:b/>
-          <w:bCs/>
-        </w:rPr>
-        <w:t>FR2.2 显示电子书获取途径</w:t>
-      </w:r>
-    </w:p>
-    <w:p>
-      <w:r>
-        <w:tab/>
-      </w:r>
-      <w:r>
-        <w:rPr>
-          <w:rFonts w:hint="eastAsia"/>
-        </w:rPr>
-        <w:t>内容：向用户展示Z-Library，Library Genius，Anna</w:t>
-      </w:r>
-      <w:r>
-        <w:t>’</w:t>
-      </w:r>
-      <w:r>
-        <w:rPr>
-          <w:rFonts w:hint="eastAsia"/>
-        </w:rPr>
-        <w:t>s Archive等电子书获取途径</w:t>
-      </w:r>
-    </w:p>
-    <w:p>
-      <w:pPr>
-        <w:ind w:firstLine="420"/>
-      </w:pPr>
-      <w:r>
-        <w:rPr>
-          <w:rFonts w:hint="eastAsia"/>
-        </w:rPr>
-        <w:t>输入：无</w:t>
-      </w:r>
-    </w:p>
-    <w:p>
-      <w:pPr>
-        <w:ind w:firstLine="420"/>
-      </w:pPr>
-      <w:r>
-        <w:rPr>
-          <w:rFonts w:hint="eastAsia"/>
-        </w:rPr>
-        <w:t>输出：若网站有收录，显示收录并提供对应书籍页面，没有收录则显示未收录</w:t>
-      </w:r>
-    </w:p>
-    <w:p>
-      <w:pPr>
-        <w:rPr>
-          <w:b/>
-          <w:bCs/>
-        </w:rPr>
-      </w:pPr>
-      <w:r>
-        <w:rPr>
-          <w:rFonts w:hint="eastAsia"/>
-          <w:b/>
-          <w:bCs/>
-        </w:rPr>
-        <w:t>FR2.3 显示实体书获取途径</w:t>
-      </w:r>
-    </w:p>
-    <w:p>
-      <w:pPr>
-        <w:ind w:firstLine="420"/>
-      </w:pPr>
-      <w:r>
-        <w:rPr>
-          <w:rFonts w:hint="eastAsia"/>
-        </w:rPr>
-        <w:t>内容：向用户实体书的淘宝、当当、京东、孔子旧书网等网站对应书记的信息，北工大图书馆对应书籍是否可借等</w:t>
-      </w:r>
-    </w:p>
-    <w:p>
-      <w:r>
-        <w:tab/>
-      </w:r>
-      <w:r>
-        <w:rPr>
-          <w:rFonts w:hint="eastAsia"/>
-        </w:rPr>
-        <w:t>输入：无</w:t>
-      </w:r>
-    </w:p>
-    <w:p>
-      <w:pPr>
-        <w:ind w:firstLine="420"/>
-      </w:pPr>
-      <w:r>
-        <w:rPr>
-          <w:rFonts w:hint="eastAsia"/>
-        </w:rPr>
-        <w:t>输出：商品价格、图书馆是否可借等信息，</w:t>
-      </w:r>
-      <w:r>
-        <w:t xml:space="preserve"> </w:t>
-      </w:r>
-    </w:p>
-    <w:p>
-      <w:pPr>
-        <w:rPr>
-          <w:b/>
-          <w:bCs/>
-        </w:rPr>
-      </w:pPr>
-      <w:r>
-        <w:rPr>
-          <w:rFonts w:hint="eastAsia"/>
-          <w:b/>
-          <w:bCs/>
-        </w:rPr>
-        <w:t>FR2.4 增加教材</w:t>
-      </w:r>
-    </w:p>
-    <w:p>
-      <w:r>
-        <w:tab/>
-      </w:r>
-      <w:r>
-        <w:rPr>
-          <w:rFonts w:hint="eastAsia"/>
-        </w:rPr>
-        <w:t>内容：用户和管理者自主增加对应课程、教师使用教材的信息</w:t>
-      </w:r>
-    </w:p>
-    <w:p>
-      <w:pPr>
-        <w:ind w:firstLine="420"/>
-      </w:pPr>
-      <w:r>
-        <w:rPr>
-          <w:rFonts w:hint="eastAsia"/>
-        </w:rPr>
-        <w:t>输入：书籍ISBN号，使用课程，使用教师姓名</w:t>
-      </w:r>
-    </w:p>
-    <w:p>
-      <w:pPr>
-        <w:ind w:firstLine="420"/>
-      </w:pPr>
-      <w:r>
-        <w:rPr>
-          <w:rFonts w:hint="eastAsia"/>
-        </w:rPr>
         <w:t>输出：若添加成功则弹出窗口提示成功，失败则弹出窗口提示失败</w:t>
       </w:r>
     </w:p>
@@ -996,104 +1156,6 @@
           <w:b/>
           <w:bCs/>
         </w:rPr>
-        <w:t>FR2.5 删除教材</w:t>
-      </w:r>
-    </w:p>
-    <w:p>
-      <w:r>
-        <w:tab/>
-      </w:r>
-      <w:r>
-        <w:rPr>
-          <w:rFonts w:hint="eastAsia"/>
-        </w:rPr>
-        <w:t>内容：用户、网站管理者及开发人员删除教材信息</w:t>
-      </w:r>
-    </w:p>
-    <w:p>
-      <w:r>
-        <w:tab/>
-      </w:r>
-      <w:r>
-        <w:rPr>
-          <w:rFonts w:hint="eastAsia"/>
-        </w:rPr>
-        <w:t>输入：选择删除</w:t>
-      </w:r>
-    </w:p>
-    <w:p>
-      <w:r>
-        <w:tab/>
-      </w:r>
-      <w:r>
-        <w:rPr>
-          <w:rFonts w:hint="eastAsia"/>
-        </w:rPr>
-        <w:t>输出：若添加成功则弹出窗口提示成功，失败则弹出窗口提示失败</w:t>
-      </w:r>
-    </w:p>
-    <w:p>
-      <w:pPr>
-        <w:rPr>
-          <w:b/>
-          <w:bCs/>
-        </w:rPr>
-      </w:pPr>
-      <w:r>
-        <w:rPr>
-          <w:rFonts w:hint="eastAsia"/>
-          <w:b/>
-          <w:bCs/>
-        </w:rPr>
-        <w:t>FR2.6 修改教材信息</w:t>
-      </w:r>
-    </w:p>
-    <w:p>
-      <w:r>
-        <w:tab/>
-      </w:r>
-      <w:r>
-        <w:rPr>
-          <w:rFonts w:hint="eastAsia"/>
-        </w:rPr>
-        <w:t>内容：用户、网站管理者及开发人员修改教材信息</w:t>
-      </w:r>
-    </w:p>
-    <w:p>
-      <w:r>
-        <w:tab/>
-      </w:r>
-      <w:r>
-        <w:rPr>
-          <w:rFonts w:hint="eastAsia"/>
-        </w:rPr>
-        <w:t>输入：需要修改信息</w:t>
-      </w:r>
-    </w:p>
-    <w:p>
-      <w:r>
-        <w:tab/>
-      </w:r>
-      <w:r>
-        <w:rPr>
-          <w:rFonts w:hint="eastAsia"/>
-        </w:rPr>
-        <w:t>输出：若添加成功则弹出窗口提示成功，失败则弹出窗口提示失败</w:t>
-      </w:r>
-    </w:p>
-    <w:p>
-      <w:pPr>
-        <w:rPr>
-          <w:b/>
-          <w:bCs/>
-        </w:rPr>
-      </w:pPr>
-      <w:r>
-        <w:rPr>
-          <w:rFonts w:hint="eastAsia"/>
-          <w:b/>
-          <w:bCs/>
-        </w:rPr>
         <w:t>FR2.7 上传教材</w:t>
       </w:r>
       <w:r>
@@ -1111,169 +1173,6 @@
           <w:b/>
           <w:bCs/>
         </w:rPr>
-        <w:tab/>
-      </w:r>
-      <w:r>
-        <w:rPr>
-          <w:rFonts w:hint="eastAsia"/>
-        </w:rPr>
-        <w:t>内容：</w:t>
-      </w:r>
-      <w:r>
-        <w:rPr>
-          <w:rFonts w:hint="eastAsia"/>
-        </w:rPr>
-        <w:t>用户分享拥有的</w:t>
-      </w:r>
-      <w:r>
-        <w:rPr>
-          <w:rFonts w:hint="eastAsia"/>
-        </w:rPr>
-        <w:t>电子</w:t>
-      </w:r>
-      <w:r>
-        <w:rPr>
-          <w:rFonts w:hint="eastAsia"/>
-        </w:rPr>
-        <w:t>教材</w:t>
-      </w:r>
-      <w:r>
-        <w:rPr>
-          <w:rFonts w:hint="eastAsia"/>
-        </w:rPr>
-        <w:t>、课程笔记等资源</w:t>
-      </w:r>
-    </w:p>
-    <w:p>
-      <w:r>
-        <w:tab/>
-      </w:r>
-      <w:r>
-        <w:rPr>
-          <w:rFonts w:hint="eastAsia"/>
-        </w:rPr>
-        <w:t>输入：</w:t>
-      </w:r>
-      <w:r>
-        <w:rPr>
-          <w:rFonts w:hint="eastAsia"/>
-        </w:rPr>
-        <w:t>资</w:t>
-      </w:r>
-      <w:r>
-        <w:rPr>
-          <w:rFonts w:hint="eastAsia"/>
-        </w:rPr>
-        <w:t>源</w:t>
-      </w:r>
-      <w:r>
-        <w:rPr>
-          <w:rFonts w:hint="eastAsia"/>
-        </w:rPr>
-        <w:t>的链接</w:t>
-      </w:r>
-      <w:r>
-        <w:rPr>
-          <w:rFonts w:hint="eastAsia"/>
-        </w:rPr>
-        <w:t>、文件</w:t>
-      </w:r>
-      <w:r>
-        <w:rPr>
-          <w:rFonts w:hint="eastAsia"/>
-        </w:rPr>
-        <w:t>等</w:t>
-      </w:r>
-    </w:p>
-    <w:p>
-      <w:r>
-        <w:tab/>
-      </w:r>
-      <w:r>
-        <w:rPr>
-          <w:rFonts w:hint="eastAsia"/>
-        </w:rPr>
-        <w:t>输出：</w:t>
-      </w:r>
-      <w:r>
-        <w:rPr>
-          <w:rFonts w:hint="eastAsia"/>
-        </w:rPr>
-        <w:t>若添加成功则弹出窗口提示成功，失败则弹出窗口提示失败</w:t>
-      </w:r>
-    </w:p>
-    <w:p>
-      <w:pPr>
-        <w:rPr>
-          <w:b/>
-          <w:bCs/>
-        </w:rPr>
-      </w:pPr>
-      <w:r>
-        <w:rPr>
-          <w:rFonts w:hint="eastAsia"/>
-          <w:b/>
-          <w:bCs/>
-        </w:rPr>
-        <w:t xml:space="preserve">FR2.7 </w:t>
-      </w:r>
-      <w:r>
-        <w:rPr>
-          <w:rFonts w:hint="eastAsia"/>
-          <w:b/>
-          <w:bCs/>
-        </w:rPr>
-        <w:t>显示共享</w:t>
-      </w:r>
-      <w:r>
-        <w:rPr>
-          <w:rFonts w:hint="eastAsia"/>
-          <w:b/>
-          <w:bCs/>
-        </w:rPr>
-        <w:t>教材资料</w:t>
-      </w:r>
-    </w:p>
-    <w:p>
-      <w:r>
-        <w:rPr>
-          <w:b/>
-          <w:bCs/>
-        </w:rPr>
-        <w:tab/>
-      </w:r>
-      <w:r>
-        <w:rPr>
-          <w:rFonts w:hint="eastAsia"/>
-        </w:rPr>
-        <w:t>内容：</w:t>
-      </w:r>
-      <w:r>
-        <w:rPr>
-          <w:rFonts w:hint="eastAsia"/>
-        </w:rPr>
-        <w:t>显示由用户上传的教材、课程资源</w:t>
-      </w:r>
-    </w:p>
-    <w:p>
-      <w:r>
-        <w:tab/>
-      </w:r>
-      <w:r>
-        <w:rPr>
-          <w:rFonts w:hint="eastAsia"/>
-        </w:rPr>
-        <w:t>输入：</w:t>
-      </w:r>
-      <w:r>
-        <w:rPr>
-          <w:rFonts w:hint="eastAsia"/>
-        </w:rPr>
-        <w:t>无</w:t>
-      </w:r>
-    </w:p>
-    <w:p>
-      <w:r>
         <w:lastRenderedPageBreak/>
         <w:tab/>
       </w:r>
@@ -1281,28 +1180,297 @@
         <w:rPr>
           <w:rFonts w:hint="eastAsia"/>
         </w:rPr>
+        <w:t>内容：</w:t>
+      </w:r>
+      <w:r>
+        <w:rPr>
+          <w:rFonts w:hint="eastAsia"/>
+        </w:rPr>
+        <w:t>用户分享拥有的</w:t>
+      </w:r>
+      <w:r>
+        <w:rPr>
+          <w:rFonts w:hint="eastAsia"/>
+        </w:rPr>
+        <w:t>电子</w:t>
+      </w:r>
+      <w:r>
+        <w:rPr>
+          <w:rFonts w:hint="eastAsia"/>
+        </w:rPr>
+        <w:t>教材</w:t>
+      </w:r>
+      <w:r>
+        <w:rPr>
+          <w:rFonts w:hint="eastAsia"/>
+        </w:rPr>
+        <w:t>、课程笔记等资源</w:t>
+      </w:r>
+    </w:p>
+    <w:p>
+      <w:r>
+        <w:tab/>
+      </w:r>
+      <w:r>
+        <w:rPr>
+          <w:rFonts w:hint="eastAsia"/>
+        </w:rPr>
+        <w:t>输入：</w:t>
+      </w:r>
+      <w:r>
+        <w:rPr>
+          <w:rFonts w:hint="eastAsia"/>
+        </w:rPr>
+        <w:t>资</w:t>
+      </w:r>
+      <w:r>
+        <w:rPr>
+          <w:rFonts w:hint="eastAsia"/>
+        </w:rPr>
+        <w:t>源</w:t>
+      </w:r>
+      <w:r>
+        <w:rPr>
+          <w:rFonts w:hint="eastAsia"/>
+        </w:rPr>
+        <w:t>的链接</w:t>
+      </w:r>
+      <w:r>
+        <w:rPr>
+          <w:rFonts w:hint="eastAsia"/>
+        </w:rPr>
+        <w:t>、文件</w:t>
+      </w:r>
+      <w:r>
+        <w:rPr>
+          <w:rFonts w:hint="eastAsia"/>
+        </w:rPr>
+        <w:t>等</w:t>
+      </w:r>
+    </w:p>
+    <w:p>
+      <w:r>
+        <w:tab/>
+      </w:r>
+      <w:r>
+        <w:rPr>
+          <w:rFonts w:hint="eastAsia"/>
+        </w:rPr>
         <w:t>输出：</w:t>
       </w:r>
       <w:r>
         <w:rPr>
           <w:rFonts w:hint="eastAsia"/>
         </w:rPr>
-        <w:t>由用户上传的教材、课程资源</w:t>
-      </w:r>
-      <w:r>
-        <w:rPr>
-          <w:rFonts w:hint="eastAsia"/>
-        </w:rPr>
-        <w:t>列表及下载连接</w:t>
-      </w:r>
-    </w:p>
-    <w:p>
-      <w:pPr>
-        <w:rPr>
-          <w:rFonts w:hint="eastAsia"/>
-        </w:rPr>
-      </w:pPr>
-    </w:p>
+        <w:t>若添加成功则弹出窗口提示成功，失败则弹出窗口提示失败</w:t>
+      </w:r>
+    </w:p>
+    <w:p>
+      <w:pPr>
+        <w:rPr>
+          <w:b/>
+          <w:bCs/>
+        </w:rPr>
+      </w:pPr>
+      <w:r>
+        <w:rPr>
+          <w:rFonts w:hint="eastAsia"/>
+          <w:b/>
+          <w:bCs/>
+        </w:rPr>
+        <w:t xml:space="preserve">FR2.7 </w:t>
+      </w:r>
+      <w:r>
+        <w:rPr>
+          <w:rFonts w:hint="eastAsia"/>
+          <w:b/>
+          <w:bCs/>
+        </w:rPr>
+        <w:t>删除</w:t>
+      </w:r>
+      <w:r>
+        <w:rPr>
+          <w:rFonts w:hint="eastAsia"/>
+          <w:b/>
+          <w:bCs/>
+        </w:rPr>
+        <w:t>教材</w:t>
+      </w:r>
+      <w:r>
+        <w:rPr>
+          <w:rFonts w:hint="eastAsia"/>
+          <w:b/>
+          <w:bCs/>
+        </w:rPr>
+        <w:t>、课程资源</w:t>
+      </w:r>
+    </w:p>
+    <w:p>
+      <w:r>
+        <w:rPr>
+          <w:b/>
+          <w:bCs/>
+        </w:rPr>
+        <w:tab/>
+      </w:r>
+      <w:r>
+        <w:rPr>
+          <w:rFonts w:hint="eastAsia"/>
+        </w:rPr>
+        <w:t>内容：</w:t>
+      </w:r>
+      <w:r>
+        <w:rPr>
+          <w:rFonts w:hint="eastAsia"/>
+        </w:rPr>
+        <w:t>平台管理者删除已存在的用户</w:t>
+      </w:r>
+      <w:r>
+        <w:rPr>
+          <w:rFonts w:hint="eastAsia"/>
+        </w:rPr>
+        <w:t>分享的电子教材、课程笔记等资源</w:t>
+      </w:r>
+    </w:p>
+    <w:p>
+      <w:r>
+        <w:tab/>
+      </w:r>
+      <w:r>
+        <w:rPr>
+          <w:rFonts w:hint="eastAsia"/>
+        </w:rPr>
+        <w:t>输入：</w:t>
+      </w:r>
+      <w:r>
+        <w:rPr>
+          <w:rFonts w:hint="eastAsia"/>
+        </w:rPr>
+        <w:t>选择希望删除资源</w:t>
+      </w:r>
+    </w:p>
+    <w:p>
+      <w:pPr>
+        <w:rPr>
+          <w:rFonts w:hint="eastAsia"/>
+        </w:rPr>
+      </w:pPr>
+      <w:r>
+        <w:tab/>
+      </w:r>
+      <w:r>
+        <w:rPr>
+          <w:rFonts w:hint="eastAsia"/>
+        </w:rPr>
+        <w:t>输出：</w:t>
+      </w:r>
+      <w:r>
+        <w:rPr>
+          <w:rFonts w:hint="eastAsia"/>
+        </w:rPr>
+        <w:t>若</w:t>
+      </w:r>
+      <w:r>
+        <w:rPr>
+          <w:rFonts w:hint="eastAsia"/>
+        </w:rPr>
+        <w:t>删除</w:t>
+      </w:r>
+      <w:r>
+        <w:rPr>
+          <w:rFonts w:hint="eastAsia"/>
+        </w:rPr>
+        <w:t>成功则弹出窗口提示成功，失败则弹出窗口提示失败</w:t>
+      </w:r>
+    </w:p>
+    <w:p>
+      <w:pPr>
+        <w:rPr>
+          <w:b/>
+          <w:bCs/>
+        </w:rPr>
+      </w:pPr>
+      <w:r>
+        <w:rPr>
+          <w:rFonts w:hint="eastAsia"/>
+          <w:b/>
+          <w:bCs/>
+        </w:rPr>
+        <w:t xml:space="preserve">FR2.7 </w:t>
+      </w:r>
+      <w:r>
+        <w:rPr>
+          <w:rFonts w:hint="eastAsia"/>
+          <w:b/>
+          <w:bCs/>
+        </w:rPr>
+        <w:t>显示共享</w:t>
+      </w:r>
+      <w:r>
+        <w:rPr>
+          <w:rFonts w:hint="eastAsia"/>
+          <w:b/>
+          <w:bCs/>
+        </w:rPr>
+        <w:t>教材资料</w:t>
+      </w:r>
+    </w:p>
+    <w:p>
+      <w:r>
+        <w:rPr>
+          <w:b/>
+          <w:bCs/>
+        </w:rPr>
+        <w:tab/>
+      </w:r>
+      <w:r>
+        <w:rPr>
+          <w:rFonts w:hint="eastAsia"/>
+        </w:rPr>
+        <w:t>内容：</w:t>
+      </w:r>
+      <w:r>
+        <w:rPr>
+          <w:rFonts w:hint="eastAsia"/>
+        </w:rPr>
+        <w:t>显示由用户上传的教材、课程资源</w:t>
+      </w:r>
+    </w:p>
+    <w:p>
+      <w:r>
+        <w:tab/>
+      </w:r>
+      <w:r>
+        <w:rPr>
+          <w:rFonts w:hint="eastAsia"/>
+        </w:rPr>
+        <w:t>输入：</w:t>
+      </w:r>
+      <w:r>
+        <w:rPr>
+          <w:rFonts w:hint="eastAsia"/>
+        </w:rPr>
+        <w:t>无</w:t>
+      </w:r>
+    </w:p>
+    <w:p>
+      <w:r>
+        <w:tab/>
+      </w:r>
+      <w:r>
+        <w:rPr>
+          <w:rFonts w:hint="eastAsia"/>
+        </w:rPr>
+        <w:t>输出：</w:t>
+      </w:r>
+      <w:r>
+        <w:rPr>
+          <w:rFonts w:hint="eastAsia"/>
+        </w:rPr>
+        <w:t>由用户上传的教材、课程资源列表及下载连接</w:t>
+      </w:r>
+    </w:p>
+    <w:p/>
     <w:p>
       <w:pPr>
         <w:rPr>
@@ -1607,6 +1775,7 @@
         <w:rPr>
           <w:rFonts w:hint="eastAsia"/>
         </w:rPr>
+        <w:lastRenderedPageBreak/>
         <w:t>输入：无（与用户信息管理系统连接）</w:t>
       </w:r>
     </w:p>
@@ -1678,7 +1847,6 @@
         <w:rPr>
           <w:rFonts w:hint="eastAsia"/>
         </w:rPr>
-        <w:lastRenderedPageBreak/>
         <w:t>教材检索页面</w:t>
       </w:r>
     </w:p>

</xml_diff>

<commit_message>
doc: add query module
</commit_message>
<xml_diff>
--- a/req_anl.docx
+++ b/req_anl.docx
@@ -76,7 +76,7 @@
                     </pic:cNvPicPr>
                   </pic:nvPicPr>
                   <pic:blipFill>
-                    <a:blip r:embed="rId6"/>
+                    <a:blip r:embed="rId8"/>
                     <a:stretch>
                       <a:fillRect/>
                     </a:stretch>
@@ -638,8 +638,16 @@
         <w:rPr>
           <w:rFonts w:hint="eastAsia"/>
         </w:rPr>
-        <w:t>该用户在该网站上的历史评论记录，显示该评论所评论的教材、以及该评论的内容，同时显示该条评论的点赞数量</w:t>
-      </w:r>
+        <w:t>该用户在该网站上的历史评论记录，显示该评论所评论的教材、以及该评论的内容，同时显示该条评论</w:t>
+      </w:r>
+      <w:proofErr w:type="gramStart"/>
+      <w:r>
+        <w:rPr>
+          <w:rFonts w:hint="eastAsia"/>
+        </w:rPr>
+        <w:t>的点赞数量</w:t>
+      </w:r>
+      <w:proofErr w:type="gramEnd"/>
       <w:r>
         <w:rPr>
           <w:rFonts w:hint="eastAsia"/>
@@ -762,15 +770,7 @@
           <w:b/>
           <w:bCs/>
         </w:rPr>
-        <w:t>.</w:t>
-      </w:r>
-      <w:r>
-        <w:rPr>
-          <w:rFonts w:hint="eastAsia"/>
-          <w:b/>
-          <w:bCs/>
-        </w:rPr>
-        <w:t>2</w:t>
+        <w:t>.2</w:t>
       </w:r>
       <w:r>
         <w:rPr>
@@ -912,14 +912,30 @@
         </w:rPr>
         <w:t>内容：向用户展示Z-Library，Library Genius，Anna</w:t>
       </w:r>
+      <w:proofErr w:type="gramStart"/>
       <w:r>
         <w:t>’</w:t>
       </w:r>
-      <w:r>
-        <w:rPr>
-          <w:rFonts w:hint="eastAsia"/>
-        </w:rPr>
-        <w:t>s Archive等电子书获取途径</w:t>
+      <w:proofErr w:type="gramEnd"/>
+      <w:r>
+        <w:rPr>
+          <w:rFonts w:hint="eastAsia"/>
+        </w:rPr>
+        <w:t>s Archive</w:t>
+      </w:r>
+      <w:proofErr w:type="gramStart"/>
+      <w:r>
+        <w:rPr>
+          <w:rFonts w:hint="eastAsia"/>
+        </w:rPr>
+        <w:t>等电子书</w:t>
+      </w:r>
+      <w:proofErr w:type="gramEnd"/>
+      <w:r>
+        <w:rPr>
+          <w:rFonts w:hint="eastAsia"/>
+        </w:rPr>
+        <w:t>获取途径</w:t>
       </w:r>
     </w:p>
     <w:p>
@@ -968,7 +984,21 @@
         <w:rPr>
           <w:rFonts w:hint="eastAsia"/>
         </w:rPr>
-        <w:t>内容：向用户实体书的淘宝、当当、京东、孔子旧书网等网站对应书记的信息，北工大图书馆对应书籍是否可借等</w:t>
+        <w:t>内容：向用户实体书的淘宝、当当、京东、孔子</w:t>
+      </w:r>
+      <w:proofErr w:type="gramStart"/>
+      <w:r>
+        <w:rPr>
+          <w:rFonts w:hint="eastAsia"/>
+        </w:rPr>
+        <w:t>旧书网</w:t>
+      </w:r>
+      <w:proofErr w:type="gramEnd"/>
+      <w:r>
+        <w:rPr>
+          <w:rFonts w:hint="eastAsia"/>
+        </w:rPr>
+        <w:t>等网站对应书记的信息，北工大图书馆对应书籍是否可借等</w:t>
       </w:r>
     </w:p>
     <w:p>
@@ -1323,13 +1353,7 @@
         <w:rPr>
           <w:rFonts w:hint="eastAsia"/>
         </w:rPr>
-        <w:t>平台管理者删除已存在的用户</w:t>
-      </w:r>
-      <w:r>
-        <w:rPr>
-          <w:rFonts w:hint="eastAsia"/>
-        </w:rPr>
-        <w:t>分享的电子教材、课程笔记等资源</w:t>
+        <w:t>平台管理者删除已存在的用户分享的电子教材、课程笔记等资源</w:t>
       </w:r>
     </w:p>
     <w:p>
@@ -1350,11 +1374,6 @@
       </w:r>
     </w:p>
     <w:p>
-      <w:pPr>
-        <w:rPr>
-          <w:rFonts w:hint="eastAsia"/>
-        </w:rPr>
-      </w:pPr>
       <w:r>
         <w:tab/>
       </w:r>
@@ -1368,19 +1387,7 @@
         <w:rPr>
           <w:rFonts w:hint="eastAsia"/>
         </w:rPr>
-        <w:t>若</w:t>
-      </w:r>
-      <w:r>
-        <w:rPr>
-          <w:rFonts w:hint="eastAsia"/>
-        </w:rPr>
-        <w:t>删除</w:t>
-      </w:r>
-      <w:r>
-        <w:rPr>
-          <w:rFonts w:hint="eastAsia"/>
-        </w:rPr>
-        <w:t>成功则弹出窗口提示成功，失败则弹出窗口提示失败</w:t>
+        <w:t>若删除成功则弹出窗口提示成功，失败则弹出窗口提示失败</w:t>
       </w:r>
     </w:p>
     <w:p>
@@ -1538,7 +1545,21 @@
         <w:rPr>
           <w:rFonts w:hint="eastAsia"/>
         </w:rPr>
-        <w:t>内容：用户在论坛可参与面向教材是否有用的打分及投票，打分/投票完毕后，向用户显示投票结果（红方蓝方，比例条显示结果，并标注百分比或票数）。</w:t>
+        <w:t>内容：用户在论坛可参与面向教材是否有用的打分及投票，打分/投票完毕后，向用户显示投票结果（红方蓝方，比例</w:t>
+      </w:r>
+      <w:proofErr w:type="gramStart"/>
+      <w:r>
+        <w:rPr>
+          <w:rFonts w:hint="eastAsia"/>
+        </w:rPr>
+        <w:t>条显示</w:t>
+      </w:r>
+      <w:proofErr w:type="gramEnd"/>
+      <w:r>
+        <w:rPr>
+          <w:rFonts w:hint="eastAsia"/>
+        </w:rPr>
+        <w:t>结果，并标注百分比或票数）。</w:t>
       </w:r>
     </w:p>
     <w:p>
@@ -1587,7 +1608,21 @@
         <w:rPr>
           <w:rFonts w:hint="eastAsia"/>
         </w:rPr>
-        <w:t>内容：1.用户可在评论区留言，暂无字数限制。 用户在评论时可选择id匿名，年级和专业信息必须展示。</w:t>
+        <w:t>内容：1.用户可在</w:t>
+      </w:r>
+      <w:proofErr w:type="gramStart"/>
+      <w:r>
+        <w:rPr>
+          <w:rFonts w:hint="eastAsia"/>
+        </w:rPr>
+        <w:t>评论区留言</w:t>
+      </w:r>
+      <w:proofErr w:type="gramEnd"/>
+      <w:r>
+        <w:rPr>
+          <w:rFonts w:hint="eastAsia"/>
+        </w:rPr>
+        <w:t>，暂无字数限制。 用户在评论时可选择id匿名，年级和专业信息必须展示。</w:t>
       </w:r>
     </w:p>
     <w:p>
@@ -1679,6 +1714,12 @@
         </w:rPr>
         <w:t>输入：点赞、回复信息</w:t>
       </w:r>
+      <w:r>
+        <w:rPr>
+          <w:rFonts w:hint="eastAsia"/>
+        </w:rPr>
+        <w:t>操作</w:t>
+      </w:r>
     </w:p>
     <w:p>
       <w:pPr>
@@ -1814,7 +1855,63 @@
         <w:rPr>
           <w:rFonts w:hint="eastAsia"/>
         </w:rPr>
-        <w:t>内容：设置适当计算方法，如1.评论被点赞多少次就增加一定的信用分；2.被举报或存在违规行为时降低信用分；3.用户信息越完备，信用分越高；4.一定时期内无违规行为，给予一定的信用分作为奖励；5.创建用户时基础信用分一致，信用分存在上限，超出时不再累计。</w:t>
+        <w:t>内容：设置适当计算方法，如1.评论被点</w:t>
+      </w:r>
+      <w:proofErr w:type="gramStart"/>
+      <w:r>
+        <w:rPr>
+          <w:rFonts w:hint="eastAsia"/>
+        </w:rPr>
+        <w:t>赞多少</w:t>
+      </w:r>
+      <w:proofErr w:type="gramEnd"/>
+      <w:r>
+        <w:rPr>
+          <w:rFonts w:hint="eastAsia"/>
+        </w:rPr>
+        <w:t>次就增加一定的信用分；2.被举报或存在违规行为时降低信用分；3.用户信息越完备，</w:t>
+      </w:r>
+      <w:proofErr w:type="gramStart"/>
+      <w:r>
+        <w:rPr>
+          <w:rFonts w:hint="eastAsia"/>
+        </w:rPr>
+        <w:t>信用分越高</w:t>
+      </w:r>
+      <w:proofErr w:type="gramEnd"/>
+      <w:r>
+        <w:rPr>
+          <w:rFonts w:hint="eastAsia"/>
+        </w:rPr>
+        <w:t>；4.一定时期内无违规行为，给予一定的信用</w:t>
+      </w:r>
+      <w:proofErr w:type="gramStart"/>
+      <w:r>
+        <w:rPr>
+          <w:rFonts w:hint="eastAsia"/>
+        </w:rPr>
+        <w:t>分作为</w:t>
+      </w:r>
+      <w:proofErr w:type="gramEnd"/>
+      <w:r>
+        <w:rPr>
+          <w:rFonts w:hint="eastAsia"/>
+        </w:rPr>
+        <w:t>奖励；5.创建用户</w:t>
+      </w:r>
+      <w:proofErr w:type="gramStart"/>
+      <w:r>
+        <w:rPr>
+          <w:rFonts w:hint="eastAsia"/>
+        </w:rPr>
+        <w:t>时基础</w:t>
+      </w:r>
+      <w:proofErr w:type="gramEnd"/>
+      <w:r>
+        <w:rPr>
+          <w:rFonts w:hint="eastAsia"/>
+        </w:rPr>
+        <w:t>信用分一致，信用分存在上限，超出时不再累计。</w:t>
       </w:r>
     </w:p>
     <w:p>
@@ -1851,19 +1948,417 @@
       </w:r>
     </w:p>
     <w:p>
-      <w:r>
-        <w:rPr>
-          <w:rFonts w:hint="eastAsia"/>
-        </w:rPr>
-        <w:t>导航栏组织方式</w:t>
-      </w:r>
-    </w:p>
-    <w:p>
-      <w:r>
-        <w:rPr>
-          <w:rFonts w:hint="eastAsia"/>
-        </w:rPr>
-        <w:t>具体搜索匹配要求（模糊匹配？ 与或？）</w:t>
+      <w:pPr>
+        <w:rPr>
+          <w:b/>
+          <w:bCs/>
+        </w:rPr>
+      </w:pPr>
+      <w:r>
+        <w:rPr>
+          <w:rFonts w:hint="eastAsia"/>
+          <w:b/>
+          <w:bCs/>
+        </w:rPr>
+        <w:t>FR4.1关键词搜索功能</w:t>
+      </w:r>
+    </w:p>
+    <w:p>
+      <w:pPr>
+        <w:ind w:firstLineChars="200" w:firstLine="420"/>
+      </w:pPr>
+      <w:r>
+        <w:rPr>
+          <w:rFonts w:hint="eastAsia"/>
+        </w:rPr>
+        <w:t>内容：用户通过输入关键词搜索书籍</w:t>
+      </w:r>
+    </w:p>
+    <w:p>
+      <w:pPr>
+        <w:ind w:firstLineChars="200" w:firstLine="420"/>
+      </w:pPr>
+      <w:r>
+        <w:rPr>
+          <w:rFonts w:hint="eastAsia"/>
+        </w:rPr>
+        <w:t>输入：通过搜索框获取搜索关键词</w:t>
+      </w:r>
+    </w:p>
+    <w:p>
+      <w:pPr>
+        <w:ind w:firstLineChars="200" w:firstLine="420"/>
+      </w:pPr>
+      <w:r>
+        <w:rPr>
+          <w:rFonts w:hint="eastAsia"/>
+        </w:rPr>
+        <w:t>输出：在结果显示栏内显示与关键词匹配的书籍列表</w:t>
+      </w:r>
+    </w:p>
+    <w:p>
+      <w:pPr>
+        <w:ind w:firstLineChars="200" w:firstLine="420"/>
+      </w:pPr>
+      <w:r>
+        <w:rPr>
+          <w:rFonts w:hint="eastAsia"/>
+        </w:rPr>
+        <w:t>备注：输入课程信息关键词时，功能与导航栏一致</w:t>
+      </w:r>
+    </w:p>
+    <w:p>
+      <w:pPr>
+        <w:numPr>
+          <w:ilvl w:val="9"/>
+          <w:numId w:val="0"/>
+        </w:numPr>
+        <w:ind w:leftChars="200" w:left="420" w:firstLineChars="200" w:firstLine="420"/>
+      </w:pPr>
+      <w:r>
+        <w:rPr>
+          <w:rFonts w:hint="eastAsia"/>
+        </w:rPr>
+        <w:t>关键词如下：</w:t>
+      </w:r>
+    </w:p>
+    <w:p>
+      <w:pPr>
+        <w:numPr>
+          <w:ilvl w:val="7"/>
+          <w:numId w:val="0"/>
+        </w:numPr>
+        <w:ind w:leftChars="400" w:left="840" w:firstLineChars="200" w:firstLine="420"/>
+      </w:pPr>
+      <w:r>
+        <w:rPr>
+          <w:rFonts w:hint="eastAsia"/>
+        </w:rPr>
+        <w:t>书籍信息：书籍名称、书籍</w:t>
+      </w:r>
+      <w:proofErr w:type="spellStart"/>
+      <w:r>
+        <w:rPr>
+          <w:rFonts w:hint="eastAsia"/>
+        </w:rPr>
+        <w:t>isbn</w:t>
+      </w:r>
+      <w:proofErr w:type="spellEnd"/>
+      <w:r>
+        <w:rPr>
+          <w:rFonts w:hint="eastAsia"/>
+        </w:rPr>
+        <w:t>号、出版社、作者</w:t>
+      </w:r>
+    </w:p>
+    <w:p>
+      <w:pPr>
+        <w:numPr>
+          <w:ilvl w:val="3"/>
+          <w:numId w:val="0"/>
+        </w:numPr>
+        <w:ind w:leftChars="400" w:left="840" w:firstLineChars="200" w:firstLine="420"/>
+      </w:pPr>
+      <w:r>
+        <w:rPr>
+          <w:rFonts w:hint="eastAsia"/>
+        </w:rPr>
+        <w:t>课程信息：开课学部、专业、年级、课程名称、授课教师名称</w:t>
+      </w:r>
+    </w:p>
+    <w:p>
+      <w:pPr>
+        <w:ind w:firstLineChars="200" w:firstLine="420"/>
+      </w:pPr>
+    </w:p>
+    <w:p>
+      <w:pPr>
+        <w:rPr>
+          <w:b/>
+          <w:bCs/>
+        </w:rPr>
+      </w:pPr>
+      <w:r>
+        <w:rPr>
+          <w:rFonts w:hint="eastAsia"/>
+          <w:b/>
+          <w:bCs/>
+        </w:rPr>
+        <w:t>FR4.2 导航</w:t>
+      </w:r>
+      <w:proofErr w:type="gramStart"/>
+      <w:r>
+        <w:rPr>
+          <w:rFonts w:hint="eastAsia"/>
+          <w:b/>
+          <w:bCs/>
+        </w:rPr>
+        <w:t>栏组织</w:t>
+      </w:r>
+      <w:proofErr w:type="gramEnd"/>
+      <w:r>
+        <w:rPr>
+          <w:rFonts w:hint="eastAsia"/>
+          <w:b/>
+          <w:bCs/>
+        </w:rPr>
+        <w:t>方式</w:t>
+      </w:r>
+    </w:p>
+    <w:p>
+      <w:pPr>
+        <w:ind w:firstLine="420"/>
+      </w:pPr>
+      <w:r>
+        <w:rPr>
+          <w:rFonts w:hint="eastAsia"/>
+        </w:rPr>
+        <w:t>内容：在教材检索页面添加按导航栏，按照学部-专业-年级-课程的方式组织，组织方式如下：</w:t>
+      </w:r>
+    </w:p>
+    <w:p>
+      <w:pPr>
+        <w:ind w:firstLine="420"/>
+      </w:pPr>
+      <w:r>
+        <w:rPr>
+          <w:rFonts w:hint="eastAsia"/>
+        </w:rPr>
+        <w:t>输入：鼠标点击</w:t>
+      </w:r>
+    </w:p>
+    <w:p>
+      <w:pPr>
+        <w:ind w:firstLine="420"/>
+      </w:pPr>
+      <w:r>
+        <w:rPr>
+          <w:rFonts w:hint="eastAsia"/>
+        </w:rPr>
+        <w:t>输出：在结果显示栏内显示符合检索标准的书籍列表</w:t>
+      </w:r>
+    </w:p>
+    <w:p>
+      <w:pPr>
+        <w:jc w:val="center"/>
+      </w:pPr>
+      <w:r>
+        <w:rPr>
+          <w:noProof/>
+        </w:rPr>
+        <w:drawing>
+          <wp:inline distT="0" distB="0" distL="0" distR="0" wp14:anchorId="61717E21" wp14:editId="5A00A096">
+            <wp:extent cx="1699895" cy="2112645"/>
+            <wp:effectExtent l="0" t="0" r="4445" b="3810"/>
+            <wp:docPr id="1109697607" name="图片 1"/>
+            <wp:cNvGraphicFramePr>
+              <a:graphicFrameLocks xmlns:a="http://schemas.openxmlformats.org/drawingml/2006/main" noChangeAspect="1"/>
+            </wp:cNvGraphicFramePr>
+            <a:graphic xmlns:a="http://schemas.openxmlformats.org/drawingml/2006/main">
+              <a:graphicData uri="http://schemas.openxmlformats.org/drawingml/2006/picture">
+                <pic:pic xmlns:pic="http://schemas.openxmlformats.org/drawingml/2006/picture">
+                  <pic:nvPicPr>
+                    <pic:cNvPr id="1109697607" name="图片 1"/>
+                    <pic:cNvPicPr>
+                      <a:picLocks noChangeAspect="1"/>
+                    </pic:cNvPicPr>
+                  </pic:nvPicPr>
+                  <pic:blipFill>
+                    <a:blip r:embed="rId9"/>
+                    <a:stretch>
+                      <a:fillRect/>
+                    </a:stretch>
+                  </pic:blipFill>
+                  <pic:spPr>
+                    <a:xfrm>
+                      <a:off x="0" y="0"/>
+                      <a:ext cx="1699895" cy="2112645"/>
+                    </a:xfrm>
+                    <a:prstGeom prst="rect">
+                      <a:avLst/>
+                    </a:prstGeom>
+                  </pic:spPr>
+                </pic:pic>
+              </a:graphicData>
+            </a:graphic>
+          </wp:inline>
+        </w:drawing>
+      </w:r>
+    </w:p>
+    <w:p>
+      <w:pPr>
+        <w:jc w:val="center"/>
+      </w:pPr>
+      <w:r>
+        <w:rPr>
+          <w:rFonts w:hint="eastAsia"/>
+        </w:rPr>
+        <w:t>导航</w:t>
+      </w:r>
+      <w:proofErr w:type="gramStart"/>
+      <w:r>
+        <w:rPr>
+          <w:rFonts w:hint="eastAsia"/>
+        </w:rPr>
+        <w:t>栏组织</w:t>
+      </w:r>
+      <w:proofErr w:type="gramEnd"/>
+      <w:r>
+        <w:rPr>
+          <w:rFonts w:hint="eastAsia"/>
+        </w:rPr>
+        <w:t>方式参考图</w:t>
+      </w:r>
+    </w:p>
+    <w:p>
+      <w:pPr>
+        <w:ind w:firstLineChars="200" w:firstLine="420"/>
+      </w:pPr>
+      <w:r>
+        <w:rPr>
+          <w:rFonts w:hint="eastAsia"/>
+        </w:rPr>
+        <w:t>备注：选择一个条目进行一次检索。如：在点击选择某个学部以后，在结果显示</w:t>
+      </w:r>
+      <w:proofErr w:type="gramStart"/>
+      <w:r>
+        <w:rPr>
+          <w:rFonts w:hint="eastAsia"/>
+        </w:rPr>
+        <w:t>栏直接</w:t>
+      </w:r>
+      <w:proofErr w:type="gramEnd"/>
+      <w:r>
+        <w:rPr>
+          <w:rFonts w:hint="eastAsia"/>
+        </w:rPr>
+        <w:t>显示该学部所有年级、所有课程的教材，如此类推。在导航</w:t>
+      </w:r>
+      <w:proofErr w:type="gramStart"/>
+      <w:r>
+        <w:rPr>
+          <w:rFonts w:hint="eastAsia"/>
+        </w:rPr>
+        <w:t>栏选择</w:t>
+      </w:r>
+      <w:proofErr w:type="gramEnd"/>
+      <w:r>
+        <w:rPr>
+          <w:rFonts w:hint="eastAsia"/>
+        </w:rPr>
+        <w:t>筛选条件以后，搜索栏中的关键词搜索功能变为在所筛选结果中进行匹配搜索。</w:t>
+      </w:r>
+    </w:p>
+    <w:p>
+      <w:pPr>
+        <w:ind w:firstLineChars="200" w:firstLine="420"/>
+      </w:pPr>
+    </w:p>
+    <w:p>
+      <w:pPr>
+        <w:rPr>
+          <w:b/>
+          <w:bCs/>
+        </w:rPr>
+      </w:pPr>
+      <w:r>
+        <w:rPr>
+          <w:rFonts w:hint="eastAsia"/>
+          <w:b/>
+          <w:bCs/>
+        </w:rPr>
+        <w:t>FR4.3结果显示功能</w:t>
+      </w:r>
+    </w:p>
+    <w:p>
+      <w:pPr>
+        <w:ind w:firstLineChars="200" w:firstLine="420"/>
+      </w:pPr>
+      <w:r>
+        <w:rPr>
+          <w:rFonts w:hint="eastAsia"/>
+        </w:rPr>
+        <w:t>内容：对筛选、匹配后的结果进行显示</w:t>
+      </w:r>
+    </w:p>
+    <w:p>
+      <w:pPr>
+        <w:ind w:firstLineChars="200" w:firstLine="420"/>
+      </w:pPr>
+      <w:r>
+        <w:rPr>
+          <w:rFonts w:hint="eastAsia"/>
+        </w:rPr>
+        <w:lastRenderedPageBreak/>
+        <w:t>输入：无</w:t>
+      </w:r>
+    </w:p>
+    <w:p>
+      <w:pPr>
+        <w:ind w:firstLineChars="200" w:firstLine="420"/>
+      </w:pPr>
+      <w:r>
+        <w:rPr>
+          <w:rFonts w:hint="eastAsia"/>
+        </w:rPr>
+        <w:t>输出：所有符合用户检索条件的书籍列表</w:t>
+      </w:r>
+    </w:p>
+    <w:p>
+      <w:pPr>
+        <w:ind w:firstLineChars="200" w:firstLine="420"/>
+      </w:pPr>
+      <w:r>
+        <w:rPr>
+          <w:rFonts w:hint="eastAsia"/>
+        </w:rPr>
+        <w:t>备注：显示界面应显示书籍对应的课程信息和书籍评分，以区分同名书籍在不同课程中的使用、方便用户对书籍有一个直观印象。</w:t>
+      </w:r>
+    </w:p>
+    <w:p>
+      <w:pPr>
+        <w:ind w:firstLineChars="200" w:firstLine="420"/>
+      </w:pPr>
+    </w:p>
+    <w:p/>
+    <w:p>
+      <w:pPr>
+        <w:rPr>
+          <w:b/>
+          <w:bCs/>
+        </w:rPr>
+      </w:pPr>
+      <w:r>
+        <w:rPr>
+          <w:rFonts w:hint="eastAsia"/>
+          <w:b/>
+          <w:bCs/>
+        </w:rPr>
+        <w:t>C4</w:t>
+      </w:r>
+      <w:r>
+        <w:rPr>
+          <w:rFonts w:hint="eastAsia"/>
+          <w:b/>
+          <w:bCs/>
+        </w:rPr>
+        <w:t>.1</w:t>
+      </w:r>
+      <w:r>
+        <w:rPr>
+          <w:rFonts w:hint="eastAsia"/>
+          <w:b/>
+          <w:bCs/>
+        </w:rPr>
+        <w:t>用户搜索限制</w:t>
+      </w:r>
+    </w:p>
+    <w:p>
+      <w:r>
+        <w:rPr>
+          <w:rFonts w:hint="eastAsia"/>
+        </w:rPr>
+        <w:t>每个用户在同一时间只能进行一次搜索操作，防止过度消耗服务器资源</w:t>
       </w:r>
     </w:p>
     <w:p/>
@@ -1875,6 +2370,44 @@
     </w:sectPr>
   </w:body>
 </w:document>
+</file>
+
+<file path=word/endnotes.xml><?xml version="1.0" encoding="utf-8"?>
+<w:endnotes xmlns:wpc="http://schemas.microsoft.com/office/word/2010/wordprocessingCanvas" xmlns:cx="http://schemas.microsoft.com/office/drawing/2014/chartex" xmlns:cx1="http://schemas.microsoft.com/office/drawing/2015/9/8/chartex" xmlns:cx2="http://schemas.microsoft.com/office/drawing/2015/10/21/chartex" xmlns:cx3="http://schemas.microsoft.com/office/drawing/2016/5/9/chartex" xmlns:cx4="http://schemas.microsoft.com/office/drawing/2016/5/10/chartex" xmlns:cx5="http://schemas.microsoft.com/office/drawing/2016/5/11/chartex" xmlns:cx6="http://schemas.microsoft.com/office/drawing/2016/5/12/chartex" xmlns:cx7="http://schemas.microsoft.com/office/drawing/2016/5/13/chartex" xmlns:cx8="http://schemas.microsoft.com/office/drawing/2016/5/14/chartex" xmlns:mc="http://schemas.openxmlformats.org/markup-compatibility/2006" xmlns:aink="http://schemas.microsoft.com/office/drawing/2016/ink" xmlns:am3d="http://schemas.microsoft.com/office/drawing/2017/model3d" xmlns:o="urn:schemas-microsoft-com:office:office" xmlns:oel="http://schemas.microsoft.com/office/2019/extlst" xmlns:r="http://schemas.openxmlformats.org/officeDocument/2006/relationships" xmlns:m="http://schemas.openxmlformats.org/officeDocument/2006/math" xmlns:v="urn:schemas-microsoft-com:vml" xmlns:wp14="http://schemas.microsoft.com/office/word/2010/wordprocessingDrawing" xmlns:wp="http://schemas.openxmlformats.org/drawingml/2006/wordprocessingDrawing" xmlns:w10="urn:schemas-microsoft-com:office:word" xmlns:w="http://schemas.openxmlformats.org/wordprocessingml/2006/main" xmlns:w14="http://schemas.microsoft.com/office/word/2010/wordml" xmlns:w15="http://schemas.microsoft.com/office/word/2012/wordml" xmlns:w16cex="http://schemas.microsoft.com/office/word/2018/wordml/cex" xmlns:w16cid="http://schemas.microsoft.com/office/word/2016/wordml/cid" xmlns:w16="http://schemas.microsoft.com/office/word/2018/wordml" xmlns:w16du="http://schemas.microsoft.com/office/word/2023/wordml/word16du" xmlns:w16sdtdh="http://schemas.microsoft.com/office/word/2020/wordml/sdtdatahash" xmlns:w16se="http://schemas.microsoft.com/office/word/2015/wordml/symex" xmlns:wpg="http://schemas.microsoft.com/office/word/2010/wordprocessingGroup" xmlns:wpi="http://schemas.microsoft.com/office/word/2010/wordprocessingInk" xmlns:wne="http://schemas.microsoft.com/office/word/2006/wordml" xmlns:wps="http://schemas.microsoft.com/office/word/2010/wordprocessingShape" mc:Ignorable="w14 w15 w16se w16cid w16 w16cex w16sdtdh w16du wp14">
+  <w:endnote w:type="separator" w:id="-1">
+    <w:p>
+      <w:r>
+        <w:separator/>
+      </w:r>
+    </w:p>
+  </w:endnote>
+  <w:endnote w:type="continuationSeparator" w:id="0">
+    <w:p>
+      <w:r>
+        <w:continuationSeparator/>
+      </w:r>
+    </w:p>
+  </w:endnote>
+</w:endnotes>
+</file>
+
+<file path=word/footnotes.xml><?xml version="1.0" encoding="utf-8"?>
+<w:footnotes xmlns:wpc="http://schemas.microsoft.com/office/word/2010/wordprocessingCanvas" xmlns:cx="http://schemas.microsoft.com/office/drawing/2014/chartex" xmlns:cx1="http://schemas.microsoft.com/office/drawing/2015/9/8/chartex" xmlns:cx2="http://schemas.microsoft.com/office/drawing/2015/10/21/chartex" xmlns:cx3="http://schemas.microsoft.com/office/drawing/2016/5/9/chartex" xmlns:cx4="http://schemas.microsoft.com/office/drawing/2016/5/10/chartex" xmlns:cx5="http://schemas.microsoft.com/office/drawing/2016/5/11/chartex" xmlns:cx6="http://schemas.microsoft.com/office/drawing/2016/5/12/chartex" xmlns:cx7="http://schemas.microsoft.com/office/drawing/2016/5/13/chartex" xmlns:cx8="http://schemas.microsoft.com/office/drawing/2016/5/14/chartex" xmlns:mc="http://schemas.openxmlformats.org/markup-compatibility/2006" xmlns:aink="http://schemas.microsoft.com/office/drawing/2016/ink" xmlns:am3d="http://schemas.microsoft.com/office/drawing/2017/model3d" xmlns:o="urn:schemas-microsoft-com:office:office" xmlns:oel="http://schemas.microsoft.com/office/2019/extlst" xmlns:r="http://schemas.openxmlformats.org/officeDocument/2006/relationships" xmlns:m="http://schemas.openxmlformats.org/officeDocument/2006/math" xmlns:v="urn:schemas-microsoft-com:vml" xmlns:wp14="http://schemas.microsoft.com/office/word/2010/wordprocessingDrawing" xmlns:wp="http://schemas.openxmlformats.org/drawingml/2006/wordprocessingDrawing" xmlns:w10="urn:schemas-microsoft-com:office:word" xmlns:w="http://schemas.openxmlformats.org/wordprocessingml/2006/main" xmlns:w14="http://schemas.microsoft.com/office/word/2010/wordml" xmlns:w15="http://schemas.microsoft.com/office/word/2012/wordml" xmlns:w16cex="http://schemas.microsoft.com/office/word/2018/wordml/cex" xmlns:w16cid="http://schemas.microsoft.com/office/word/2016/wordml/cid" xmlns:w16="http://schemas.microsoft.com/office/word/2018/wordml" xmlns:w16du="http://schemas.microsoft.com/office/word/2023/wordml/word16du" xmlns:w16sdtdh="http://schemas.microsoft.com/office/word/2020/wordml/sdtdatahash" xmlns:w16se="http://schemas.microsoft.com/office/word/2015/wordml/symex" xmlns:wpg="http://schemas.microsoft.com/office/word/2010/wordprocessingGroup" xmlns:wpi="http://schemas.microsoft.com/office/word/2010/wordprocessingInk" xmlns:wne="http://schemas.microsoft.com/office/word/2006/wordml" xmlns:wps="http://schemas.microsoft.com/office/word/2010/wordprocessingShape" mc:Ignorable="w14 w15 w16se w16cid w16 w16cex w16sdtdh w16du wp14">
+  <w:footnote w:type="separator" w:id="-1">
+    <w:p>
+      <w:r>
+        <w:separator/>
+      </w:r>
+    </w:p>
+  </w:footnote>
+  <w:footnote w:type="continuationSeparator" w:id="0">
+    <w:p>
+      <w:r>
+        <w:continuationSeparator/>
+      </w:r>
+    </w:p>
+  </w:footnote>
+</w:footnotes>
 </file>
 
 <file path=word/numbering.xml><?xml version="1.0" encoding="utf-8"?>

</xml_diff>

<commit_message>
doc: outline design finished
</commit_message>
<xml_diff>
--- a/req_anl.docx
+++ b/req_anl.docx
@@ -2004,7 +2004,24 @@
         <w:rPr>
           <w:rFonts w:hint="eastAsia"/>
         </w:rPr>
-        <w:t>备注：输入课程信息关键词时，功能与导航栏一致</w:t>
+        <w:t>备注：</w:t>
+      </w:r>
+    </w:p>
+    <w:p>
+      <w:pPr>
+        <w:ind w:left="420" w:firstLineChars="200" w:firstLine="420"/>
+      </w:pPr>
+      <w:r>
+        <w:rPr>
+          <w:rFonts w:hint="eastAsia"/>
+        </w:rPr>
+        <w:t>1.</w:t>
+      </w:r>
+      <w:r>
+        <w:rPr>
+          <w:rFonts w:hint="eastAsia"/>
+        </w:rPr>
+        <w:t>输入课程信息关键词时，功能与导航栏一致</w:t>
       </w:r>
     </w:p>
     <w:p>
@@ -2013,7 +2030,7 @@
           <w:ilvl w:val="9"/>
           <w:numId w:val="0"/>
         </w:numPr>
-        <w:ind w:leftChars="200" w:left="420" w:firstLineChars="200" w:firstLine="420"/>
+        <w:ind w:leftChars="400" w:left="840" w:firstLineChars="200" w:firstLine="420"/>
       </w:pPr>
       <w:r>
         <w:rPr>
@@ -2028,7 +2045,7 @@
           <w:ilvl w:val="7"/>
           <w:numId w:val="0"/>
         </w:numPr>
-        <w:ind w:leftChars="400" w:left="840" w:firstLineChars="200" w:firstLine="420"/>
+        <w:ind w:leftChars="600" w:left="1260" w:firstLineChars="200" w:firstLine="420"/>
       </w:pPr>
       <w:r>
         <w:rPr>
@@ -2057,13 +2074,30 @@
           <w:ilvl w:val="3"/>
           <w:numId w:val="0"/>
         </w:numPr>
-        <w:ind w:leftChars="400" w:left="840" w:firstLineChars="200" w:firstLine="420"/>
+        <w:ind w:leftChars="600" w:left="1260" w:firstLineChars="200" w:firstLine="420"/>
       </w:pPr>
       <w:r>
         <w:rPr>
           <w:rFonts w:hint="eastAsia"/>
         </w:rPr>
         <w:t>课程信息：开课学部、专业、年级、课程名称、授课教师名称</w:t>
+      </w:r>
+    </w:p>
+    <w:p>
+      <w:pPr>
+        <w:ind w:left="420" w:firstLineChars="200" w:firstLine="420"/>
+      </w:pPr>
+      <w:r>
+        <w:rPr>
+          <w:rFonts w:hint="eastAsia"/>
+        </w:rPr>
+        <w:t>2.</w:t>
+      </w:r>
+      <w:r>
+        <w:rPr>
+          <w:rFonts w:hint="eastAsia"/>
+        </w:rPr>
+        <w:t>显示界面应显示书籍对应的课程信息和书籍评分，以区分同名书籍在不同课程中的使用、方便用户对书籍有一个直观印象。</w:t>
       </w:r>
     </w:p>
     <w:p>
@@ -2218,7 +2252,24 @@
         <w:rPr>
           <w:rFonts w:hint="eastAsia"/>
         </w:rPr>
-        <w:t>备注：选择一个条目进行一次检索。如：在点击选择某个学部以后，在结果显示</w:t>
+        <w:t>备注：</w:t>
+      </w:r>
+    </w:p>
+    <w:p>
+      <w:pPr>
+        <w:ind w:left="420" w:firstLineChars="200" w:firstLine="420"/>
+      </w:pPr>
+      <w:r>
+        <w:rPr>
+          <w:rFonts w:hint="eastAsia"/>
+        </w:rPr>
+        <w:t>1.</w:t>
+      </w:r>
+      <w:r>
+        <w:rPr>
+          <w:rFonts w:hint="eastAsia"/>
+        </w:rPr>
+        <w:t>选择一个条目进行一次检索。如：在点击选择某个学部以后，在结果显示</w:t>
       </w:r>
       <w:proofErr w:type="gramStart"/>
       <w:r>
@@ -2246,28 +2297,99 @@
         <w:rPr>
           <w:rFonts w:hint="eastAsia"/>
         </w:rPr>
-        <w:t>筛选条件以后，搜索栏中的关键词搜索功能变为在所筛选结果中进行匹配搜索。</w:t>
+        <w:t>筛选条件以后，</w:t>
+      </w:r>
+      <w:r>
+        <w:rPr>
+          <w:rFonts w:hint="eastAsia"/>
+        </w:rPr>
+        <w:lastRenderedPageBreak/>
+        <w:t>搜索栏中的关键词搜索功能变为在所筛选结果中进行匹配搜索。</w:t>
+      </w:r>
+    </w:p>
+    <w:p>
+      <w:pPr>
+        <w:ind w:left="420" w:firstLineChars="200" w:firstLine="420"/>
+      </w:pPr>
+      <w:r>
+        <w:rPr>
+          <w:rFonts w:hint="eastAsia"/>
+        </w:rPr>
+        <w:t>2.</w:t>
+      </w:r>
+      <w:r>
+        <w:rPr>
+          <w:rFonts w:hint="eastAsia"/>
+        </w:rPr>
+        <w:t>显示界面应显示书籍对应的课程信息和书籍评分，以区分同名书籍在不同课程中的使用、方便用户对书籍有一个直观印象。</w:t>
+      </w:r>
+    </w:p>
+    <w:p>
+      <w:pPr>
+        <w:rPr>
+          <w:rFonts w:hint="eastAsia"/>
+        </w:rPr>
+      </w:pPr>
+      <w:r>
+        <w:tab/>
+      </w:r>
+    </w:p>
+    <w:p>
+      <w:pPr>
+        <w:rPr>
+          <w:rFonts w:hint="eastAsia"/>
+          <w:b/>
+          <w:bCs/>
+        </w:rPr>
+      </w:pPr>
+      <w:r>
+        <w:rPr>
+          <w:rFonts w:hint="eastAsia"/>
+          <w:b/>
+          <w:bCs/>
+        </w:rPr>
+        <w:t>FR4.3</w:t>
+      </w:r>
+      <w:r>
+        <w:rPr>
+          <w:rFonts w:hint="eastAsia"/>
+          <w:b/>
+          <w:bCs/>
+        </w:rPr>
+        <w:t>关键词联想</w:t>
+      </w:r>
+      <w:r>
+        <w:rPr>
+          <w:rFonts w:hint="eastAsia"/>
+          <w:b/>
+          <w:bCs/>
+        </w:rPr>
+        <w:t>显示功能</w:t>
+      </w:r>
+      <w:r>
+        <w:rPr>
+          <w:rFonts w:hint="eastAsia"/>
+          <w:b/>
+          <w:bCs/>
+        </w:rPr>
+        <w:t>（可选）</w:t>
       </w:r>
     </w:p>
     <w:p>
       <w:pPr>
         <w:ind w:firstLineChars="200" w:firstLine="420"/>
       </w:pPr>
-    </w:p>
-    <w:p>
-      <w:pPr>
-        <w:rPr>
-          <w:b/>
-          <w:bCs/>
-        </w:rPr>
-      </w:pPr>
-      <w:r>
-        <w:rPr>
-          <w:rFonts w:hint="eastAsia"/>
-          <w:b/>
-          <w:bCs/>
-        </w:rPr>
-        <w:t>FR4.3结果显示功能</w:t>
+      <w:r>
+        <w:rPr>
+          <w:rFonts w:hint="eastAsia"/>
+        </w:rPr>
+        <w:t>内容：</w:t>
+      </w:r>
+      <w:r>
+        <w:rPr>
+          <w:rFonts w:hint="eastAsia"/>
+        </w:rPr>
+        <w:t>根据用户输入文本实时更新联想栏</w:t>
       </w:r>
     </w:p>
     <w:p>
@@ -2278,7 +2400,13 @@
         <w:rPr>
           <w:rFonts w:hint="eastAsia"/>
         </w:rPr>
-        <w:t>内容：对筛选、匹配后的结果进行显示</w:t>
+        <w:t>输入：</w:t>
+      </w:r>
+      <w:r>
+        <w:rPr>
+          <w:rFonts w:hint="eastAsia"/>
+        </w:rPr>
+        <w:t>通过搜索框获取搜索关键词</w:t>
       </w:r>
     </w:p>
     <w:p>
@@ -2289,19 +2417,62 @@
         <w:rPr>
           <w:rFonts w:hint="eastAsia"/>
         </w:rPr>
-        <w:lastRenderedPageBreak/>
-        <w:t>输入：无</w:t>
+        <w:t>输出：</w:t>
+      </w:r>
+      <w:r>
+        <w:rPr>
+          <w:rFonts w:hint="eastAsia"/>
+        </w:rPr>
+        <w:t>可点击的待选联想目录</w:t>
       </w:r>
     </w:p>
     <w:p>
       <w:pPr>
         <w:ind w:firstLineChars="200" w:firstLine="420"/>
-      </w:pPr>
-      <w:r>
-        <w:rPr>
-          <w:rFonts w:hint="eastAsia"/>
-        </w:rPr>
-        <w:t>输出：所有符合用户检索条件的书籍列表</w:t>
+        <w:rPr>
+          <w:rFonts w:hint="eastAsia"/>
+        </w:rPr>
+      </w:pPr>
+    </w:p>
+    <w:p>
+      <w:pPr>
+        <w:rPr>
+          <w:rFonts w:hint="eastAsia"/>
+          <w:b/>
+          <w:bCs/>
+        </w:rPr>
+      </w:pPr>
+      <w:r>
+        <w:rPr>
+          <w:rFonts w:hint="eastAsia"/>
+          <w:b/>
+          <w:bCs/>
+        </w:rPr>
+        <w:t>FR4.</w:t>
+      </w:r>
+      <w:r>
+        <w:rPr>
+          <w:rFonts w:hint="eastAsia"/>
+          <w:b/>
+          <w:bCs/>
+        </w:rPr>
+        <w:t>4搜索历史</w:t>
+      </w:r>
+      <w:r>
+        <w:rPr>
+          <w:rFonts w:hint="eastAsia"/>
+          <w:b/>
+          <w:bCs/>
+        </w:rPr>
+        <w:t>显示功能</w:t>
+      </w:r>
+      <w:r>
+        <w:rPr>
+          <w:rFonts w:hint="eastAsia"/>
+          <w:b/>
+          <w:bCs/>
+        </w:rPr>
+        <w:t>（可选）</w:t>
       </w:r>
     </w:p>
     <w:p>
@@ -2312,15 +2483,70 @@
         <w:rPr>
           <w:rFonts w:hint="eastAsia"/>
         </w:rPr>
-        <w:t>备注：显示界面应显示书籍对应的课程信息和书籍评分，以区分同名书籍在不同课程中的使用、方便用户对书籍有一个直观印象。</w:t>
+        <w:t>内容：</w:t>
+      </w:r>
+      <w:r>
+        <w:rPr>
+          <w:rFonts w:hint="eastAsia"/>
+        </w:rPr>
+        <w:t>显示用户搜索历史</w:t>
       </w:r>
     </w:p>
     <w:p>
       <w:pPr>
         <w:ind w:firstLineChars="200" w:firstLine="420"/>
       </w:pPr>
-    </w:p>
-    <w:p/>
+      <w:r>
+        <w:rPr>
+          <w:rFonts w:hint="eastAsia"/>
+        </w:rPr>
+        <w:t>输入：</w:t>
+      </w:r>
+      <w:r>
+        <w:rPr>
+          <w:rFonts w:hint="eastAsia"/>
+        </w:rPr>
+        <w:t>无</w:t>
+      </w:r>
+    </w:p>
+    <w:p>
+      <w:pPr>
+        <w:ind w:firstLineChars="200" w:firstLine="420"/>
+        <w:rPr>
+          <w:rFonts w:hint="eastAsia"/>
+        </w:rPr>
+      </w:pPr>
+      <w:r>
+        <w:rPr>
+          <w:rFonts w:hint="eastAsia"/>
+        </w:rPr>
+        <w:t>输出：可点击的</w:t>
+      </w:r>
+      <w:r>
+        <w:rPr>
+          <w:rFonts w:hint="eastAsia"/>
+        </w:rPr>
+        <w:t>待</w:t>
+      </w:r>
+      <w:r>
+        <w:rPr>
+          <w:rFonts w:hint="eastAsia"/>
+        </w:rPr>
+        <w:t>选联想目录</w:t>
+      </w:r>
+    </w:p>
+    <w:p>
+      <w:r>
+        <w:tab/>
+      </w:r>
+    </w:p>
+    <w:p>
+      <w:pPr>
+        <w:rPr>
+          <w:rFonts w:hint="eastAsia"/>
+        </w:rPr>
+      </w:pPr>
+    </w:p>
     <w:p>
       <w:pPr>
         <w:rPr>

</xml_diff>